<commit_message>
staff forms glyphs scaling for screen ppi
</commit_message>
<xml_diff>
--- a/images/Icons_info.docx
+++ b/images/Icons_info.docx
@@ -953,7 +953,7 @@
                 <w:lang w:eastAsia="ru-RU"/>
               </w:rPr>
               <w:drawing>
-                <wp:inline distT="0" distB="0" distL="0" distR="0" wp14:anchorId="64AD2455" wp14:editId="540EB72C">
+                <wp:inline distT="0" distB="0" distL="0" distR="0" wp14:anchorId="64AD2455" wp14:editId="43D243D0">
                   <wp:extent cx="360000" cy="360000"/>
                   <wp:effectExtent l="0" t="0" r="2540" b="2540"/>
                   <wp:docPr id="1322601588" name="Рисунок 2"/>
@@ -2520,23 +2520,19 @@
             <w:pPr>
               <w:jc w:val="center"/>
               <w:rPr>
-                <w:rFonts w:ascii="Liberation Serif" w:hAnsi="Liberation Serif" w:cs="Liberation Serif"/>
-                <w:noProof/>
-                <w:sz w:val="20"/>
-                <w:szCs w:val="20"/>
+                <w:noProof/>
                 <w:lang w:val="en-US" w:eastAsia="ru-RU"/>
               </w:rPr>
             </w:pPr>
             <w:r>
               <w:rPr>
                 <w:noProof/>
-                <w:lang w:eastAsia="ru-RU"/>
               </w:rPr>
               <w:drawing>
-                <wp:inline distT="0" distB="0" distL="0" distR="0" wp14:anchorId="36673A1D" wp14:editId="312D49B2">
+                <wp:inline distT="0" distB="0" distL="0" distR="0" wp14:anchorId="57EB8E43" wp14:editId="0B4A7E0C">
                   <wp:extent cx="360000" cy="360000"/>
                   <wp:effectExtent l="0" t="0" r="2540" b="2540"/>
-                  <wp:docPr id="1795628669" name="Рисунок 4"/>
+                  <wp:docPr id="1053374672" name="Рисунок 1"/>
                   <wp:cNvGraphicFramePr>
                     <a:graphicFrameLocks xmlns:a="http://schemas.openxmlformats.org/drawingml/2006/main" noChangeAspect="1"/>
                   </wp:cNvGraphicFramePr>
@@ -2544,7 +2540,7 @@
                     <a:graphicData uri="http://schemas.openxmlformats.org/drawingml/2006/picture">
                       <pic:pic xmlns:pic="http://schemas.openxmlformats.org/drawingml/2006/picture">
                         <pic:nvPicPr>
-                          <pic:cNvPr id="0" name="Picture 7"/>
+                          <pic:cNvPr id="0" name="Picture 1"/>
                           <pic:cNvPicPr>
                             <a:picLocks noChangeAspect="1" noChangeArrowheads="1"/>
                           </pic:cNvPicPr>
@@ -2604,7 +2600,7 @@
                 <w:szCs w:val="20"/>
                 <w:lang w:val="en-US"/>
               </w:rPr>
-              <w:t>check-box-sign.png</w:t>
+              <w:t>cross.png</w:t>
             </w:r>
           </w:p>
         </w:tc>
@@ -2622,17 +2618,15 @@
                 <w:lang w:val="en-US"/>
               </w:rPr>
             </w:pPr>
-            <w:proofErr w:type="spellStart"/>
-            <w:r>
-              <w:rPr>
-                <w:rFonts w:ascii="Liberation Serif" w:hAnsi="Liberation Serif" w:cs="Liberation Serif"/>
-                <w:sz w:val="20"/>
-                <w:szCs w:val="20"/>
-                <w:lang w:val="en-US"/>
-              </w:rPr>
-              <w:t>Freepik</w:t>
-            </w:r>
-            <w:proofErr w:type="spellEnd"/>
+            <w:r>
+              <w:rPr>
+                <w:rFonts w:ascii="Liberation Serif" w:hAnsi="Liberation Serif" w:cs="Liberation Serif"/>
+                <w:sz w:val="20"/>
+                <w:szCs w:val="20"/>
+                <w:lang w:val="en-US"/>
+              </w:rPr>
+              <w:t>Rakib Hassan Rahim</w:t>
+            </w:r>
           </w:p>
         </w:tc>
         <w:tc>
@@ -2643,6 +2637,9 @@
           <w:p>
             <w:pPr>
               <w:rPr>
+                <w:rFonts w:ascii="Liberation Serif" w:hAnsi="Liberation Serif" w:cs="Liberation Serif"/>
+                <w:sz w:val="20"/>
+                <w:szCs w:val="20"/>
                 <w:lang w:val="en-US"/>
               </w:rPr>
             </w:pPr>
@@ -2655,7 +2652,7 @@
                   <w:szCs w:val="20"/>
                   <w:lang w:val="en-US"/>
                 </w:rPr>
-                <w:t>https://www.flaticon.com/free-icon/check-box-with-check-sign_74013</w:t>
+                <w:t>https://www.flaticon.com/free-icon/close_16105016</w:t>
               </w:r>
             </w:hyperlink>
           </w:p>
@@ -2687,10 +2684,10 @@
                 <w:lang w:eastAsia="ru-RU"/>
               </w:rPr>
               <w:drawing>
-                <wp:inline distT="0" distB="0" distL="0" distR="0" wp14:anchorId="10175064" wp14:editId="6973C053">
+                <wp:inline distT="0" distB="0" distL="0" distR="0" wp14:anchorId="36673A1D" wp14:editId="312D49B2">
                   <wp:extent cx="360000" cy="360000"/>
                   <wp:effectExtent l="0" t="0" r="2540" b="2540"/>
-                  <wp:docPr id="639775923" name="Рисунок 5"/>
+                  <wp:docPr id="1795628669" name="Рисунок 4"/>
                   <wp:cNvGraphicFramePr>
                     <a:graphicFrameLocks xmlns:a="http://schemas.openxmlformats.org/drawingml/2006/main" noChangeAspect="1"/>
                   </wp:cNvGraphicFramePr>
@@ -2698,7 +2695,7 @@
                     <a:graphicData uri="http://schemas.openxmlformats.org/drawingml/2006/picture">
                       <pic:pic xmlns:pic="http://schemas.openxmlformats.org/drawingml/2006/picture">
                         <pic:nvPicPr>
-                          <pic:cNvPr id="0" name="Picture 9"/>
+                          <pic:cNvPr id="0" name="Picture 7"/>
                           <pic:cNvPicPr>
                             <a:picLocks noChangeAspect="1" noChangeArrowheads="1"/>
                           </pic:cNvPicPr>
@@ -2758,7 +2755,7 @@
                 <w:szCs w:val="20"/>
                 <w:lang w:val="en-US"/>
               </w:rPr>
-              <w:t>check-box-empty.png</w:t>
+              <w:t>check-box-sign.png</w:t>
             </w:r>
           </w:p>
         </w:tc>
@@ -2828,7 +2825,11 @@
             <w:pPr>
               <w:jc w:val="center"/>
               <w:rPr>
-                <w:noProof/>
+                <w:rFonts w:ascii="Liberation Serif" w:hAnsi="Liberation Serif" w:cs="Liberation Serif"/>
+                <w:noProof/>
+                <w:sz w:val="20"/>
+                <w:szCs w:val="20"/>
+                <w:lang w:val="en-US" w:eastAsia="ru-RU"/>
               </w:rPr>
             </w:pPr>
             <w:r>
@@ -2837,10 +2838,10 @@
                 <w:lang w:eastAsia="ru-RU"/>
               </w:rPr>
               <w:drawing>
-                <wp:inline distT="0" distB="0" distL="0" distR="0" wp14:anchorId="1A301E0C" wp14:editId="3587B05E">
+                <wp:inline distT="0" distB="0" distL="0" distR="0" wp14:anchorId="10175064" wp14:editId="6973C053">
                   <wp:extent cx="360000" cy="360000"/>
                   <wp:effectExtent l="0" t="0" r="2540" b="2540"/>
-                  <wp:docPr id="1714485801" name="Рисунок 1"/>
+                  <wp:docPr id="639775923" name="Рисунок 5"/>
                   <wp:cNvGraphicFramePr>
                     <a:graphicFrameLocks xmlns:a="http://schemas.openxmlformats.org/drawingml/2006/main" noChangeAspect="1"/>
                   </wp:cNvGraphicFramePr>
@@ -2848,7 +2849,7 @@
                     <a:graphicData uri="http://schemas.openxmlformats.org/drawingml/2006/picture">
                       <pic:pic xmlns:pic="http://schemas.openxmlformats.org/drawingml/2006/picture">
                         <pic:nvPicPr>
-                          <pic:cNvPr id="0" name="Picture 1"/>
+                          <pic:cNvPr id="0" name="Picture 9"/>
                           <pic:cNvPicPr>
                             <a:picLocks noChangeAspect="1" noChangeArrowheads="1"/>
                           </pic:cNvPicPr>
@@ -2908,7 +2909,7 @@
                 <w:szCs w:val="20"/>
                 <w:lang w:val="en-US"/>
               </w:rPr>
-              <w:t>sort-descending.png</w:t>
+              <w:t>check-box-empty.png</w:t>
             </w:r>
           </w:p>
         </w:tc>
@@ -2926,15 +2927,17 @@
                 <w:lang w:val="en-US"/>
               </w:rPr>
             </w:pPr>
-            <w:r>
-              <w:rPr>
-                <w:rFonts w:ascii="Liberation Serif" w:hAnsi="Liberation Serif" w:cs="Liberation Serif"/>
-                <w:sz w:val="20"/>
-                <w:szCs w:val="20"/>
-                <w:lang w:val="en-US"/>
-              </w:rPr>
-              <w:t>Infinite Dendrogram</w:t>
-            </w:r>
+            <w:proofErr w:type="spellStart"/>
+            <w:r>
+              <w:rPr>
+                <w:rFonts w:ascii="Liberation Serif" w:hAnsi="Liberation Serif" w:cs="Liberation Serif"/>
+                <w:sz w:val="20"/>
+                <w:szCs w:val="20"/>
+                <w:lang w:val="en-US"/>
+              </w:rPr>
+              <w:t>Freepik</w:t>
+            </w:r>
+            <w:proofErr w:type="spellEnd"/>
           </w:p>
         </w:tc>
         <w:tc>
@@ -2945,9 +2948,6 @@
           <w:p>
             <w:pPr>
               <w:rPr>
-                <w:rFonts w:ascii="Liberation Serif" w:hAnsi="Liberation Serif" w:cs="Liberation Serif"/>
-                <w:sz w:val="20"/>
-                <w:szCs w:val="20"/>
                 <w:lang w:val="en-US"/>
               </w:rPr>
             </w:pPr>
@@ -2960,7 +2960,7 @@
                   <w:szCs w:val="20"/>
                   <w:lang w:val="en-US"/>
                 </w:rPr>
-                <w:t>https://www.flaticon.com/free-icon/sort-descending_11418329</w:t>
+                <w:t>https://www.flaticon.com/free-icon/check-box-with-check-sign_74013</w:t>
               </w:r>
             </w:hyperlink>
           </w:p>
@@ -2988,10 +2988,10 @@
                 <w:lang w:eastAsia="ru-RU"/>
               </w:rPr>
               <w:drawing>
-                <wp:inline distT="0" distB="0" distL="0" distR="0" wp14:anchorId="078A95B8" wp14:editId="263760C2">
+                <wp:inline distT="0" distB="0" distL="0" distR="0" wp14:anchorId="1A301E0C" wp14:editId="3587B05E">
                   <wp:extent cx="360000" cy="360000"/>
                   <wp:effectExtent l="0" t="0" r="2540" b="2540"/>
-                  <wp:docPr id="487536514" name="Рисунок 2"/>
+                  <wp:docPr id="1714485801" name="Рисунок 1"/>
                   <wp:cNvGraphicFramePr>
                     <a:graphicFrameLocks xmlns:a="http://schemas.openxmlformats.org/drawingml/2006/main" noChangeAspect="1"/>
                   </wp:cNvGraphicFramePr>
@@ -2999,7 +2999,7 @@
                     <a:graphicData uri="http://schemas.openxmlformats.org/drawingml/2006/picture">
                       <pic:pic xmlns:pic="http://schemas.openxmlformats.org/drawingml/2006/picture">
                         <pic:nvPicPr>
-                          <pic:cNvPr id="0" name="Picture 3"/>
+                          <pic:cNvPr id="0" name="Picture 1"/>
                           <pic:cNvPicPr>
                             <a:picLocks noChangeAspect="1" noChangeArrowheads="1"/>
                           </pic:cNvPicPr>
@@ -3059,25 +3059,7 @@
                 <w:szCs w:val="20"/>
                 <w:lang w:val="en-US"/>
               </w:rPr>
-              <w:t>sort-</w:t>
-            </w:r>
-            <w:r>
-              <w:rPr>
-                <w:rFonts w:ascii="Liberation Serif" w:hAnsi="Liberation Serif" w:cs="Liberation Serif"/>
-                <w:sz w:val="20"/>
-                <w:szCs w:val="20"/>
-                <w:lang w:val="en-US"/>
-              </w:rPr>
-              <w:t>a</w:t>
-            </w:r>
-            <w:r>
-              <w:rPr>
-                <w:rFonts w:ascii="Liberation Serif" w:hAnsi="Liberation Serif" w:cs="Liberation Serif"/>
-                <w:sz w:val="20"/>
-                <w:szCs w:val="20"/>
-                <w:lang w:val="en-US"/>
-              </w:rPr>
-              <w:t>scending.png</w:t>
+              <w:t>sort-descending.png</w:t>
             </w:r>
           </w:p>
         </w:tc>
@@ -3129,7 +3111,7 @@
                   <w:szCs w:val="20"/>
                   <w:lang w:val="en-US"/>
                 </w:rPr>
-                <w:t>https://www.flaticon.com/free-icon/sort-ascending_11418317</w:t>
+                <w:t>https://www.flaticon.com/free-icon/sort-descending_11418329</w:t>
               </w:r>
             </w:hyperlink>
           </w:p>
@@ -3157,10 +3139,10 @@
                 <w:lang w:eastAsia="ru-RU"/>
               </w:rPr>
               <w:drawing>
-                <wp:inline distT="0" distB="0" distL="0" distR="0" wp14:anchorId="75A203C4" wp14:editId="09F0EDE5">
+                <wp:inline distT="0" distB="0" distL="0" distR="0" wp14:anchorId="078A95B8" wp14:editId="263760C2">
                   <wp:extent cx="360000" cy="360000"/>
                   <wp:effectExtent l="0" t="0" r="2540" b="2540"/>
-                  <wp:docPr id="1613277351" name="Рисунок 1"/>
+                  <wp:docPr id="487536514" name="Рисунок 2"/>
                   <wp:cNvGraphicFramePr>
                     <a:graphicFrameLocks xmlns:a="http://schemas.openxmlformats.org/drawingml/2006/main" noChangeAspect="1"/>
                   </wp:cNvGraphicFramePr>
@@ -3168,7 +3150,7 @@
                     <a:graphicData uri="http://schemas.openxmlformats.org/drawingml/2006/picture">
                       <pic:pic xmlns:pic="http://schemas.openxmlformats.org/drawingml/2006/picture">
                         <pic:nvPicPr>
-                          <pic:cNvPr id="0" name="Picture 1"/>
+                          <pic:cNvPr id="0" name="Picture 3"/>
                           <pic:cNvPicPr>
                             <a:picLocks noChangeAspect="1" noChangeArrowheads="1"/>
                           </pic:cNvPicPr>
@@ -3228,7 +3210,25 @@
                 <w:szCs w:val="20"/>
                 <w:lang w:val="en-US"/>
               </w:rPr>
-              <w:t>arrow.png</w:t>
+              <w:t>sort-</w:t>
+            </w:r>
+            <w:r>
+              <w:rPr>
+                <w:rFonts w:ascii="Liberation Serif" w:hAnsi="Liberation Serif" w:cs="Liberation Serif"/>
+                <w:sz w:val="20"/>
+                <w:szCs w:val="20"/>
+                <w:lang w:val="en-US"/>
+              </w:rPr>
+              <w:t>a</w:t>
+            </w:r>
+            <w:r>
+              <w:rPr>
+                <w:rFonts w:ascii="Liberation Serif" w:hAnsi="Liberation Serif" w:cs="Liberation Serif"/>
+                <w:sz w:val="20"/>
+                <w:szCs w:val="20"/>
+                <w:lang w:val="en-US"/>
+              </w:rPr>
+              <w:t>scending.png</w:t>
             </w:r>
           </w:p>
         </w:tc>
@@ -3246,25 +3246,14 @@
                 <w:lang w:val="en-US"/>
               </w:rPr>
             </w:pPr>
-            <w:proofErr w:type="spellStart"/>
-            <w:r>
-              <w:rPr>
-                <w:rFonts w:ascii="Liberation Serif" w:hAnsi="Liberation Serif" w:cs="Liberation Serif"/>
-                <w:sz w:val="20"/>
-                <w:szCs w:val="20"/>
-                <w:lang w:val="en-US"/>
-              </w:rPr>
-              <w:t>Roundicons</w:t>
-            </w:r>
-            <w:proofErr w:type="spellEnd"/>
-            <w:r>
-              <w:rPr>
-                <w:rFonts w:ascii="Liberation Serif" w:hAnsi="Liberation Serif" w:cs="Liberation Serif"/>
-                <w:sz w:val="20"/>
-                <w:szCs w:val="20"/>
-                <w:lang w:val="en-US"/>
-              </w:rPr>
-              <w:t xml:space="preserve"> Premium</w:t>
+            <w:r>
+              <w:rPr>
+                <w:rFonts w:ascii="Liberation Serif" w:hAnsi="Liberation Serif" w:cs="Liberation Serif"/>
+                <w:sz w:val="20"/>
+                <w:szCs w:val="20"/>
+                <w:lang w:val="en-US"/>
+              </w:rPr>
+              <w:t>Infinite Dendrogram</w:t>
             </w:r>
           </w:p>
         </w:tc>
@@ -3291,7 +3280,7 @@
                   <w:szCs w:val="20"/>
                   <w:lang w:val="en-US"/>
                 </w:rPr>
-                <w:t>https://www.flaticon.com/free-icon/left-arrow_608283</w:t>
+                <w:t>https://www.flaticon.com/free-icon/sort-ascending_11418317</w:t>
               </w:r>
             </w:hyperlink>
           </w:p>
@@ -3320,10 +3309,10 @@
               </w:rPr>
               <w:lastRenderedPageBreak/>
               <w:drawing>
-                <wp:inline distT="0" distB="0" distL="0" distR="0" wp14:anchorId="1688BBBC" wp14:editId="27F208A8">
+                <wp:inline distT="0" distB="0" distL="0" distR="0" wp14:anchorId="75A203C4" wp14:editId="09F0EDE5">
                   <wp:extent cx="360000" cy="360000"/>
                   <wp:effectExtent l="0" t="0" r="2540" b="2540"/>
-                  <wp:docPr id="212145399" name="Рисунок 1"/>
+                  <wp:docPr id="1613277351" name="Рисунок 1"/>
                   <wp:cNvGraphicFramePr>
                     <a:graphicFrameLocks xmlns:a="http://schemas.openxmlformats.org/drawingml/2006/main" noChangeAspect="1"/>
                   </wp:cNvGraphicFramePr>
@@ -3391,6 +3380,168 @@
                 <w:szCs w:val="20"/>
                 <w:lang w:val="en-US"/>
               </w:rPr>
+              <w:t>arrow.png</w:t>
+            </w:r>
+          </w:p>
+        </w:tc>
+        <w:tc>
+          <w:tcPr>
+            <w:tcW w:w="1985" w:type="dxa"/>
+            <w:vAlign w:val="center"/>
+          </w:tcPr>
+          <w:p>
+            <w:pPr>
+              <w:rPr>
+                <w:rFonts w:ascii="Liberation Serif" w:hAnsi="Liberation Serif" w:cs="Liberation Serif"/>
+                <w:sz w:val="20"/>
+                <w:szCs w:val="20"/>
+                <w:lang w:val="en-US"/>
+              </w:rPr>
+            </w:pPr>
+            <w:proofErr w:type="spellStart"/>
+            <w:r>
+              <w:rPr>
+                <w:rFonts w:ascii="Liberation Serif" w:hAnsi="Liberation Serif" w:cs="Liberation Serif"/>
+                <w:sz w:val="20"/>
+                <w:szCs w:val="20"/>
+                <w:lang w:val="en-US"/>
+              </w:rPr>
+              <w:t>Roundicons</w:t>
+            </w:r>
+            <w:proofErr w:type="spellEnd"/>
+            <w:r>
+              <w:rPr>
+                <w:rFonts w:ascii="Liberation Serif" w:hAnsi="Liberation Serif" w:cs="Liberation Serif"/>
+                <w:sz w:val="20"/>
+                <w:szCs w:val="20"/>
+                <w:lang w:val="en-US"/>
+              </w:rPr>
+              <w:t xml:space="preserve"> Premium</w:t>
+            </w:r>
+          </w:p>
+        </w:tc>
+        <w:tc>
+          <w:tcPr>
+            <w:tcW w:w="5947" w:type="dxa"/>
+            <w:vAlign w:val="center"/>
+          </w:tcPr>
+          <w:p>
+            <w:pPr>
+              <w:rPr>
+                <w:rFonts w:ascii="Liberation Serif" w:hAnsi="Liberation Serif" w:cs="Liberation Serif"/>
+                <w:sz w:val="20"/>
+                <w:szCs w:val="20"/>
+                <w:lang w:val="en-US"/>
+              </w:rPr>
+            </w:pPr>
+            <w:hyperlink r:id="rId44" w:history="1">
+              <w:r>
+                <w:rPr>
+                  <w:rStyle w:val="a4"/>
+                  <w:rFonts w:ascii="Liberation Serif" w:hAnsi="Liberation Serif" w:cs="Liberation Serif"/>
+                  <w:sz w:val="20"/>
+                  <w:szCs w:val="20"/>
+                  <w:lang w:val="en-US"/>
+                </w:rPr>
+                <w:t>https://www.flaticon.com/free-icon/left-arrow_608283</w:t>
+              </w:r>
+            </w:hyperlink>
+          </w:p>
+        </w:tc>
+      </w:tr>
+      <w:tr>
+        <w:trPr>
+          <w:trHeight w:val="680"/>
+        </w:trPr>
+        <w:tc>
+          <w:tcPr>
+            <w:tcW w:w="844" w:type="dxa"/>
+            <w:vAlign w:val="center"/>
+          </w:tcPr>
+          <w:p>
+            <w:pPr>
+              <w:jc w:val="center"/>
+              <w:rPr>
+                <w:noProof/>
+              </w:rPr>
+            </w:pPr>
+            <w:r>
+              <w:rPr>
+                <w:noProof/>
+                <w:lang w:eastAsia="ru-RU"/>
+              </w:rPr>
+              <w:drawing>
+                <wp:inline distT="0" distB="0" distL="0" distR="0" wp14:anchorId="1688BBBC" wp14:editId="27F208A8">
+                  <wp:extent cx="360000" cy="360000"/>
+                  <wp:effectExtent l="0" t="0" r="2540" b="2540"/>
+                  <wp:docPr id="212145399" name="Рисунок 1"/>
+                  <wp:cNvGraphicFramePr>
+                    <a:graphicFrameLocks xmlns:a="http://schemas.openxmlformats.org/drawingml/2006/main" noChangeAspect="1"/>
+                  </wp:cNvGraphicFramePr>
+                  <a:graphic xmlns:a="http://schemas.openxmlformats.org/drawingml/2006/main">
+                    <a:graphicData uri="http://schemas.openxmlformats.org/drawingml/2006/picture">
+                      <pic:pic xmlns:pic="http://schemas.openxmlformats.org/drawingml/2006/picture">
+                        <pic:nvPicPr>
+                          <pic:cNvPr id="0" name="Picture 1"/>
+                          <pic:cNvPicPr>
+                            <a:picLocks noChangeAspect="1" noChangeArrowheads="1"/>
+                          </pic:cNvPicPr>
+                        </pic:nvPicPr>
+                        <pic:blipFill>
+                          <a:blip r:embed="rId45" cstate="print">
+                            <a:extLst>
+                              <a:ext uri="{28A0092B-C50C-407E-A947-70E740481C1C}">
+                                <a14:useLocalDpi xmlns:a14="http://schemas.microsoft.com/office/drawing/2010/main" val="0"/>
+                              </a:ext>
+                            </a:extLst>
+                          </a:blip>
+                          <a:srcRect/>
+                          <a:stretch>
+                            <a:fillRect/>
+                          </a:stretch>
+                        </pic:blipFill>
+                        <pic:spPr bwMode="auto">
+                          <a:xfrm>
+                            <a:off x="0" y="0"/>
+                            <a:ext cx="360000" cy="360000"/>
+                          </a:xfrm>
+                          <a:prstGeom prst="rect">
+                            <a:avLst/>
+                          </a:prstGeom>
+                          <a:noFill/>
+                          <a:ln>
+                            <a:noFill/>
+                          </a:ln>
+                        </pic:spPr>
+                      </pic:pic>
+                    </a:graphicData>
+                  </a:graphic>
+                </wp:inline>
+              </w:drawing>
+            </w:r>
+          </w:p>
+        </w:tc>
+        <w:tc>
+          <w:tcPr>
+            <w:tcW w:w="1986" w:type="dxa"/>
+            <w:vAlign w:val="center"/>
+          </w:tcPr>
+          <w:p>
+            <w:pPr>
+              <w:rPr>
+                <w:rFonts w:ascii="Liberation Serif" w:hAnsi="Liberation Serif" w:cs="Liberation Serif"/>
+                <w:sz w:val="20"/>
+                <w:szCs w:val="20"/>
+                <w:lang w:val="en-US"/>
+              </w:rPr>
+            </w:pPr>
+            <w:r>
+              <w:rPr>
+                <w:rFonts w:ascii="Liberation Serif" w:hAnsi="Liberation Serif" w:cs="Liberation Serif"/>
+                <w:sz w:val="20"/>
+                <w:szCs w:val="20"/>
+                <w:lang w:val="en-US"/>
+              </w:rPr>
               <w:t>folder.png</w:t>
             </w:r>
           </w:p>
@@ -3436,7 +3587,7 @@
                 <w:lang w:val="en-US"/>
               </w:rPr>
             </w:pPr>
-            <w:hyperlink r:id="rId44" w:history="1">
+            <w:hyperlink r:id="rId46" w:history="1">
               <w:r>
                 <w:rPr>
                   <w:rStyle w:val="a4"/>
@@ -3637,163 +3788,6 @@
                           </pic:cNvPicPr>
                         </pic:nvPicPr>
                         <pic:blipFill>
-                          <a:blip r:embed="rId45" cstate="print">
-                            <a:extLst>
-                              <a:ext uri="{28A0092B-C50C-407E-A947-70E740481C1C}">
-                                <a14:useLocalDpi xmlns:a14="http://schemas.microsoft.com/office/drawing/2010/main" val="0"/>
-                              </a:ext>
-                            </a:extLst>
-                          </a:blip>
-                          <a:srcRect/>
-                          <a:stretch>
-                            <a:fillRect/>
-                          </a:stretch>
-                        </pic:blipFill>
-                        <pic:spPr bwMode="auto">
-                          <a:xfrm>
-                            <a:off x="0" y="0"/>
-                            <a:ext cx="360000" cy="360000"/>
-                          </a:xfrm>
-                          <a:prstGeom prst="rect">
-                            <a:avLst/>
-                          </a:prstGeom>
-                          <a:noFill/>
-                          <a:ln>
-                            <a:noFill/>
-                          </a:ln>
-                        </pic:spPr>
-                      </pic:pic>
-                    </a:graphicData>
-                  </a:graphic>
-                </wp:inline>
-              </w:drawing>
-            </w:r>
-          </w:p>
-        </w:tc>
-        <w:tc>
-          <w:tcPr>
-            <w:tcW w:w="2032" w:type="dxa"/>
-            <w:vAlign w:val="center"/>
-          </w:tcPr>
-          <w:p>
-            <w:pPr>
-              <w:rPr>
-                <w:rFonts w:ascii="Liberation Serif" w:hAnsi="Liberation Serif" w:cs="Liberation Serif"/>
-                <w:sz w:val="20"/>
-                <w:szCs w:val="20"/>
-                <w:lang w:val="en-US"/>
-              </w:rPr>
-            </w:pPr>
-            <w:r>
-              <w:rPr>
-                <w:rFonts w:ascii="Liberation Serif" w:hAnsi="Liberation Serif" w:cs="Liberation Serif"/>
-                <w:sz w:val="20"/>
-                <w:szCs w:val="20"/>
-                <w:lang w:val="en-US"/>
-              </w:rPr>
-              <w:t>editing_mode.png</w:t>
-            </w:r>
-          </w:p>
-        </w:tc>
-        <w:tc>
-          <w:tcPr>
-            <w:tcW w:w="2004" w:type="dxa"/>
-            <w:vAlign w:val="center"/>
-          </w:tcPr>
-          <w:p>
-            <w:pPr>
-              <w:rPr>
-                <w:rFonts w:ascii="Liberation Serif" w:hAnsi="Liberation Serif" w:cs="Liberation Serif"/>
-                <w:sz w:val="20"/>
-                <w:szCs w:val="20"/>
-                <w:lang w:val="en-US"/>
-              </w:rPr>
-            </w:pPr>
-            <w:proofErr w:type="spellStart"/>
-            <w:r>
-              <w:rPr>
-                <w:rFonts w:ascii="Liberation Serif" w:hAnsi="Liberation Serif" w:cs="Liberation Serif"/>
-                <w:sz w:val="20"/>
-                <w:szCs w:val="20"/>
-                <w:lang w:val="en-US"/>
-              </w:rPr>
-              <w:t>Smashicons</w:t>
-            </w:r>
-            <w:proofErr w:type="spellEnd"/>
-          </w:p>
-        </w:tc>
-        <w:tc>
-          <w:tcPr>
-            <w:tcW w:w="5887" w:type="dxa"/>
-            <w:vAlign w:val="center"/>
-          </w:tcPr>
-          <w:p>
-            <w:pPr>
-              <w:rPr>
-                <w:rFonts w:ascii="Liberation Serif" w:hAnsi="Liberation Serif" w:cs="Liberation Serif"/>
-                <w:sz w:val="20"/>
-                <w:szCs w:val="20"/>
-                <w:lang w:val="en-US"/>
-              </w:rPr>
-            </w:pPr>
-            <w:hyperlink r:id="rId46" w:history="1">
-              <w:r>
-                <w:rPr>
-                  <w:rStyle w:val="a4"/>
-                  <w:rFonts w:ascii="Liberation Serif" w:hAnsi="Liberation Serif" w:cs="Liberation Serif"/>
-                  <w:sz w:val="20"/>
-                  <w:szCs w:val="20"/>
-                  <w:lang w:val="en-US"/>
-                </w:rPr>
-                <w:t>https://www.flaticon.com/free-icon/pencil_4115482</w:t>
-              </w:r>
-            </w:hyperlink>
-          </w:p>
-        </w:tc>
-      </w:tr>
-      <w:tr>
-        <w:tc>
-          <w:tcPr>
-            <w:tcW w:w="839" w:type="dxa"/>
-            <w:vAlign w:val="center"/>
-          </w:tcPr>
-          <w:p>
-            <w:pPr>
-              <w:jc w:val="center"/>
-              <w:rPr>
-                <w:rFonts w:ascii="Liberation Serif" w:hAnsi="Liberation Serif" w:cs="Liberation Serif"/>
-                <w:noProof/>
-                <w:sz w:val="20"/>
-                <w:szCs w:val="20"/>
-                <w:lang w:eastAsia="ru-RU"/>
-              </w:rPr>
-            </w:pPr>
-            <w:r>
-              <w:rPr>
-                <w:rFonts w:ascii="Liberation Serif" w:hAnsi="Liberation Serif" w:cs="Liberation Serif"/>
-                <w:noProof/>
-                <w:sz w:val="20"/>
-                <w:szCs w:val="20"/>
-                <w:lang w:eastAsia="ru-RU"/>
-              </w:rPr>
-              <w:drawing>
-                <wp:inline distT="0" distB="0" distL="0" distR="0" wp14:anchorId="1FC627A5" wp14:editId="7DDAF5A5">
-                  <wp:extent cx="360000" cy="360000"/>
-                  <wp:effectExtent l="0" t="0" r="2540" b="2540"/>
-                  <wp:docPr id="1297586318" name="Рисунок 1"/>
-                  <wp:cNvGraphicFramePr>
-                    <a:graphicFrameLocks xmlns:a="http://schemas.openxmlformats.org/drawingml/2006/main" noChangeAspect="1"/>
-                  </wp:cNvGraphicFramePr>
-                  <a:graphic xmlns:a="http://schemas.openxmlformats.org/drawingml/2006/main">
-                    <a:graphicData uri="http://schemas.openxmlformats.org/drawingml/2006/picture">
-                      <pic:pic xmlns:pic="http://schemas.openxmlformats.org/drawingml/2006/picture">
-                        <pic:nvPicPr>
-                          <pic:cNvPr id="0" name="Picture 1"/>
-                          <pic:cNvPicPr>
-                            <a:picLocks noChangeAspect="1" noChangeArrowheads="1"/>
-                          </pic:cNvPicPr>
-                        </pic:nvPicPr>
-                        <pic:blipFill>
                           <a:blip r:embed="rId47" cstate="print">
                             <a:extLst>
                               <a:ext uri="{28A0092B-C50C-407E-A947-70E740481C1C}">
@@ -3848,16 +3842,7 @@
                 <w:szCs w:val="20"/>
                 <w:lang w:val="en-US"/>
               </w:rPr>
-              <w:t>s</w:t>
-            </w:r>
-            <w:r>
-              <w:rPr>
-                <w:rFonts w:ascii="Liberation Serif" w:hAnsi="Liberation Serif" w:cs="Liberation Serif"/>
-                <w:sz w:val="20"/>
-                <w:szCs w:val="20"/>
-                <w:lang w:val="en-US"/>
-              </w:rPr>
-              <w:t>etting_mode.png</w:t>
+              <w:t>editing_mode.png</w:t>
             </w:r>
           </w:p>
         </w:tc>
@@ -3875,15 +3860,17 @@
                 <w:lang w:val="en-US"/>
               </w:rPr>
             </w:pPr>
-            <w:r>
-              <w:rPr>
-                <w:rFonts w:ascii="Liberation Serif" w:hAnsi="Liberation Serif" w:cs="Liberation Serif"/>
-                <w:sz w:val="20"/>
-                <w:szCs w:val="20"/>
-                <w:lang w:val="en-US"/>
-              </w:rPr>
-              <w:t>Vector Stall</w:t>
-            </w:r>
+            <w:proofErr w:type="spellStart"/>
+            <w:r>
+              <w:rPr>
+                <w:rFonts w:ascii="Liberation Serif" w:hAnsi="Liberation Serif" w:cs="Liberation Serif"/>
+                <w:sz w:val="20"/>
+                <w:szCs w:val="20"/>
+                <w:lang w:val="en-US"/>
+              </w:rPr>
+              <w:t>Smashicons</w:t>
+            </w:r>
+            <w:proofErr w:type="spellEnd"/>
           </w:p>
         </w:tc>
         <w:tc>
@@ -3909,7 +3896,7 @@
                   <w:szCs w:val="20"/>
                   <w:lang w:val="en-US"/>
                 </w:rPr>
-                <w:t>https://www.flaticon.com/free-icon/wrench_5324361</w:t>
+                <w:t>https://www.flaticon.com/free-icon/pencil_4115482</w:t>
               </w:r>
             </w:hyperlink>
           </w:p>
@@ -3929,21 +3916,22 @@
                 <w:noProof/>
                 <w:sz w:val="20"/>
                 <w:szCs w:val="20"/>
-              </w:rPr>
-            </w:pPr>
-            <w:r>
-              <w:rPr>
-                <w:rFonts w:ascii="Liberation Serif" w:hAnsi="Liberation Serif" w:cs="Liberation Serif"/>
-                <w:noProof/>
-                <w:sz w:val="20"/>
-                <w:szCs w:val="20"/>
                 <w:lang w:eastAsia="ru-RU"/>
               </w:rPr>
+            </w:pPr>
+            <w:r>
+              <w:rPr>
+                <w:rFonts w:ascii="Liberation Serif" w:hAnsi="Liberation Serif" w:cs="Liberation Serif"/>
+                <w:noProof/>
+                <w:sz w:val="20"/>
+                <w:szCs w:val="20"/>
+                <w:lang w:eastAsia="ru-RU"/>
+              </w:rPr>
               <w:drawing>
-                <wp:inline distT="0" distB="0" distL="0" distR="0" wp14:anchorId="2DBBCE7C" wp14:editId="3C5E0462">
+                <wp:inline distT="0" distB="0" distL="0" distR="0" wp14:anchorId="1FC627A5" wp14:editId="12E23651">
                   <wp:extent cx="360000" cy="360000"/>
                   <wp:effectExtent l="0" t="0" r="2540" b="2540"/>
-                  <wp:docPr id="698260326" name="Рисунок 1"/>
+                  <wp:docPr id="1297586318" name="Рисунок 1"/>
                   <wp:cNvGraphicFramePr>
                     <a:graphicFrameLocks xmlns:a="http://schemas.openxmlformats.org/drawingml/2006/main" noChangeAspect="1"/>
                   </wp:cNvGraphicFramePr>
@@ -4011,7 +3999,16 @@
                 <w:szCs w:val="20"/>
                 <w:lang w:val="en-US"/>
               </w:rPr>
-              <w:t>clock.png</w:t>
+              <w:t>s</w:t>
+            </w:r>
+            <w:r>
+              <w:rPr>
+                <w:rFonts w:ascii="Liberation Serif" w:hAnsi="Liberation Serif" w:cs="Liberation Serif"/>
+                <w:sz w:val="20"/>
+                <w:szCs w:val="20"/>
+                <w:lang w:val="en-US"/>
+              </w:rPr>
+              <w:t>etting_mode.png</w:t>
             </w:r>
           </w:p>
         </w:tc>
@@ -4036,7 +4033,7 @@
                 <w:szCs w:val="20"/>
                 <w:lang w:val="en-US"/>
               </w:rPr>
-              <w:t>Maxim Basinski Premium</w:t>
+              <w:t>Vector Stall</w:t>
             </w:r>
           </w:p>
         </w:tc>
@@ -4063,7 +4060,7 @@
                   <w:szCs w:val="20"/>
                   <w:lang w:val="en-US"/>
                 </w:rPr>
-                <w:t>https://www.flaticon.com/free-icon/clock_862358</w:t>
+                <w:t>https://www.flaticon.com/free-icon/wrench_5324361</w:t>
               </w:r>
             </w:hyperlink>
           </w:p>
@@ -4083,7 +4080,6 @@
                 <w:noProof/>
                 <w:sz w:val="20"/>
                 <w:szCs w:val="20"/>
-                <w:lang w:val="en-US"/>
               </w:rPr>
             </w:pPr>
             <w:r>
@@ -4095,10 +4091,10 @@
                 <w:lang w:eastAsia="ru-RU"/>
               </w:rPr>
               <w:drawing>
-                <wp:inline distT="0" distB="0" distL="0" distR="0" wp14:anchorId="051E8B3A" wp14:editId="7239E345">
+                <wp:inline distT="0" distB="0" distL="0" distR="0" wp14:anchorId="2DBBCE7C" wp14:editId="1C375C72">
                   <wp:extent cx="360000" cy="360000"/>
                   <wp:effectExtent l="0" t="0" r="2540" b="2540"/>
-                  <wp:docPr id="1839259345" name="Рисунок 6"/>
+                  <wp:docPr id="698260326" name="Рисунок 1"/>
                   <wp:cNvGraphicFramePr>
                     <a:graphicFrameLocks xmlns:a="http://schemas.openxmlformats.org/drawingml/2006/main" noChangeAspect="1"/>
                   </wp:cNvGraphicFramePr>
@@ -4106,7 +4102,7 @@
                     <a:graphicData uri="http://schemas.openxmlformats.org/drawingml/2006/picture">
                       <pic:pic xmlns:pic="http://schemas.openxmlformats.org/drawingml/2006/picture">
                         <pic:nvPicPr>
-                          <pic:cNvPr id="0" name="Picture 11"/>
+                          <pic:cNvPr id="0" name="Picture 1"/>
                           <pic:cNvPicPr>
                             <a:picLocks noChangeAspect="1" noChangeArrowheads="1"/>
                           </pic:cNvPicPr>
@@ -4166,7 +4162,7 @@
                 <w:szCs w:val="20"/>
                 <w:lang w:val="en-US"/>
               </w:rPr>
-              <w:t>staff.png</w:t>
+              <w:t>clock.png</w:t>
             </w:r>
           </w:p>
         </w:tc>
@@ -4184,17 +4180,15 @@
                 <w:lang w:val="en-US"/>
               </w:rPr>
             </w:pPr>
-            <w:proofErr w:type="spellStart"/>
-            <w:r>
-              <w:rPr>
-                <w:rFonts w:ascii="Liberation Serif" w:hAnsi="Liberation Serif" w:cs="Liberation Serif"/>
-                <w:sz w:val="20"/>
-                <w:szCs w:val="20"/>
-                <w:lang w:val="en-US"/>
-              </w:rPr>
-              <w:t>Freepik</w:t>
-            </w:r>
-            <w:proofErr w:type="spellEnd"/>
+            <w:r>
+              <w:rPr>
+                <w:rFonts w:ascii="Liberation Serif" w:hAnsi="Liberation Serif" w:cs="Liberation Serif"/>
+                <w:sz w:val="20"/>
+                <w:szCs w:val="20"/>
+                <w:lang w:val="en-US"/>
+              </w:rPr>
+              <w:t>Maxim Basinski Premium</w:t>
+            </w:r>
           </w:p>
         </w:tc>
         <w:tc>
@@ -4220,7 +4214,7 @@
                   <w:szCs w:val="20"/>
                   <w:lang w:val="en-US"/>
                 </w:rPr>
-                <w:t>https://www.flaticon.com/free-icon/team_476863</w:t>
+                <w:t>https://www.flaticon.com/free-icon/clock_862358</w:t>
               </w:r>
             </w:hyperlink>
           </w:p>
@@ -4240,6 +4234,7 @@
                 <w:noProof/>
                 <w:sz w:val="20"/>
                 <w:szCs w:val="20"/>
+                <w:lang w:val="en-US"/>
               </w:rPr>
             </w:pPr>
             <w:r>
@@ -4251,10 +4246,10 @@
                 <w:lang w:eastAsia="ru-RU"/>
               </w:rPr>
               <w:drawing>
-                <wp:inline distT="0" distB="0" distL="0" distR="0" wp14:anchorId="7654C09B" wp14:editId="1D252B85">
+                <wp:inline distT="0" distB="0" distL="0" distR="0" wp14:anchorId="051E8B3A" wp14:editId="7239E345">
                   <wp:extent cx="360000" cy="360000"/>
                   <wp:effectExtent l="0" t="0" r="2540" b="2540"/>
-                  <wp:docPr id="1937628855" name="Рисунок 3"/>
+                  <wp:docPr id="1839259345" name="Рисунок 6"/>
                   <wp:cNvGraphicFramePr>
                     <a:graphicFrameLocks xmlns:a="http://schemas.openxmlformats.org/drawingml/2006/main" noChangeAspect="1"/>
                   </wp:cNvGraphicFramePr>
@@ -4262,7 +4257,7 @@
                     <a:graphicData uri="http://schemas.openxmlformats.org/drawingml/2006/picture">
                       <pic:pic xmlns:pic="http://schemas.openxmlformats.org/drawingml/2006/picture">
                         <pic:nvPicPr>
-                          <pic:cNvPr id="0" name="Picture 5"/>
+                          <pic:cNvPr id="0" name="Picture 11"/>
                           <pic:cNvPicPr>
                             <a:picLocks noChangeAspect="1" noChangeArrowheads="1"/>
                           </pic:cNvPicPr>
@@ -4322,7 +4317,7 @@
                 <w:szCs w:val="20"/>
                 <w:lang w:val="en-US"/>
               </w:rPr>
-              <w:t>timing.png</w:t>
+              <w:t>staff.png</w:t>
             </w:r>
           </w:p>
         </w:tc>
@@ -4340,15 +4335,17 @@
                 <w:lang w:val="en-US"/>
               </w:rPr>
             </w:pPr>
-            <w:r>
-              <w:rPr>
-                <w:rFonts w:ascii="Liberation Serif" w:hAnsi="Liberation Serif" w:cs="Liberation Serif"/>
-                <w:sz w:val="20"/>
-                <w:szCs w:val="20"/>
-                <w:lang w:val="en-US"/>
-              </w:rPr>
-              <w:t>Maxim Basinski Premium</w:t>
-            </w:r>
+            <w:proofErr w:type="spellStart"/>
+            <w:r>
+              <w:rPr>
+                <w:rFonts w:ascii="Liberation Serif" w:hAnsi="Liberation Serif" w:cs="Liberation Serif"/>
+                <w:sz w:val="20"/>
+                <w:szCs w:val="20"/>
+                <w:lang w:val="en-US"/>
+              </w:rPr>
+              <w:t>Freepik</w:t>
+            </w:r>
+            <w:proofErr w:type="spellEnd"/>
           </w:p>
         </w:tc>
         <w:tc>
@@ -4374,7 +4371,7 @@
                   <w:szCs w:val="20"/>
                   <w:lang w:val="en-US"/>
                 </w:rPr>
-                <w:t>https://www.flaticon.com/free-icon/clock_296693</w:t>
+                <w:t>https://www.flaticon.com/free-icon/team_476863</w:t>
               </w:r>
             </w:hyperlink>
           </w:p>
@@ -4405,10 +4402,10 @@
                 <w:lang w:eastAsia="ru-RU"/>
               </w:rPr>
               <w:drawing>
-                <wp:inline distT="0" distB="0" distL="0" distR="0" wp14:anchorId="4E3A20C6" wp14:editId="6FFD1D84">
+                <wp:inline distT="0" distB="0" distL="0" distR="0" wp14:anchorId="7654C09B" wp14:editId="1D252B85">
                   <wp:extent cx="360000" cy="360000"/>
                   <wp:effectExtent l="0" t="0" r="2540" b="2540"/>
-                  <wp:docPr id="1673022884" name="Рисунок 3"/>
+                  <wp:docPr id="1937628855" name="Рисунок 3"/>
                   <wp:cNvGraphicFramePr>
                     <a:graphicFrameLocks xmlns:a="http://schemas.openxmlformats.org/drawingml/2006/main" noChangeAspect="1"/>
                   </wp:cNvGraphicFramePr>
@@ -4476,7 +4473,7 @@
                 <w:szCs w:val="20"/>
                 <w:lang w:val="en-US"/>
               </w:rPr>
-              <w:t>safety.png</w:t>
+              <w:t>timing.png</w:t>
             </w:r>
           </w:p>
         </w:tc>
@@ -4494,17 +4491,15 @@
                 <w:lang w:val="en-US"/>
               </w:rPr>
             </w:pPr>
-            <w:proofErr w:type="spellStart"/>
-            <w:r>
-              <w:rPr>
-                <w:rFonts w:ascii="Liberation Serif" w:hAnsi="Liberation Serif" w:cs="Liberation Serif"/>
-                <w:sz w:val="20"/>
-                <w:szCs w:val="20"/>
-                <w:lang w:val="en-US"/>
-              </w:rPr>
-              <w:t>Freepik</w:t>
-            </w:r>
-            <w:proofErr w:type="spellEnd"/>
+            <w:r>
+              <w:rPr>
+                <w:rFonts w:ascii="Liberation Serif" w:hAnsi="Liberation Serif" w:cs="Liberation Serif"/>
+                <w:sz w:val="20"/>
+                <w:szCs w:val="20"/>
+                <w:lang w:val="en-US"/>
+              </w:rPr>
+              <w:t>Maxim Basinski Premium</w:t>
+            </w:r>
           </w:p>
         </w:tc>
         <w:tc>
@@ -4530,7 +4525,7 @@
                   <w:szCs w:val="20"/>
                   <w:lang w:val="en-US"/>
                 </w:rPr>
-                <w:t>https://www.flaticon.com/free-icon/healthcare_5024446</w:t>
+                <w:t>https://www.flaticon.com/free-icon/clock_296693</w:t>
               </w:r>
             </w:hyperlink>
           </w:p>
@@ -4561,10 +4556,10 @@
                 <w:lang w:eastAsia="ru-RU"/>
               </w:rPr>
               <w:drawing>
-                <wp:inline distT="0" distB="0" distL="0" distR="0" wp14:anchorId="7A220CD2" wp14:editId="758AD3BE">
+                <wp:inline distT="0" distB="0" distL="0" distR="0" wp14:anchorId="4E3A20C6" wp14:editId="6FFD1D84">
                   <wp:extent cx="360000" cy="360000"/>
                   <wp:effectExtent l="0" t="0" r="2540" b="2540"/>
-                  <wp:docPr id="658465843" name="Рисунок 19"/>
+                  <wp:docPr id="1673022884" name="Рисунок 3"/>
                   <wp:cNvGraphicFramePr>
                     <a:graphicFrameLocks xmlns:a="http://schemas.openxmlformats.org/drawingml/2006/main" noChangeAspect="1"/>
                   </wp:cNvGraphicFramePr>
@@ -4572,7 +4567,7 @@
                     <a:graphicData uri="http://schemas.openxmlformats.org/drawingml/2006/picture">
                       <pic:pic xmlns:pic="http://schemas.openxmlformats.org/drawingml/2006/picture">
                         <pic:nvPicPr>
-                          <pic:cNvPr id="0" name="Picture 37"/>
+                          <pic:cNvPr id="0" name="Picture 5"/>
                           <pic:cNvPicPr>
                             <a:picLocks noChangeAspect="1" noChangeArrowheads="1"/>
                           </pic:cNvPicPr>
@@ -4632,7 +4627,7 @@
                 <w:szCs w:val="20"/>
                 <w:lang w:val="en-US"/>
               </w:rPr>
-              <w:t>folders.png</w:t>
+              <w:t>safety.png</w:t>
             </w:r>
           </w:p>
         </w:tc>
@@ -4650,15 +4645,17 @@
                 <w:lang w:val="en-US"/>
               </w:rPr>
             </w:pPr>
-            <w:r>
-              <w:rPr>
-                <w:rFonts w:ascii="Liberation Serif" w:hAnsi="Liberation Serif" w:cs="Liberation Serif"/>
-                <w:sz w:val="20"/>
-                <w:szCs w:val="20"/>
-                <w:lang w:val="en-US"/>
-              </w:rPr>
-              <w:t>Maxim Basinski Premium</w:t>
-            </w:r>
+            <w:proofErr w:type="spellStart"/>
+            <w:r>
+              <w:rPr>
+                <w:rFonts w:ascii="Liberation Serif" w:hAnsi="Liberation Serif" w:cs="Liberation Serif"/>
+                <w:sz w:val="20"/>
+                <w:szCs w:val="20"/>
+                <w:lang w:val="en-US"/>
+              </w:rPr>
+              <w:t>Freepik</w:t>
+            </w:r>
+            <w:proofErr w:type="spellEnd"/>
           </w:p>
         </w:tc>
         <w:tc>
@@ -4684,7 +4681,7 @@
                   <w:szCs w:val="20"/>
                   <w:lang w:val="en-US"/>
                 </w:rPr>
-                <w:t>https://www.flaticon.com/free-icon/folders_296703</w:t>
+                <w:t>https://www.flaticon.com/free-icon/healthcare_5024446</w:t>
               </w:r>
             </w:hyperlink>
           </w:p>
@@ -4715,10 +4712,10 @@
                 <w:lang w:eastAsia="ru-RU"/>
               </w:rPr>
               <w:drawing>
-                <wp:inline distT="0" distB="0" distL="0" distR="0" wp14:anchorId="31747375" wp14:editId="5B7E0AB2">
+                <wp:inline distT="0" distB="0" distL="0" distR="0" wp14:anchorId="7A220CD2" wp14:editId="758AD3BE">
                   <wp:extent cx="360000" cy="360000"/>
                   <wp:effectExtent l="0" t="0" r="2540" b="2540"/>
-                  <wp:docPr id="1315931354" name="Рисунок 9"/>
+                  <wp:docPr id="658465843" name="Рисунок 19"/>
                   <wp:cNvGraphicFramePr>
                     <a:graphicFrameLocks xmlns:a="http://schemas.openxmlformats.org/drawingml/2006/main" noChangeAspect="1"/>
                   </wp:cNvGraphicFramePr>
@@ -4726,162 +4723,13 @@
                     <a:graphicData uri="http://schemas.openxmlformats.org/drawingml/2006/picture">
                       <pic:pic xmlns:pic="http://schemas.openxmlformats.org/drawingml/2006/picture">
                         <pic:nvPicPr>
-                          <pic:cNvPr id="1315931354" name="Рисунок 1315931354"/>
-                          <pic:cNvPicPr/>
-                        </pic:nvPicPr>
-                        <pic:blipFill>
-                          <a:blip r:embed="rId59" cstate="print">
-                            <a:extLst>
-                              <a:ext uri="{28A0092B-C50C-407E-A947-70E740481C1C}">
-                                <a14:useLocalDpi xmlns:a14="http://schemas.microsoft.com/office/drawing/2010/main" val="0"/>
-                              </a:ext>
-                            </a:extLst>
-                          </a:blip>
-                          <a:stretch>
-                            <a:fillRect/>
-                          </a:stretch>
-                        </pic:blipFill>
-                        <pic:spPr>
-                          <a:xfrm>
-                            <a:off x="0" y="0"/>
-                            <a:ext cx="360000" cy="360000"/>
-                          </a:xfrm>
-                          <a:prstGeom prst="rect">
-                            <a:avLst/>
-                          </a:prstGeom>
-                        </pic:spPr>
-                      </pic:pic>
-                    </a:graphicData>
-                  </a:graphic>
-                </wp:inline>
-              </w:drawing>
-            </w:r>
-          </w:p>
-        </w:tc>
-        <w:tc>
-          <w:tcPr>
-            <w:tcW w:w="2032" w:type="dxa"/>
-            <w:vAlign w:val="center"/>
-          </w:tcPr>
-          <w:p>
-            <w:pPr>
-              <w:rPr>
-                <w:rFonts w:ascii="Liberation Serif" w:hAnsi="Liberation Serif" w:cs="Liberation Serif"/>
-                <w:sz w:val="20"/>
-                <w:szCs w:val="20"/>
-                <w:lang w:val="en-US"/>
-              </w:rPr>
-            </w:pPr>
-            <w:r>
-              <w:rPr>
-                <w:rFonts w:ascii="Liberation Serif" w:hAnsi="Liberation Serif" w:cs="Liberation Serif"/>
-                <w:sz w:val="20"/>
-                <w:szCs w:val="20"/>
-                <w:lang w:val="en-US"/>
-              </w:rPr>
-              <w:t>calendar.png</w:t>
-            </w:r>
-          </w:p>
-        </w:tc>
-        <w:tc>
-          <w:tcPr>
-            <w:tcW w:w="2004" w:type="dxa"/>
-            <w:vAlign w:val="center"/>
-          </w:tcPr>
-          <w:p>
-            <w:pPr>
-              <w:rPr>
-                <w:rFonts w:ascii="Liberation Serif" w:hAnsi="Liberation Serif" w:cs="Liberation Serif"/>
-                <w:sz w:val="20"/>
-                <w:szCs w:val="20"/>
-                <w:lang w:val="en-US"/>
-              </w:rPr>
-            </w:pPr>
-            <w:proofErr w:type="spellStart"/>
-            <w:r>
-              <w:rPr>
-                <w:rFonts w:ascii="Liberation Serif" w:hAnsi="Liberation Serif" w:cs="Liberation Serif"/>
-                <w:sz w:val="20"/>
-                <w:szCs w:val="20"/>
-                <w:lang w:val="en-US"/>
-              </w:rPr>
-              <w:t>Freepik</w:t>
-            </w:r>
-            <w:proofErr w:type="spellEnd"/>
-          </w:p>
-        </w:tc>
-        <w:tc>
-          <w:tcPr>
-            <w:tcW w:w="5887" w:type="dxa"/>
-            <w:vAlign w:val="center"/>
-          </w:tcPr>
-          <w:p>
-            <w:pPr>
-              <w:rPr>
-                <w:rFonts w:ascii="Liberation Serif" w:hAnsi="Liberation Serif" w:cs="Liberation Serif"/>
-                <w:sz w:val="20"/>
-                <w:szCs w:val="20"/>
-                <w:lang w:val="en-US"/>
-              </w:rPr>
-            </w:pPr>
-            <w:hyperlink r:id="rId60" w:history="1">
-              <w:r>
-                <w:rPr>
-                  <w:rStyle w:val="a4"/>
-                  <w:rFonts w:ascii="Liberation Serif" w:hAnsi="Liberation Serif" w:cs="Liberation Serif"/>
-                  <w:sz w:val="20"/>
-                  <w:szCs w:val="20"/>
-                  <w:lang w:val="en-US"/>
-                </w:rPr>
-                <w:t>https://www.flaticon.com/free-icon/date_870191</w:t>
-              </w:r>
-            </w:hyperlink>
-          </w:p>
-        </w:tc>
-      </w:tr>
-      <w:tr>
-        <w:tc>
-          <w:tcPr>
-            <w:tcW w:w="839" w:type="dxa"/>
-            <w:vAlign w:val="center"/>
-          </w:tcPr>
-          <w:p>
-            <w:pPr>
-              <w:jc w:val="center"/>
-              <w:rPr>
-                <w:rFonts w:ascii="Liberation Serif" w:hAnsi="Liberation Serif" w:cs="Liberation Serif"/>
-                <w:noProof/>
-                <w:sz w:val="20"/>
-                <w:szCs w:val="20"/>
-              </w:rPr>
-            </w:pPr>
-            <w:r>
-              <w:rPr>
-                <w:rFonts w:ascii="Liberation Serif" w:hAnsi="Liberation Serif" w:cs="Liberation Serif"/>
-                <w:noProof/>
-                <w:sz w:val="20"/>
-                <w:szCs w:val="20"/>
-                <w:lang w:eastAsia="ru-RU"/>
-              </w:rPr>
-              <w:drawing>
-                <wp:inline distT="0" distB="0" distL="0" distR="0" wp14:anchorId="3EB4FDA9" wp14:editId="40740BE5">
-                  <wp:extent cx="360000" cy="360000"/>
-                  <wp:effectExtent l="0" t="0" r="2540" b="2540"/>
-                  <wp:docPr id="547968010" name="Рисунок 14"/>
-                  <wp:cNvGraphicFramePr>
-                    <a:graphicFrameLocks xmlns:a="http://schemas.openxmlformats.org/drawingml/2006/main" noChangeAspect="1"/>
-                  </wp:cNvGraphicFramePr>
-                  <a:graphic xmlns:a="http://schemas.openxmlformats.org/drawingml/2006/main">
-                    <a:graphicData uri="http://schemas.openxmlformats.org/drawingml/2006/picture">
-                      <pic:pic xmlns:pic="http://schemas.openxmlformats.org/drawingml/2006/picture">
-                        <pic:nvPicPr>
-                          <pic:cNvPr id="0" name="Picture 12"/>
+                          <pic:cNvPr id="0" name="Picture 37"/>
                           <pic:cNvPicPr>
                             <a:picLocks noChangeAspect="1" noChangeArrowheads="1"/>
                           </pic:cNvPicPr>
                         </pic:nvPicPr>
                         <pic:blipFill>
-                          <a:blip r:embed="rId61" cstate="print">
+                          <a:blip r:embed="rId59" cstate="print">
                             <a:extLst>
                               <a:ext uri="{28A0092B-C50C-407E-A947-70E740481C1C}">
                                 <a14:useLocalDpi xmlns:a14="http://schemas.microsoft.com/office/drawing/2010/main" val="0"/>
@@ -4935,7 +4783,7 @@
                 <w:szCs w:val="20"/>
                 <w:lang w:val="en-US"/>
               </w:rPr>
-              <w:t>schedule_shift.png</w:t>
+              <w:t>folders.png</w:t>
             </w:r>
           </w:p>
         </w:tc>
@@ -4953,6 +4801,153 @@
                 <w:lang w:val="en-US"/>
               </w:rPr>
             </w:pPr>
+            <w:r>
+              <w:rPr>
+                <w:rFonts w:ascii="Liberation Serif" w:hAnsi="Liberation Serif" w:cs="Liberation Serif"/>
+                <w:sz w:val="20"/>
+                <w:szCs w:val="20"/>
+                <w:lang w:val="en-US"/>
+              </w:rPr>
+              <w:t>Maxim Basinski Premium</w:t>
+            </w:r>
+          </w:p>
+        </w:tc>
+        <w:tc>
+          <w:tcPr>
+            <w:tcW w:w="5887" w:type="dxa"/>
+            <w:vAlign w:val="center"/>
+          </w:tcPr>
+          <w:p>
+            <w:pPr>
+              <w:rPr>
+                <w:rFonts w:ascii="Liberation Serif" w:hAnsi="Liberation Serif" w:cs="Liberation Serif"/>
+                <w:sz w:val="20"/>
+                <w:szCs w:val="20"/>
+                <w:lang w:val="en-US"/>
+              </w:rPr>
+            </w:pPr>
+            <w:hyperlink r:id="rId60" w:history="1">
+              <w:r>
+                <w:rPr>
+                  <w:rStyle w:val="a4"/>
+                  <w:rFonts w:ascii="Liberation Serif" w:hAnsi="Liberation Serif" w:cs="Liberation Serif"/>
+                  <w:sz w:val="20"/>
+                  <w:szCs w:val="20"/>
+                  <w:lang w:val="en-US"/>
+                </w:rPr>
+                <w:t>https://www.flaticon.com/free-icon/folders_296703</w:t>
+              </w:r>
+            </w:hyperlink>
+          </w:p>
+        </w:tc>
+      </w:tr>
+      <w:tr>
+        <w:tc>
+          <w:tcPr>
+            <w:tcW w:w="839" w:type="dxa"/>
+            <w:vAlign w:val="center"/>
+          </w:tcPr>
+          <w:p>
+            <w:pPr>
+              <w:jc w:val="center"/>
+              <w:rPr>
+                <w:rFonts w:ascii="Liberation Serif" w:hAnsi="Liberation Serif" w:cs="Liberation Serif"/>
+                <w:noProof/>
+                <w:sz w:val="20"/>
+                <w:szCs w:val="20"/>
+              </w:rPr>
+            </w:pPr>
+            <w:r>
+              <w:rPr>
+                <w:rFonts w:ascii="Liberation Serif" w:hAnsi="Liberation Serif" w:cs="Liberation Serif"/>
+                <w:noProof/>
+                <w:sz w:val="20"/>
+                <w:szCs w:val="20"/>
+                <w:lang w:eastAsia="ru-RU"/>
+              </w:rPr>
+              <w:drawing>
+                <wp:inline distT="0" distB="0" distL="0" distR="0" wp14:anchorId="31747375" wp14:editId="5B7E0AB2">
+                  <wp:extent cx="360000" cy="360000"/>
+                  <wp:effectExtent l="0" t="0" r="2540" b="2540"/>
+                  <wp:docPr id="1315931354" name="Рисунок 9"/>
+                  <wp:cNvGraphicFramePr>
+                    <a:graphicFrameLocks xmlns:a="http://schemas.openxmlformats.org/drawingml/2006/main" noChangeAspect="1"/>
+                  </wp:cNvGraphicFramePr>
+                  <a:graphic xmlns:a="http://schemas.openxmlformats.org/drawingml/2006/main">
+                    <a:graphicData uri="http://schemas.openxmlformats.org/drawingml/2006/picture">
+                      <pic:pic xmlns:pic="http://schemas.openxmlformats.org/drawingml/2006/picture">
+                        <pic:nvPicPr>
+                          <pic:cNvPr id="1315931354" name="Рисунок 1315931354"/>
+                          <pic:cNvPicPr/>
+                        </pic:nvPicPr>
+                        <pic:blipFill>
+                          <a:blip r:embed="rId61" cstate="print">
+                            <a:extLst>
+                              <a:ext uri="{28A0092B-C50C-407E-A947-70E740481C1C}">
+                                <a14:useLocalDpi xmlns:a14="http://schemas.microsoft.com/office/drawing/2010/main" val="0"/>
+                              </a:ext>
+                            </a:extLst>
+                          </a:blip>
+                          <a:stretch>
+                            <a:fillRect/>
+                          </a:stretch>
+                        </pic:blipFill>
+                        <pic:spPr>
+                          <a:xfrm>
+                            <a:off x="0" y="0"/>
+                            <a:ext cx="360000" cy="360000"/>
+                          </a:xfrm>
+                          <a:prstGeom prst="rect">
+                            <a:avLst/>
+                          </a:prstGeom>
+                        </pic:spPr>
+                      </pic:pic>
+                    </a:graphicData>
+                  </a:graphic>
+                </wp:inline>
+              </w:drawing>
+            </w:r>
+          </w:p>
+        </w:tc>
+        <w:tc>
+          <w:tcPr>
+            <w:tcW w:w="2032" w:type="dxa"/>
+            <w:vAlign w:val="center"/>
+          </w:tcPr>
+          <w:p>
+            <w:pPr>
+              <w:rPr>
+                <w:rFonts w:ascii="Liberation Serif" w:hAnsi="Liberation Serif" w:cs="Liberation Serif"/>
+                <w:sz w:val="20"/>
+                <w:szCs w:val="20"/>
+                <w:lang w:val="en-US"/>
+              </w:rPr>
+            </w:pPr>
+            <w:r>
+              <w:rPr>
+                <w:rFonts w:ascii="Liberation Serif" w:hAnsi="Liberation Serif" w:cs="Liberation Serif"/>
+                <w:sz w:val="20"/>
+                <w:szCs w:val="20"/>
+                <w:lang w:val="en-US"/>
+              </w:rPr>
+              <w:t>calendar.png</w:t>
+            </w:r>
+          </w:p>
+        </w:tc>
+        <w:tc>
+          <w:tcPr>
+            <w:tcW w:w="2004" w:type="dxa"/>
+            <w:vAlign w:val="center"/>
+          </w:tcPr>
+          <w:p>
+            <w:pPr>
+              <w:rPr>
+                <w:rFonts w:ascii="Liberation Serif" w:hAnsi="Liberation Serif" w:cs="Liberation Serif"/>
+                <w:sz w:val="20"/>
+                <w:szCs w:val="20"/>
+                <w:lang w:val="en-US"/>
+              </w:rPr>
+            </w:pPr>
             <w:proofErr w:type="spellStart"/>
             <w:r>
               <w:rPr>
@@ -4961,7 +4956,7 @@
                 <w:szCs w:val="20"/>
                 <w:lang w:val="en-US"/>
               </w:rPr>
-              <w:t>surang</w:t>
+              <w:t>Freepik</w:t>
             </w:r>
             <w:proofErr w:type="spellEnd"/>
           </w:p>
@@ -4989,7 +4984,7 @@
                   <w:szCs w:val="20"/>
                   <w:lang w:val="en-US"/>
                 </w:rPr>
-                <w:t>https://www.flaticon.com/free-icon/change_4482071</w:t>
+                <w:t>https://www.flaticon.com/free-icon/date_870191</w:t>
               </w:r>
             </w:hyperlink>
           </w:p>
@@ -5020,10 +5015,10 @@
                 <w:lang w:eastAsia="ru-RU"/>
               </w:rPr>
               <w:drawing>
-                <wp:inline distT="0" distB="0" distL="0" distR="0" wp14:anchorId="710D6FDA" wp14:editId="1C7D832B">
+                <wp:inline distT="0" distB="0" distL="0" distR="0" wp14:anchorId="3EB4FDA9" wp14:editId="40740BE5">
                   <wp:extent cx="360000" cy="360000"/>
                   <wp:effectExtent l="0" t="0" r="2540" b="2540"/>
-                  <wp:docPr id="541485434" name="Рисунок 2"/>
+                  <wp:docPr id="547968010" name="Рисунок 14"/>
                   <wp:cNvGraphicFramePr>
                     <a:graphicFrameLocks xmlns:a="http://schemas.openxmlformats.org/drawingml/2006/main" noChangeAspect="1"/>
                   </wp:cNvGraphicFramePr>
@@ -5031,7 +5026,7 @@
                     <a:graphicData uri="http://schemas.openxmlformats.org/drawingml/2006/picture">
                       <pic:pic xmlns:pic="http://schemas.openxmlformats.org/drawingml/2006/picture">
                         <pic:nvPicPr>
-                          <pic:cNvPr id="0" name="Picture 3"/>
+                          <pic:cNvPr id="0" name="Picture 12"/>
                           <pic:cNvPicPr>
                             <a:picLocks noChangeAspect="1" noChangeArrowheads="1"/>
                           </pic:cNvPicPr>
@@ -5091,7 +5086,7 @@
                 <w:szCs w:val="20"/>
                 <w:lang w:val="en-US"/>
               </w:rPr>
-              <w:t>planning.png</w:t>
+              <w:t>schedule_shift.png</w:t>
             </w:r>
           </w:p>
         </w:tc>
@@ -5109,15 +5104,17 @@
                 <w:lang w:val="en-US"/>
               </w:rPr>
             </w:pPr>
-            <w:r>
-              <w:rPr>
-                <w:rFonts w:ascii="Liberation Serif" w:hAnsi="Liberation Serif" w:cs="Liberation Serif"/>
-                <w:sz w:val="20"/>
-                <w:szCs w:val="20"/>
-                <w:lang w:val="en-US"/>
-              </w:rPr>
-              <w:t>Maxim Basinski Premium</w:t>
-            </w:r>
+            <w:proofErr w:type="spellStart"/>
+            <w:r>
+              <w:rPr>
+                <w:rFonts w:ascii="Liberation Serif" w:hAnsi="Liberation Serif" w:cs="Liberation Serif"/>
+                <w:sz w:val="20"/>
+                <w:szCs w:val="20"/>
+                <w:lang w:val="en-US"/>
+              </w:rPr>
+              <w:t>surang</w:t>
+            </w:r>
+            <w:proofErr w:type="spellEnd"/>
           </w:p>
         </w:tc>
         <w:tc>
@@ -5143,7 +5140,7 @@
                   <w:szCs w:val="20"/>
                   <w:lang w:val="en-US"/>
                 </w:rPr>
-                <w:t>https://www.flaticon.com/free-icon/school-material_954172</w:t>
+                <w:t>https://www.flaticon.com/free-icon/change_4482071</w:t>
               </w:r>
             </w:hyperlink>
           </w:p>
@@ -5174,10 +5171,10 @@
                 <w:lang w:eastAsia="ru-RU"/>
               </w:rPr>
               <w:drawing>
-                <wp:inline distT="0" distB="0" distL="0" distR="0" wp14:anchorId="6A776DE7" wp14:editId="062EB284">
+                <wp:inline distT="0" distB="0" distL="0" distR="0" wp14:anchorId="710D6FDA" wp14:editId="1C7D832B">
                   <wp:extent cx="360000" cy="360000"/>
                   <wp:effectExtent l="0" t="0" r="2540" b="2540"/>
-                  <wp:docPr id="1187281840" name="Рисунок 1"/>
+                  <wp:docPr id="541485434" name="Рисунок 2"/>
                   <wp:cNvGraphicFramePr>
                     <a:graphicFrameLocks xmlns:a="http://schemas.openxmlformats.org/drawingml/2006/main" noChangeAspect="1"/>
                   </wp:cNvGraphicFramePr>
@@ -5185,7 +5182,7 @@
                     <a:graphicData uri="http://schemas.openxmlformats.org/drawingml/2006/picture">
                       <pic:pic xmlns:pic="http://schemas.openxmlformats.org/drawingml/2006/picture">
                         <pic:nvPicPr>
-                          <pic:cNvPr id="0" name="Picture 1"/>
+                          <pic:cNvPr id="0" name="Picture 3"/>
                           <pic:cNvPicPr>
                             <a:picLocks noChangeAspect="1" noChangeArrowheads="1"/>
                           </pic:cNvPicPr>
@@ -5245,7 +5242,7 @@
                 <w:szCs w:val="20"/>
                 <w:lang w:val="en-US"/>
               </w:rPr>
-              <w:t>schedule_work.png</w:t>
+              <w:t>planning.png</w:t>
             </w:r>
           </w:p>
         </w:tc>
@@ -5263,17 +5260,15 @@
                 <w:lang w:val="en-US"/>
               </w:rPr>
             </w:pPr>
-            <w:proofErr w:type="spellStart"/>
-            <w:r>
-              <w:rPr>
-                <w:rFonts w:ascii="Liberation Serif" w:hAnsi="Liberation Serif" w:cs="Liberation Serif"/>
-                <w:sz w:val="20"/>
-                <w:szCs w:val="20"/>
-                <w:lang w:val="en-US"/>
-              </w:rPr>
-              <w:t>Freepik</w:t>
-            </w:r>
-            <w:proofErr w:type="spellEnd"/>
+            <w:r>
+              <w:rPr>
+                <w:rFonts w:ascii="Liberation Serif" w:hAnsi="Liberation Serif" w:cs="Liberation Serif"/>
+                <w:sz w:val="20"/>
+                <w:szCs w:val="20"/>
+                <w:lang w:val="en-US"/>
+              </w:rPr>
+              <w:t>Maxim Basinski Premium</w:t>
+            </w:r>
           </w:p>
         </w:tc>
         <w:tc>
@@ -5299,7 +5294,7 @@
                   <w:szCs w:val="20"/>
                   <w:lang w:val="en-US"/>
                 </w:rPr>
-                <w:t>https://www.flaticon.com/free-icon/schedule_771496</w:t>
+                <w:t>https://www.flaticon.com/free-icon/school-material_954172</w:t>
               </w:r>
             </w:hyperlink>
           </w:p>
@@ -5319,19 +5314,21 @@
                 <w:noProof/>
                 <w:sz w:val="20"/>
                 <w:szCs w:val="20"/>
+              </w:rPr>
+            </w:pPr>
+            <w:r>
+              <w:rPr>
+                <w:rFonts w:ascii="Liberation Serif" w:hAnsi="Liberation Serif" w:cs="Liberation Serif"/>
+                <w:noProof/>
+                <w:sz w:val="20"/>
+                <w:szCs w:val="20"/>
                 <w:lang w:eastAsia="ru-RU"/>
               </w:rPr>
-            </w:pPr>
-            <w:r>
-              <w:rPr>
-                <w:noProof/>
-                <w:lang w:eastAsia="ru-RU"/>
-              </w:rPr>
               <w:drawing>
-                <wp:inline distT="0" distB="0" distL="0" distR="0" wp14:anchorId="14D5C93E" wp14:editId="6896179A">
+                <wp:inline distT="0" distB="0" distL="0" distR="0" wp14:anchorId="6A776DE7" wp14:editId="062EB284">
                   <wp:extent cx="360000" cy="360000"/>
                   <wp:effectExtent l="0" t="0" r="2540" b="2540"/>
-                  <wp:docPr id="1502393296" name="Рисунок 3"/>
+                  <wp:docPr id="1187281840" name="Рисунок 1"/>
                   <wp:cNvGraphicFramePr>
                     <a:graphicFrameLocks xmlns:a="http://schemas.openxmlformats.org/drawingml/2006/main" noChangeAspect="1"/>
                   </wp:cNvGraphicFramePr>
@@ -5339,7 +5336,7 @@
                     <a:graphicData uri="http://schemas.openxmlformats.org/drawingml/2006/picture">
                       <pic:pic xmlns:pic="http://schemas.openxmlformats.org/drawingml/2006/picture">
                         <pic:nvPicPr>
-                          <pic:cNvPr id="0" name="Picture 3"/>
+                          <pic:cNvPr id="0" name="Picture 1"/>
                           <pic:cNvPicPr>
                             <a:picLocks noChangeAspect="1" noChangeArrowheads="1"/>
                           </pic:cNvPicPr>
@@ -5399,16 +5396,7 @@
                 <w:szCs w:val="20"/>
                 <w:lang w:val="en-US"/>
               </w:rPr>
-              <w:t>schedule_</w:t>
-            </w:r>
-            <w:r>
-              <w:rPr>
-                <w:rFonts w:ascii="Liberation Serif" w:hAnsi="Liberation Serif" w:cs="Liberation Serif"/>
-                <w:sz w:val="20"/>
-                <w:szCs w:val="20"/>
-                <w:lang w:val="en-US"/>
-              </w:rPr>
-              <w:t>calendar.png</w:t>
+              <w:t>schedule_work.png</w:t>
             </w:r>
           </w:p>
         </w:tc>
@@ -5434,7 +5422,7 @@
                 <w:szCs w:val="20"/>
                 <w:lang w:val="en-US"/>
               </w:rPr>
-              <w:t>Smashicons</w:t>
+              <w:t>Freepik</w:t>
             </w:r>
             <w:proofErr w:type="spellEnd"/>
           </w:p>
@@ -5447,6 +5435,9 @@
           <w:p>
             <w:pPr>
               <w:rPr>
+                <w:rFonts w:ascii="Liberation Serif" w:hAnsi="Liberation Serif" w:cs="Liberation Serif"/>
+                <w:sz w:val="20"/>
+                <w:szCs w:val="20"/>
                 <w:lang w:val="en-US"/>
               </w:rPr>
             </w:pPr>
@@ -5454,9 +5445,12 @@
               <w:r>
                 <w:rPr>
                   <w:rStyle w:val="a4"/>
+                  <w:rFonts w:ascii="Liberation Serif" w:hAnsi="Liberation Serif" w:cs="Liberation Serif"/>
+                  <w:sz w:val="20"/>
+                  <w:szCs w:val="20"/>
                   <w:lang w:val="en-US"/>
                 </w:rPr>
-                <w:t>ttps://www.flaticon.com/free-icon/calendar_2738169</w:t>
+                <w:t>https://www.flaticon.com/free-icon/schedule_771496</w:t>
               </w:r>
             </w:hyperlink>
           </w:p>
@@ -5485,10 +5479,10 @@
                 <w:lang w:eastAsia="ru-RU"/>
               </w:rPr>
               <w:drawing>
-                <wp:inline distT="0" distB="0" distL="0" distR="0" wp14:anchorId="7ACD8367" wp14:editId="66000532">
+                <wp:inline distT="0" distB="0" distL="0" distR="0" wp14:anchorId="14D5C93E" wp14:editId="6896179A">
                   <wp:extent cx="360000" cy="360000"/>
                   <wp:effectExtent l="0" t="0" r="2540" b="2540"/>
-                  <wp:docPr id="146398249" name="Рисунок 2"/>
+                  <wp:docPr id="1502393296" name="Рисунок 3"/>
                   <wp:cNvGraphicFramePr>
                     <a:graphicFrameLocks xmlns:a="http://schemas.openxmlformats.org/drawingml/2006/main" noChangeAspect="1"/>
                   </wp:cNvGraphicFramePr>
@@ -5496,7 +5490,7 @@
                     <a:graphicData uri="http://schemas.openxmlformats.org/drawingml/2006/picture">
                       <pic:pic xmlns:pic="http://schemas.openxmlformats.org/drawingml/2006/picture">
                         <pic:nvPicPr>
-                          <pic:cNvPr id="0" name="Picture 1"/>
+                          <pic:cNvPr id="0" name="Picture 3"/>
                           <pic:cNvPicPr>
                             <a:picLocks noChangeAspect="1" noChangeArrowheads="1"/>
                           </pic:cNvPicPr>
@@ -5556,7 +5550,16 @@
                 <w:szCs w:val="20"/>
                 <w:lang w:val="en-US"/>
               </w:rPr>
-              <w:t>schedule_month.png</w:t>
+              <w:t>schedule_</w:t>
+            </w:r>
+            <w:r>
+              <w:rPr>
+                <w:rFonts w:ascii="Liberation Serif" w:hAnsi="Liberation Serif" w:cs="Liberation Serif"/>
+                <w:sz w:val="20"/>
+                <w:szCs w:val="20"/>
+                <w:lang w:val="en-US"/>
+              </w:rPr>
+              <w:t>calendar.png</w:t>
             </w:r>
           </w:p>
         </w:tc>
@@ -5582,7 +5585,7 @@
                 <w:szCs w:val="20"/>
                 <w:lang w:val="en-US"/>
               </w:rPr>
-              <w:t>manshagraphics</w:t>
+              <w:t>Smashicons</w:t>
             </w:r>
             <w:proofErr w:type="spellEnd"/>
           </w:p>
@@ -5595,9 +5598,6 @@
           <w:p>
             <w:pPr>
               <w:rPr>
-                <w:rFonts w:ascii="Liberation Serif" w:hAnsi="Liberation Serif" w:cs="Liberation Serif"/>
-                <w:sz w:val="20"/>
-                <w:szCs w:val="20"/>
                 <w:lang w:val="en-US"/>
               </w:rPr>
             </w:pPr>
@@ -5605,12 +5605,9 @@
               <w:r>
                 <w:rPr>
                   <w:rStyle w:val="a4"/>
-                  <w:rFonts w:ascii="Liberation Serif" w:hAnsi="Liberation Serif" w:cs="Liberation Serif"/>
-                  <w:sz w:val="20"/>
-                  <w:szCs w:val="20"/>
                   <w:lang w:val="en-US"/>
                 </w:rPr>
-                <w:t>https://www.flaticon.com/ru/free-icon/data-table_12627934</w:t>
+                <w:t>ttps://www.flaticon.com/free-icon/calendar_2738169</w:t>
               </w:r>
             </w:hyperlink>
           </w:p>
@@ -5626,19 +5623,23 @@
             <w:pPr>
               <w:jc w:val="center"/>
               <w:rPr>
-                <w:noProof/>
-              </w:rPr>
-            </w:pPr>
-            <w:r>
-              <w:rPr>
-                <w:noProof/>
+                <w:rFonts w:ascii="Liberation Serif" w:hAnsi="Liberation Serif" w:cs="Liberation Serif"/>
+                <w:noProof/>
+                <w:sz w:val="20"/>
+                <w:szCs w:val="20"/>
                 <w:lang w:eastAsia="ru-RU"/>
               </w:rPr>
+            </w:pPr>
+            <w:r>
+              <w:rPr>
+                <w:noProof/>
+                <w:lang w:eastAsia="ru-RU"/>
+              </w:rPr>
               <w:drawing>
-                <wp:inline distT="0" distB="0" distL="0" distR="0" wp14:anchorId="2FA63D1D" wp14:editId="67574117">
+                <wp:inline distT="0" distB="0" distL="0" distR="0" wp14:anchorId="7ACD8367" wp14:editId="66000532">
                   <wp:extent cx="360000" cy="360000"/>
                   <wp:effectExtent l="0" t="0" r="2540" b="2540"/>
-                  <wp:docPr id="191188163" name="Рисунок 1"/>
+                  <wp:docPr id="146398249" name="Рисунок 2"/>
                   <wp:cNvGraphicFramePr>
                     <a:graphicFrameLocks xmlns:a="http://schemas.openxmlformats.org/drawingml/2006/main" noChangeAspect="1"/>
                   </wp:cNvGraphicFramePr>
@@ -5706,7 +5707,7 @@
                 <w:szCs w:val="20"/>
                 <w:lang w:val="en-US"/>
               </w:rPr>
-              <w:t>vacation.png</w:t>
+              <w:t>schedule_month.png</w:t>
             </w:r>
           </w:p>
         </w:tc>
@@ -5732,7 +5733,7 @@
                 <w:szCs w:val="20"/>
                 <w:lang w:val="en-US"/>
               </w:rPr>
-              <w:t>alfanz</w:t>
+              <w:t>manshagraphics</w:t>
             </w:r>
             <w:proofErr w:type="spellEnd"/>
           </w:p>
@@ -5745,6 +5746,9 @@
           <w:p>
             <w:pPr>
               <w:rPr>
+                <w:rFonts w:ascii="Liberation Serif" w:hAnsi="Liberation Serif" w:cs="Liberation Serif"/>
+                <w:sz w:val="20"/>
+                <w:szCs w:val="20"/>
                 <w:lang w:val="en-US"/>
               </w:rPr>
             </w:pPr>
@@ -5752,9 +5756,12 @@
               <w:r>
                 <w:rPr>
                   <w:rStyle w:val="a4"/>
+                  <w:rFonts w:ascii="Liberation Serif" w:hAnsi="Liberation Serif" w:cs="Liberation Serif"/>
+                  <w:sz w:val="20"/>
+                  <w:szCs w:val="20"/>
                   <w:lang w:val="en-US"/>
                 </w:rPr>
-                <w:t>https://www.flaticon.com/free-icon/vacation_8640963</w:t>
+                <w:t>https://www.flaticon.com/ru/free-icon/data-table_12627934</w:t>
               </w:r>
             </w:hyperlink>
           </w:p>
@@ -5770,26 +5777,19 @@
             <w:pPr>
               <w:jc w:val="center"/>
               <w:rPr>
-                <w:rFonts w:ascii="Liberation Serif" w:hAnsi="Liberation Serif" w:cs="Liberation Serif"/>
-                <w:noProof/>
-                <w:sz w:val="20"/>
-                <w:szCs w:val="20"/>
-                <w:lang w:val="en-US"/>
-              </w:rPr>
-            </w:pPr>
-            <w:r>
-              <w:rPr>
-                <w:rFonts w:ascii="Liberation Serif" w:hAnsi="Liberation Serif" w:cs="Liberation Serif"/>
-                <w:noProof/>
-                <w:sz w:val="20"/>
-                <w:szCs w:val="20"/>
+                <w:noProof/>
+              </w:rPr>
+            </w:pPr>
+            <w:r>
+              <w:rPr>
+                <w:noProof/>
                 <w:lang w:eastAsia="ru-RU"/>
               </w:rPr>
               <w:drawing>
-                <wp:inline distT="0" distB="0" distL="0" distR="0" wp14:anchorId="1EAE7F8F" wp14:editId="27604FAB">
+                <wp:inline distT="0" distB="0" distL="0" distR="0" wp14:anchorId="2FA63D1D" wp14:editId="67574117">
                   <wp:extent cx="360000" cy="360000"/>
                   <wp:effectExtent l="0" t="0" r="2540" b="2540"/>
-                  <wp:docPr id="747470411" name="Рисунок 2"/>
+                  <wp:docPr id="191188163" name="Рисунок 1"/>
                   <wp:cNvGraphicFramePr>
                     <a:graphicFrameLocks xmlns:a="http://schemas.openxmlformats.org/drawingml/2006/main" noChangeAspect="1"/>
                   </wp:cNvGraphicFramePr>
@@ -5797,7 +5797,7 @@
                     <a:graphicData uri="http://schemas.openxmlformats.org/drawingml/2006/picture">
                       <pic:pic xmlns:pic="http://schemas.openxmlformats.org/drawingml/2006/picture">
                         <pic:nvPicPr>
-                          <pic:cNvPr id="0" name="Picture 3"/>
+                          <pic:cNvPr id="0" name="Picture 1"/>
                           <pic:cNvPicPr>
                             <a:picLocks noChangeAspect="1" noChangeArrowheads="1"/>
                           </pic:cNvPicPr>
@@ -5857,7 +5857,7 @@
                 <w:szCs w:val="20"/>
                 <w:lang w:val="en-US"/>
               </w:rPr>
-              <w:t>timetables.png</w:t>
+              <w:t>vacation.png</w:t>
             </w:r>
           </w:p>
         </w:tc>
@@ -5883,7 +5883,7 @@
                 <w:szCs w:val="20"/>
                 <w:lang w:val="en-US"/>
               </w:rPr>
-              <w:t>Freepik</w:t>
+              <w:t>alfanz</w:t>
             </w:r>
             <w:proofErr w:type="spellEnd"/>
           </w:p>
@@ -5896,9 +5896,6 @@
           <w:p>
             <w:pPr>
               <w:rPr>
-                <w:rFonts w:ascii="Liberation Serif" w:hAnsi="Liberation Serif" w:cs="Liberation Serif"/>
-                <w:sz w:val="20"/>
-                <w:szCs w:val="20"/>
                 <w:lang w:val="en-US"/>
               </w:rPr>
             </w:pPr>
@@ -5906,12 +5903,9 @@
               <w:r>
                 <w:rPr>
                   <w:rStyle w:val="a4"/>
-                  <w:rFonts w:ascii="Liberation Serif" w:hAnsi="Liberation Serif" w:cs="Liberation Serif"/>
-                  <w:sz w:val="20"/>
-                  <w:szCs w:val="20"/>
                   <w:lang w:val="en-US"/>
                 </w:rPr>
-                <w:t>https://www.flaticon.com/free-icon/circular-clock_251974</w:t>
+                <w:t>https://www.flaticon.com/free-icon/vacation_8640963</w:t>
               </w:r>
             </w:hyperlink>
           </w:p>
@@ -5931,6 +5925,7 @@
                 <w:noProof/>
                 <w:sz w:val="20"/>
                 <w:szCs w:val="20"/>
+                <w:lang w:val="en-US"/>
               </w:rPr>
             </w:pPr>
             <w:r>
@@ -5942,10 +5937,10 @@
                 <w:lang w:eastAsia="ru-RU"/>
               </w:rPr>
               <w:drawing>
-                <wp:inline distT="0" distB="0" distL="0" distR="0" wp14:anchorId="3A96A3BC" wp14:editId="401437AB">
+                <wp:inline distT="0" distB="0" distL="0" distR="0" wp14:anchorId="1EAE7F8F" wp14:editId="27604FAB">
                   <wp:extent cx="360000" cy="360000"/>
                   <wp:effectExtent l="0" t="0" r="2540" b="2540"/>
-                  <wp:docPr id="810936889" name="Рисунок 19"/>
+                  <wp:docPr id="747470411" name="Рисунок 2"/>
                   <wp:cNvGraphicFramePr>
                     <a:graphicFrameLocks xmlns:a="http://schemas.openxmlformats.org/drawingml/2006/main" noChangeAspect="1"/>
                   </wp:cNvGraphicFramePr>
@@ -5953,459 +5948,13 @@
                     <a:graphicData uri="http://schemas.openxmlformats.org/drawingml/2006/picture">
                       <pic:pic xmlns:pic="http://schemas.openxmlformats.org/drawingml/2006/picture">
                         <pic:nvPicPr>
-                          <pic:cNvPr id="810936889" name="Рисунок 810936889"/>
-                          <pic:cNvPicPr/>
-                        </pic:nvPicPr>
-                        <pic:blipFill>
-                          <a:blip r:embed="rId75" cstate="print">
-                            <a:extLst>
-                              <a:ext uri="{28A0092B-C50C-407E-A947-70E740481C1C}">
-                                <a14:useLocalDpi xmlns:a14="http://schemas.microsoft.com/office/drawing/2010/main" val="0"/>
-                              </a:ext>
-                            </a:extLst>
-                          </a:blip>
-                          <a:stretch>
-                            <a:fillRect/>
-                          </a:stretch>
-                        </pic:blipFill>
-                        <pic:spPr>
-                          <a:xfrm>
-                            <a:off x="0" y="0"/>
-                            <a:ext cx="360000" cy="360000"/>
-                          </a:xfrm>
-                          <a:prstGeom prst="rect">
-                            <a:avLst/>
-                          </a:prstGeom>
-                        </pic:spPr>
-                      </pic:pic>
-                    </a:graphicData>
-                  </a:graphic>
-                </wp:inline>
-              </w:drawing>
-            </w:r>
-          </w:p>
-        </w:tc>
-        <w:tc>
-          <w:tcPr>
-            <w:tcW w:w="2032" w:type="dxa"/>
-            <w:vAlign w:val="center"/>
-          </w:tcPr>
-          <w:p>
-            <w:pPr>
-              <w:rPr>
-                <w:rFonts w:ascii="Liberation Serif" w:hAnsi="Liberation Serif" w:cs="Liberation Serif"/>
-                <w:sz w:val="20"/>
-                <w:szCs w:val="20"/>
-                <w:lang w:val="en-US"/>
-              </w:rPr>
-            </w:pPr>
-            <w:r>
-              <w:rPr>
-                <w:rFonts w:ascii="Liberation Serif" w:hAnsi="Liberation Serif" w:cs="Liberation Serif"/>
-                <w:sz w:val="20"/>
-                <w:szCs w:val="20"/>
-                <w:lang w:val="en-US"/>
-              </w:rPr>
-              <w:t>siz.png</w:t>
-            </w:r>
-          </w:p>
-        </w:tc>
-        <w:tc>
-          <w:tcPr>
-            <w:tcW w:w="2004" w:type="dxa"/>
-            <w:vAlign w:val="center"/>
-          </w:tcPr>
-          <w:p>
-            <w:pPr>
-              <w:rPr>
-                <w:rFonts w:ascii="Liberation Serif" w:hAnsi="Liberation Serif" w:cs="Liberation Serif"/>
-                <w:sz w:val="20"/>
-                <w:szCs w:val="20"/>
-                <w:lang w:val="en-US"/>
-              </w:rPr>
-            </w:pPr>
-            <w:r>
-              <w:rPr>
-                <w:rFonts w:ascii="Liberation Serif" w:hAnsi="Liberation Serif" w:cs="Liberation Serif"/>
-                <w:sz w:val="20"/>
-                <w:szCs w:val="20"/>
-                <w:lang w:val="en-US"/>
-              </w:rPr>
-              <w:t>Dewi Sari</w:t>
-            </w:r>
-          </w:p>
-        </w:tc>
-        <w:tc>
-          <w:tcPr>
-            <w:tcW w:w="5887" w:type="dxa"/>
-            <w:vAlign w:val="center"/>
-          </w:tcPr>
-          <w:p>
-            <w:pPr>
-              <w:rPr>
-                <w:rFonts w:ascii="Liberation Serif" w:hAnsi="Liberation Serif" w:cs="Liberation Serif"/>
-                <w:sz w:val="20"/>
-                <w:szCs w:val="20"/>
-                <w:lang w:val="en-US"/>
-              </w:rPr>
-            </w:pPr>
-            <w:hyperlink r:id="rId76" w:history="1">
-              <w:r>
-                <w:rPr>
-                  <w:rStyle w:val="a4"/>
-                  <w:rFonts w:ascii="Liberation Serif" w:hAnsi="Liberation Serif" w:cs="Liberation Serif"/>
-                  <w:sz w:val="20"/>
-                  <w:szCs w:val="20"/>
-                  <w:lang w:val="en-US"/>
-                </w:rPr>
-                <w:t>https://www.flaticon.com/free-icon/helmet_9837660</w:t>
-              </w:r>
-            </w:hyperlink>
-          </w:p>
-        </w:tc>
-      </w:tr>
-      <w:tr>
-        <w:tc>
-          <w:tcPr>
-            <w:tcW w:w="839" w:type="dxa"/>
-            <w:vAlign w:val="center"/>
-          </w:tcPr>
-          <w:p>
-            <w:pPr>
-              <w:jc w:val="center"/>
-              <w:rPr>
-                <w:rFonts w:ascii="Liberation Serif" w:hAnsi="Liberation Serif" w:cs="Liberation Serif"/>
-                <w:noProof/>
-                <w:sz w:val="20"/>
-                <w:szCs w:val="20"/>
-              </w:rPr>
-            </w:pPr>
-            <w:r>
-              <w:rPr>
-                <w:rFonts w:ascii="Liberation Serif" w:hAnsi="Liberation Serif" w:cs="Liberation Serif"/>
-                <w:noProof/>
-                <w:sz w:val="20"/>
-                <w:szCs w:val="20"/>
-                <w:lang w:eastAsia="ru-RU"/>
-              </w:rPr>
-              <w:drawing>
-                <wp:inline distT="0" distB="0" distL="0" distR="0" wp14:anchorId="62A862D3" wp14:editId="70E43255">
-                  <wp:extent cx="360000" cy="360000"/>
-                  <wp:effectExtent l="0" t="0" r="2540" b="2540"/>
-                  <wp:docPr id="288841293" name="Рисунок 21"/>
-                  <wp:cNvGraphicFramePr>
-                    <a:graphicFrameLocks xmlns:a="http://schemas.openxmlformats.org/drawingml/2006/main" noChangeAspect="1"/>
-                  </wp:cNvGraphicFramePr>
-                  <a:graphic xmlns:a="http://schemas.openxmlformats.org/drawingml/2006/main">
-                    <a:graphicData uri="http://schemas.openxmlformats.org/drawingml/2006/picture">
-                      <pic:pic xmlns:pic="http://schemas.openxmlformats.org/drawingml/2006/picture">
-                        <pic:nvPicPr>
-                          <pic:cNvPr id="288841293" name="Рисунок 288841293"/>
-                          <pic:cNvPicPr/>
-                        </pic:nvPicPr>
-                        <pic:blipFill>
-                          <a:blip r:embed="rId77" cstate="print">
-                            <a:extLst>
-                              <a:ext uri="{28A0092B-C50C-407E-A947-70E740481C1C}">
-                                <a14:useLocalDpi xmlns:a14="http://schemas.microsoft.com/office/drawing/2010/main" val="0"/>
-                              </a:ext>
-                            </a:extLst>
-                          </a:blip>
-                          <a:stretch>
-                            <a:fillRect/>
-                          </a:stretch>
-                        </pic:blipFill>
-                        <pic:spPr>
-                          <a:xfrm>
-                            <a:off x="0" y="0"/>
-                            <a:ext cx="360000" cy="360000"/>
-                          </a:xfrm>
-                          <a:prstGeom prst="rect">
-                            <a:avLst/>
-                          </a:prstGeom>
-                        </pic:spPr>
-                      </pic:pic>
-                    </a:graphicData>
-                  </a:graphic>
-                </wp:inline>
-              </w:drawing>
-            </w:r>
-          </w:p>
-        </w:tc>
-        <w:tc>
-          <w:tcPr>
-            <w:tcW w:w="2032" w:type="dxa"/>
-            <w:vAlign w:val="center"/>
-          </w:tcPr>
-          <w:p>
-            <w:pPr>
-              <w:rPr>
-                <w:rFonts w:ascii="Liberation Serif" w:hAnsi="Liberation Serif" w:cs="Liberation Serif"/>
-                <w:sz w:val="20"/>
-                <w:szCs w:val="20"/>
-                <w:lang w:val="en-US"/>
-              </w:rPr>
-            </w:pPr>
-            <w:r>
-              <w:rPr>
-                <w:rFonts w:ascii="Liberation Serif" w:hAnsi="Liberation Serif" w:cs="Liberation Serif"/>
-                <w:sz w:val="20"/>
-                <w:szCs w:val="20"/>
-                <w:lang w:val="en-US"/>
-              </w:rPr>
-              <w:t>sso.png</w:t>
-            </w:r>
-          </w:p>
-        </w:tc>
-        <w:tc>
-          <w:tcPr>
-            <w:tcW w:w="2004" w:type="dxa"/>
-            <w:vAlign w:val="center"/>
-          </w:tcPr>
-          <w:p>
-            <w:pPr>
-              <w:rPr>
-                <w:rFonts w:ascii="Liberation Serif" w:hAnsi="Liberation Serif" w:cs="Liberation Serif"/>
-                <w:sz w:val="20"/>
-                <w:szCs w:val="20"/>
-                <w:lang w:val="en-US"/>
-              </w:rPr>
-            </w:pPr>
-            <w:proofErr w:type="spellStart"/>
-            <w:r>
-              <w:rPr>
-                <w:rFonts w:ascii="Liberation Serif" w:hAnsi="Liberation Serif" w:cs="Liberation Serif"/>
-                <w:sz w:val="20"/>
-                <w:szCs w:val="20"/>
-                <w:lang w:val="en-US"/>
-              </w:rPr>
-              <w:t>Freepik</w:t>
-            </w:r>
-            <w:proofErr w:type="spellEnd"/>
-          </w:p>
-        </w:tc>
-        <w:tc>
-          <w:tcPr>
-            <w:tcW w:w="5887" w:type="dxa"/>
-            <w:vAlign w:val="center"/>
-          </w:tcPr>
-          <w:p>
-            <w:pPr>
-              <w:rPr>
-                <w:rFonts w:ascii="Liberation Serif" w:hAnsi="Liberation Serif" w:cs="Liberation Serif"/>
-                <w:sz w:val="20"/>
-                <w:szCs w:val="20"/>
-                <w:lang w:val="en-US"/>
-              </w:rPr>
-            </w:pPr>
-            <w:hyperlink r:id="rId78" w:history="1">
-              <w:r>
-                <w:rPr>
-                  <w:rStyle w:val="a4"/>
-                  <w:rFonts w:ascii="Liberation Serif" w:hAnsi="Liberation Serif" w:cs="Liberation Serif"/>
-                  <w:sz w:val="20"/>
-                  <w:szCs w:val="20"/>
-                  <w:lang w:val="en-US"/>
-                </w:rPr>
-                <w:t>https://www.flaticon.com/free-icon/cleaning_3899392</w:t>
-              </w:r>
-            </w:hyperlink>
-          </w:p>
-        </w:tc>
-      </w:tr>
-      <w:tr>
-        <w:tc>
-          <w:tcPr>
-            <w:tcW w:w="839" w:type="dxa"/>
-            <w:vAlign w:val="center"/>
-          </w:tcPr>
-          <w:p>
-            <w:pPr>
-              <w:jc w:val="center"/>
-              <w:rPr>
-                <w:rFonts w:ascii="Liberation Serif" w:hAnsi="Liberation Serif" w:cs="Liberation Serif"/>
-                <w:noProof/>
-                <w:sz w:val="20"/>
-                <w:szCs w:val="20"/>
-              </w:rPr>
-            </w:pPr>
-            <w:r>
-              <w:rPr>
-                <w:rFonts w:ascii="Liberation Serif" w:hAnsi="Liberation Serif" w:cs="Liberation Serif"/>
-                <w:noProof/>
-                <w:sz w:val="20"/>
-                <w:szCs w:val="20"/>
-                <w:lang w:eastAsia="ru-RU"/>
-              </w:rPr>
-              <w:drawing>
-                <wp:inline distT="0" distB="0" distL="0" distR="0" wp14:anchorId="7D6BE67A" wp14:editId="2F75E369">
-                  <wp:extent cx="360000" cy="360000"/>
-                  <wp:effectExtent l="0" t="0" r="2540" b="2540"/>
-                  <wp:docPr id="889001702" name="Рисунок 22"/>
-                  <wp:cNvGraphicFramePr>
-                    <a:graphicFrameLocks xmlns:a="http://schemas.openxmlformats.org/drawingml/2006/main" noChangeAspect="1"/>
-                  </wp:cNvGraphicFramePr>
-                  <a:graphic xmlns:a="http://schemas.openxmlformats.org/drawingml/2006/main">
-                    <a:graphicData uri="http://schemas.openxmlformats.org/drawingml/2006/picture">
-                      <pic:pic xmlns:pic="http://schemas.openxmlformats.org/drawingml/2006/picture">
-                        <pic:nvPicPr>
-                          <pic:cNvPr id="889001702" name="Рисунок 889001702"/>
-                          <pic:cNvPicPr/>
-                        </pic:nvPicPr>
-                        <pic:blipFill>
-                          <a:blip r:embed="rId79" cstate="print">
-                            <a:extLst>
-                              <a:ext uri="{28A0092B-C50C-407E-A947-70E740481C1C}">
-                                <a14:useLocalDpi xmlns:a14="http://schemas.microsoft.com/office/drawing/2010/main" val="0"/>
-                              </a:ext>
-                            </a:extLst>
-                          </a:blip>
-                          <a:stretch>
-                            <a:fillRect/>
-                          </a:stretch>
-                        </pic:blipFill>
-                        <pic:spPr>
-                          <a:xfrm>
-                            <a:off x="0" y="0"/>
-                            <a:ext cx="360000" cy="360000"/>
-                          </a:xfrm>
-                          <a:prstGeom prst="rect">
-                            <a:avLst/>
-                          </a:prstGeom>
-                        </pic:spPr>
-                      </pic:pic>
-                    </a:graphicData>
-                  </a:graphic>
-                </wp:inline>
-              </w:drawing>
-            </w:r>
-          </w:p>
-        </w:tc>
-        <w:tc>
-          <w:tcPr>
-            <w:tcW w:w="2032" w:type="dxa"/>
-            <w:vAlign w:val="center"/>
-          </w:tcPr>
-          <w:p>
-            <w:pPr>
-              <w:rPr>
-                <w:rFonts w:ascii="Liberation Serif" w:hAnsi="Liberation Serif" w:cs="Liberation Serif"/>
-                <w:sz w:val="20"/>
-                <w:szCs w:val="20"/>
-                <w:lang w:val="en-US"/>
-              </w:rPr>
-            </w:pPr>
-            <w:r>
-              <w:rPr>
-                <w:rFonts w:ascii="Liberation Serif" w:hAnsi="Liberation Serif" w:cs="Liberation Serif"/>
-                <w:sz w:val="20"/>
-                <w:szCs w:val="20"/>
-                <w:lang w:val="en-US"/>
-              </w:rPr>
-              <w:t>briefing.png</w:t>
-            </w:r>
-          </w:p>
-        </w:tc>
-        <w:tc>
-          <w:tcPr>
-            <w:tcW w:w="2004" w:type="dxa"/>
-            <w:vAlign w:val="center"/>
-          </w:tcPr>
-          <w:p>
-            <w:pPr>
-              <w:rPr>
-                <w:rFonts w:ascii="Liberation Serif" w:hAnsi="Liberation Serif" w:cs="Liberation Serif"/>
-                <w:sz w:val="20"/>
-                <w:szCs w:val="20"/>
-                <w:lang w:val="en-US"/>
-              </w:rPr>
-            </w:pPr>
-            <w:proofErr w:type="spellStart"/>
-            <w:r>
-              <w:rPr>
-                <w:rFonts w:ascii="Liberation Serif" w:hAnsi="Liberation Serif" w:cs="Liberation Serif"/>
-                <w:sz w:val="20"/>
-                <w:szCs w:val="20"/>
-                <w:lang w:val="en-US"/>
-              </w:rPr>
-              <w:t>Freepik</w:t>
-            </w:r>
-            <w:proofErr w:type="spellEnd"/>
-          </w:p>
-        </w:tc>
-        <w:tc>
-          <w:tcPr>
-            <w:tcW w:w="5887" w:type="dxa"/>
-            <w:vAlign w:val="center"/>
-          </w:tcPr>
-          <w:p>
-            <w:pPr>
-              <w:rPr>
-                <w:rFonts w:ascii="Liberation Serif" w:hAnsi="Liberation Serif" w:cs="Liberation Serif"/>
-                <w:sz w:val="20"/>
-                <w:szCs w:val="20"/>
-                <w:lang w:val="en-US"/>
-              </w:rPr>
-            </w:pPr>
-            <w:hyperlink r:id="rId80" w:history="1">
-              <w:r>
-                <w:rPr>
-                  <w:rStyle w:val="a4"/>
-                  <w:rFonts w:ascii="Liberation Serif" w:hAnsi="Liberation Serif" w:cs="Liberation Serif"/>
-                  <w:sz w:val="20"/>
-                  <w:szCs w:val="20"/>
-                  <w:lang w:val="en-US"/>
-                </w:rPr>
-                <w:t>https://www.flaticon.com/free-icon/briefing_870783</w:t>
-              </w:r>
-            </w:hyperlink>
-          </w:p>
-        </w:tc>
-      </w:tr>
-      <w:tr>
-        <w:tc>
-          <w:tcPr>
-            <w:tcW w:w="839" w:type="dxa"/>
-            <w:vAlign w:val="center"/>
-          </w:tcPr>
-          <w:p>
-            <w:pPr>
-              <w:jc w:val="center"/>
-              <w:rPr>
-                <w:rFonts w:ascii="Liberation Serif" w:hAnsi="Liberation Serif" w:cs="Liberation Serif"/>
-                <w:noProof/>
-                <w:sz w:val="20"/>
-                <w:szCs w:val="20"/>
-                <w:lang w:val="en-US"/>
-              </w:rPr>
-            </w:pPr>
-            <w:r>
-              <w:rPr>
-                <w:rFonts w:ascii="Liberation Serif" w:hAnsi="Liberation Serif" w:cs="Liberation Serif"/>
-                <w:noProof/>
-                <w:sz w:val="20"/>
-                <w:szCs w:val="20"/>
-                <w:lang w:eastAsia="ru-RU"/>
-              </w:rPr>
-              <w:drawing>
-                <wp:inline distT="0" distB="0" distL="0" distR="0" wp14:anchorId="36582D5D" wp14:editId="0C92B286">
-                  <wp:extent cx="360000" cy="360000"/>
-                  <wp:effectExtent l="0" t="0" r="2540" b="2540"/>
-                  <wp:docPr id="985557376" name="Рисунок 1"/>
-                  <wp:cNvGraphicFramePr>
-                    <a:graphicFrameLocks xmlns:a="http://schemas.openxmlformats.org/drawingml/2006/main" noChangeAspect="1"/>
-                  </wp:cNvGraphicFramePr>
-                  <a:graphic xmlns:a="http://schemas.openxmlformats.org/drawingml/2006/main">
-                    <a:graphicData uri="http://schemas.openxmlformats.org/drawingml/2006/picture">
-                      <pic:pic xmlns:pic="http://schemas.openxmlformats.org/drawingml/2006/picture">
-                        <pic:nvPicPr>
-                          <pic:cNvPr id="0" name="Picture 1"/>
+                          <pic:cNvPr id="0" name="Picture 3"/>
                           <pic:cNvPicPr>
                             <a:picLocks noChangeAspect="1" noChangeArrowheads="1"/>
                           </pic:cNvPicPr>
                         </pic:nvPicPr>
                         <pic:blipFill>
-                          <a:blip r:embed="rId81" cstate="print">
+                          <a:blip r:embed="rId75" cstate="print">
                             <a:extLst>
                               <a:ext uri="{28A0092B-C50C-407E-A947-70E740481C1C}">
                                 <a14:useLocalDpi xmlns:a14="http://schemas.microsoft.com/office/drawing/2010/main" val="0"/>
@@ -6459,7 +6008,7 @@
                 <w:szCs w:val="20"/>
                 <w:lang w:val="en-US"/>
               </w:rPr>
-              <w:t>briefcase.png</w:t>
+              <w:t>timetables.png</w:t>
             </w:r>
           </w:p>
         </w:tc>
@@ -6477,15 +6026,462 @@
                 <w:lang w:val="en-US"/>
               </w:rPr>
             </w:pPr>
-            <w:r>
-              <w:rPr>
-                <w:rFonts w:ascii="Liberation Serif" w:hAnsi="Liberation Serif" w:cs="Liberation Serif"/>
-                <w:sz w:val="20"/>
-                <w:szCs w:val="20"/>
-                <w:lang w:val="en-US"/>
-              </w:rPr>
-              <w:t>Maxim Basinski Premium</w:t>
-            </w:r>
+            <w:proofErr w:type="spellStart"/>
+            <w:r>
+              <w:rPr>
+                <w:rFonts w:ascii="Liberation Serif" w:hAnsi="Liberation Serif" w:cs="Liberation Serif"/>
+                <w:sz w:val="20"/>
+                <w:szCs w:val="20"/>
+                <w:lang w:val="en-US"/>
+              </w:rPr>
+              <w:t>Freepik</w:t>
+            </w:r>
+            <w:proofErr w:type="spellEnd"/>
+          </w:p>
+        </w:tc>
+        <w:tc>
+          <w:tcPr>
+            <w:tcW w:w="5887" w:type="dxa"/>
+            <w:vAlign w:val="center"/>
+          </w:tcPr>
+          <w:p>
+            <w:pPr>
+              <w:rPr>
+                <w:rFonts w:ascii="Liberation Serif" w:hAnsi="Liberation Serif" w:cs="Liberation Serif"/>
+                <w:sz w:val="20"/>
+                <w:szCs w:val="20"/>
+                <w:lang w:val="en-US"/>
+              </w:rPr>
+            </w:pPr>
+            <w:hyperlink r:id="rId76" w:history="1">
+              <w:r>
+                <w:rPr>
+                  <w:rStyle w:val="a4"/>
+                  <w:rFonts w:ascii="Liberation Serif" w:hAnsi="Liberation Serif" w:cs="Liberation Serif"/>
+                  <w:sz w:val="20"/>
+                  <w:szCs w:val="20"/>
+                  <w:lang w:val="en-US"/>
+                </w:rPr>
+                <w:t>https://www.flaticon.com/free-icon/circular-clock_251974</w:t>
+              </w:r>
+            </w:hyperlink>
+          </w:p>
+        </w:tc>
+      </w:tr>
+      <w:tr>
+        <w:tc>
+          <w:tcPr>
+            <w:tcW w:w="839" w:type="dxa"/>
+            <w:vAlign w:val="center"/>
+          </w:tcPr>
+          <w:p>
+            <w:pPr>
+              <w:jc w:val="center"/>
+              <w:rPr>
+                <w:rFonts w:ascii="Liberation Serif" w:hAnsi="Liberation Serif" w:cs="Liberation Serif"/>
+                <w:noProof/>
+                <w:sz w:val="20"/>
+                <w:szCs w:val="20"/>
+              </w:rPr>
+            </w:pPr>
+            <w:r>
+              <w:rPr>
+                <w:rFonts w:ascii="Liberation Serif" w:hAnsi="Liberation Serif" w:cs="Liberation Serif"/>
+                <w:noProof/>
+                <w:sz w:val="20"/>
+                <w:szCs w:val="20"/>
+                <w:lang w:eastAsia="ru-RU"/>
+              </w:rPr>
+              <w:drawing>
+                <wp:inline distT="0" distB="0" distL="0" distR="0" wp14:anchorId="3A96A3BC" wp14:editId="401437AB">
+                  <wp:extent cx="360000" cy="360000"/>
+                  <wp:effectExtent l="0" t="0" r="2540" b="2540"/>
+                  <wp:docPr id="810936889" name="Рисунок 19"/>
+                  <wp:cNvGraphicFramePr>
+                    <a:graphicFrameLocks xmlns:a="http://schemas.openxmlformats.org/drawingml/2006/main" noChangeAspect="1"/>
+                  </wp:cNvGraphicFramePr>
+                  <a:graphic xmlns:a="http://schemas.openxmlformats.org/drawingml/2006/main">
+                    <a:graphicData uri="http://schemas.openxmlformats.org/drawingml/2006/picture">
+                      <pic:pic xmlns:pic="http://schemas.openxmlformats.org/drawingml/2006/picture">
+                        <pic:nvPicPr>
+                          <pic:cNvPr id="810936889" name="Рисунок 810936889"/>
+                          <pic:cNvPicPr/>
+                        </pic:nvPicPr>
+                        <pic:blipFill>
+                          <a:blip r:embed="rId77" cstate="print">
+                            <a:extLst>
+                              <a:ext uri="{28A0092B-C50C-407E-A947-70E740481C1C}">
+                                <a14:useLocalDpi xmlns:a14="http://schemas.microsoft.com/office/drawing/2010/main" val="0"/>
+                              </a:ext>
+                            </a:extLst>
+                          </a:blip>
+                          <a:stretch>
+                            <a:fillRect/>
+                          </a:stretch>
+                        </pic:blipFill>
+                        <pic:spPr>
+                          <a:xfrm>
+                            <a:off x="0" y="0"/>
+                            <a:ext cx="360000" cy="360000"/>
+                          </a:xfrm>
+                          <a:prstGeom prst="rect">
+                            <a:avLst/>
+                          </a:prstGeom>
+                        </pic:spPr>
+                      </pic:pic>
+                    </a:graphicData>
+                  </a:graphic>
+                </wp:inline>
+              </w:drawing>
+            </w:r>
+          </w:p>
+        </w:tc>
+        <w:tc>
+          <w:tcPr>
+            <w:tcW w:w="2032" w:type="dxa"/>
+            <w:vAlign w:val="center"/>
+          </w:tcPr>
+          <w:p>
+            <w:pPr>
+              <w:rPr>
+                <w:rFonts w:ascii="Liberation Serif" w:hAnsi="Liberation Serif" w:cs="Liberation Serif"/>
+                <w:sz w:val="20"/>
+                <w:szCs w:val="20"/>
+                <w:lang w:val="en-US"/>
+              </w:rPr>
+            </w:pPr>
+            <w:r>
+              <w:rPr>
+                <w:rFonts w:ascii="Liberation Serif" w:hAnsi="Liberation Serif" w:cs="Liberation Serif"/>
+                <w:sz w:val="20"/>
+                <w:szCs w:val="20"/>
+                <w:lang w:val="en-US"/>
+              </w:rPr>
+              <w:t>siz.png</w:t>
+            </w:r>
+          </w:p>
+        </w:tc>
+        <w:tc>
+          <w:tcPr>
+            <w:tcW w:w="2004" w:type="dxa"/>
+            <w:vAlign w:val="center"/>
+          </w:tcPr>
+          <w:p>
+            <w:pPr>
+              <w:rPr>
+                <w:rFonts w:ascii="Liberation Serif" w:hAnsi="Liberation Serif" w:cs="Liberation Serif"/>
+                <w:sz w:val="20"/>
+                <w:szCs w:val="20"/>
+                <w:lang w:val="en-US"/>
+              </w:rPr>
+            </w:pPr>
+            <w:r>
+              <w:rPr>
+                <w:rFonts w:ascii="Liberation Serif" w:hAnsi="Liberation Serif" w:cs="Liberation Serif"/>
+                <w:sz w:val="20"/>
+                <w:szCs w:val="20"/>
+                <w:lang w:val="en-US"/>
+              </w:rPr>
+              <w:t>Dewi Sari</w:t>
+            </w:r>
+          </w:p>
+        </w:tc>
+        <w:tc>
+          <w:tcPr>
+            <w:tcW w:w="5887" w:type="dxa"/>
+            <w:vAlign w:val="center"/>
+          </w:tcPr>
+          <w:p>
+            <w:pPr>
+              <w:rPr>
+                <w:rFonts w:ascii="Liberation Serif" w:hAnsi="Liberation Serif" w:cs="Liberation Serif"/>
+                <w:sz w:val="20"/>
+                <w:szCs w:val="20"/>
+                <w:lang w:val="en-US"/>
+              </w:rPr>
+            </w:pPr>
+            <w:hyperlink r:id="rId78" w:history="1">
+              <w:r>
+                <w:rPr>
+                  <w:rStyle w:val="a4"/>
+                  <w:rFonts w:ascii="Liberation Serif" w:hAnsi="Liberation Serif" w:cs="Liberation Serif"/>
+                  <w:sz w:val="20"/>
+                  <w:szCs w:val="20"/>
+                  <w:lang w:val="en-US"/>
+                </w:rPr>
+                <w:t>https://www.flaticon.com/free-icon/helmet_9837660</w:t>
+              </w:r>
+            </w:hyperlink>
+          </w:p>
+        </w:tc>
+      </w:tr>
+      <w:tr>
+        <w:tc>
+          <w:tcPr>
+            <w:tcW w:w="839" w:type="dxa"/>
+            <w:vAlign w:val="center"/>
+          </w:tcPr>
+          <w:p>
+            <w:pPr>
+              <w:jc w:val="center"/>
+              <w:rPr>
+                <w:rFonts w:ascii="Liberation Serif" w:hAnsi="Liberation Serif" w:cs="Liberation Serif"/>
+                <w:noProof/>
+                <w:sz w:val="20"/>
+                <w:szCs w:val="20"/>
+              </w:rPr>
+            </w:pPr>
+            <w:r>
+              <w:rPr>
+                <w:rFonts w:ascii="Liberation Serif" w:hAnsi="Liberation Serif" w:cs="Liberation Serif"/>
+                <w:noProof/>
+                <w:sz w:val="20"/>
+                <w:szCs w:val="20"/>
+                <w:lang w:eastAsia="ru-RU"/>
+              </w:rPr>
+              <w:drawing>
+                <wp:inline distT="0" distB="0" distL="0" distR="0" wp14:anchorId="62A862D3" wp14:editId="70E43255">
+                  <wp:extent cx="360000" cy="360000"/>
+                  <wp:effectExtent l="0" t="0" r="2540" b="2540"/>
+                  <wp:docPr id="288841293" name="Рисунок 21"/>
+                  <wp:cNvGraphicFramePr>
+                    <a:graphicFrameLocks xmlns:a="http://schemas.openxmlformats.org/drawingml/2006/main" noChangeAspect="1"/>
+                  </wp:cNvGraphicFramePr>
+                  <a:graphic xmlns:a="http://schemas.openxmlformats.org/drawingml/2006/main">
+                    <a:graphicData uri="http://schemas.openxmlformats.org/drawingml/2006/picture">
+                      <pic:pic xmlns:pic="http://schemas.openxmlformats.org/drawingml/2006/picture">
+                        <pic:nvPicPr>
+                          <pic:cNvPr id="288841293" name="Рисунок 288841293"/>
+                          <pic:cNvPicPr/>
+                        </pic:nvPicPr>
+                        <pic:blipFill>
+                          <a:blip r:embed="rId79" cstate="print">
+                            <a:extLst>
+                              <a:ext uri="{28A0092B-C50C-407E-A947-70E740481C1C}">
+                                <a14:useLocalDpi xmlns:a14="http://schemas.microsoft.com/office/drawing/2010/main" val="0"/>
+                              </a:ext>
+                            </a:extLst>
+                          </a:blip>
+                          <a:stretch>
+                            <a:fillRect/>
+                          </a:stretch>
+                        </pic:blipFill>
+                        <pic:spPr>
+                          <a:xfrm>
+                            <a:off x="0" y="0"/>
+                            <a:ext cx="360000" cy="360000"/>
+                          </a:xfrm>
+                          <a:prstGeom prst="rect">
+                            <a:avLst/>
+                          </a:prstGeom>
+                        </pic:spPr>
+                      </pic:pic>
+                    </a:graphicData>
+                  </a:graphic>
+                </wp:inline>
+              </w:drawing>
+            </w:r>
+          </w:p>
+        </w:tc>
+        <w:tc>
+          <w:tcPr>
+            <w:tcW w:w="2032" w:type="dxa"/>
+            <w:vAlign w:val="center"/>
+          </w:tcPr>
+          <w:p>
+            <w:pPr>
+              <w:rPr>
+                <w:rFonts w:ascii="Liberation Serif" w:hAnsi="Liberation Serif" w:cs="Liberation Serif"/>
+                <w:sz w:val="20"/>
+                <w:szCs w:val="20"/>
+                <w:lang w:val="en-US"/>
+              </w:rPr>
+            </w:pPr>
+            <w:r>
+              <w:rPr>
+                <w:rFonts w:ascii="Liberation Serif" w:hAnsi="Liberation Serif" w:cs="Liberation Serif"/>
+                <w:sz w:val="20"/>
+                <w:szCs w:val="20"/>
+                <w:lang w:val="en-US"/>
+              </w:rPr>
+              <w:t>sso.png</w:t>
+            </w:r>
+          </w:p>
+        </w:tc>
+        <w:tc>
+          <w:tcPr>
+            <w:tcW w:w="2004" w:type="dxa"/>
+            <w:vAlign w:val="center"/>
+          </w:tcPr>
+          <w:p>
+            <w:pPr>
+              <w:rPr>
+                <w:rFonts w:ascii="Liberation Serif" w:hAnsi="Liberation Serif" w:cs="Liberation Serif"/>
+                <w:sz w:val="20"/>
+                <w:szCs w:val="20"/>
+                <w:lang w:val="en-US"/>
+              </w:rPr>
+            </w:pPr>
+            <w:proofErr w:type="spellStart"/>
+            <w:r>
+              <w:rPr>
+                <w:rFonts w:ascii="Liberation Serif" w:hAnsi="Liberation Serif" w:cs="Liberation Serif"/>
+                <w:sz w:val="20"/>
+                <w:szCs w:val="20"/>
+                <w:lang w:val="en-US"/>
+              </w:rPr>
+              <w:t>Freepik</w:t>
+            </w:r>
+            <w:proofErr w:type="spellEnd"/>
+          </w:p>
+        </w:tc>
+        <w:tc>
+          <w:tcPr>
+            <w:tcW w:w="5887" w:type="dxa"/>
+            <w:vAlign w:val="center"/>
+          </w:tcPr>
+          <w:p>
+            <w:pPr>
+              <w:rPr>
+                <w:rFonts w:ascii="Liberation Serif" w:hAnsi="Liberation Serif" w:cs="Liberation Serif"/>
+                <w:sz w:val="20"/>
+                <w:szCs w:val="20"/>
+                <w:lang w:val="en-US"/>
+              </w:rPr>
+            </w:pPr>
+            <w:hyperlink r:id="rId80" w:history="1">
+              <w:r>
+                <w:rPr>
+                  <w:rStyle w:val="a4"/>
+                  <w:rFonts w:ascii="Liberation Serif" w:hAnsi="Liberation Serif" w:cs="Liberation Serif"/>
+                  <w:sz w:val="20"/>
+                  <w:szCs w:val="20"/>
+                  <w:lang w:val="en-US"/>
+                </w:rPr>
+                <w:t>https://www.flaticon.com/free-icon/cleaning_3899392</w:t>
+              </w:r>
+            </w:hyperlink>
+          </w:p>
+        </w:tc>
+      </w:tr>
+      <w:tr>
+        <w:tc>
+          <w:tcPr>
+            <w:tcW w:w="839" w:type="dxa"/>
+            <w:vAlign w:val="center"/>
+          </w:tcPr>
+          <w:p>
+            <w:pPr>
+              <w:jc w:val="center"/>
+              <w:rPr>
+                <w:rFonts w:ascii="Liberation Serif" w:hAnsi="Liberation Serif" w:cs="Liberation Serif"/>
+                <w:noProof/>
+                <w:sz w:val="20"/>
+                <w:szCs w:val="20"/>
+              </w:rPr>
+            </w:pPr>
+            <w:r>
+              <w:rPr>
+                <w:rFonts w:ascii="Liberation Serif" w:hAnsi="Liberation Serif" w:cs="Liberation Serif"/>
+                <w:noProof/>
+                <w:sz w:val="20"/>
+                <w:szCs w:val="20"/>
+                <w:lang w:eastAsia="ru-RU"/>
+              </w:rPr>
+              <w:drawing>
+                <wp:inline distT="0" distB="0" distL="0" distR="0" wp14:anchorId="7D6BE67A" wp14:editId="2F75E369">
+                  <wp:extent cx="360000" cy="360000"/>
+                  <wp:effectExtent l="0" t="0" r="2540" b="2540"/>
+                  <wp:docPr id="889001702" name="Рисунок 22"/>
+                  <wp:cNvGraphicFramePr>
+                    <a:graphicFrameLocks xmlns:a="http://schemas.openxmlformats.org/drawingml/2006/main" noChangeAspect="1"/>
+                  </wp:cNvGraphicFramePr>
+                  <a:graphic xmlns:a="http://schemas.openxmlformats.org/drawingml/2006/main">
+                    <a:graphicData uri="http://schemas.openxmlformats.org/drawingml/2006/picture">
+                      <pic:pic xmlns:pic="http://schemas.openxmlformats.org/drawingml/2006/picture">
+                        <pic:nvPicPr>
+                          <pic:cNvPr id="889001702" name="Рисунок 889001702"/>
+                          <pic:cNvPicPr/>
+                        </pic:nvPicPr>
+                        <pic:blipFill>
+                          <a:blip r:embed="rId81" cstate="print">
+                            <a:extLst>
+                              <a:ext uri="{28A0092B-C50C-407E-A947-70E740481C1C}">
+                                <a14:useLocalDpi xmlns:a14="http://schemas.microsoft.com/office/drawing/2010/main" val="0"/>
+                              </a:ext>
+                            </a:extLst>
+                          </a:blip>
+                          <a:stretch>
+                            <a:fillRect/>
+                          </a:stretch>
+                        </pic:blipFill>
+                        <pic:spPr>
+                          <a:xfrm>
+                            <a:off x="0" y="0"/>
+                            <a:ext cx="360000" cy="360000"/>
+                          </a:xfrm>
+                          <a:prstGeom prst="rect">
+                            <a:avLst/>
+                          </a:prstGeom>
+                        </pic:spPr>
+                      </pic:pic>
+                    </a:graphicData>
+                  </a:graphic>
+                </wp:inline>
+              </w:drawing>
+            </w:r>
+          </w:p>
+        </w:tc>
+        <w:tc>
+          <w:tcPr>
+            <w:tcW w:w="2032" w:type="dxa"/>
+            <w:vAlign w:val="center"/>
+          </w:tcPr>
+          <w:p>
+            <w:pPr>
+              <w:rPr>
+                <w:rFonts w:ascii="Liberation Serif" w:hAnsi="Liberation Serif" w:cs="Liberation Serif"/>
+                <w:sz w:val="20"/>
+                <w:szCs w:val="20"/>
+                <w:lang w:val="en-US"/>
+              </w:rPr>
+            </w:pPr>
+            <w:r>
+              <w:rPr>
+                <w:rFonts w:ascii="Liberation Serif" w:hAnsi="Liberation Serif" w:cs="Liberation Serif"/>
+                <w:sz w:val="20"/>
+                <w:szCs w:val="20"/>
+                <w:lang w:val="en-US"/>
+              </w:rPr>
+              <w:t>briefing.png</w:t>
+            </w:r>
+          </w:p>
+        </w:tc>
+        <w:tc>
+          <w:tcPr>
+            <w:tcW w:w="2004" w:type="dxa"/>
+            <w:vAlign w:val="center"/>
+          </w:tcPr>
+          <w:p>
+            <w:pPr>
+              <w:rPr>
+                <w:rFonts w:ascii="Liberation Serif" w:hAnsi="Liberation Serif" w:cs="Liberation Serif"/>
+                <w:sz w:val="20"/>
+                <w:szCs w:val="20"/>
+                <w:lang w:val="en-US"/>
+              </w:rPr>
+            </w:pPr>
+            <w:proofErr w:type="spellStart"/>
+            <w:r>
+              <w:rPr>
+                <w:rFonts w:ascii="Liberation Serif" w:hAnsi="Liberation Serif" w:cs="Liberation Serif"/>
+                <w:sz w:val="20"/>
+                <w:szCs w:val="20"/>
+                <w:lang w:val="en-US"/>
+              </w:rPr>
+              <w:t>Freepik</w:t>
+            </w:r>
+            <w:proofErr w:type="spellEnd"/>
           </w:p>
         </w:tc>
         <w:tc>
@@ -6511,7 +6507,7 @@
                   <w:szCs w:val="20"/>
                   <w:lang w:val="en-US"/>
                 </w:rPr>
-                <w:t>https://www.flaticon.com/free-icon/briefcase_284895</w:t>
+                <w:t>https://www.flaticon.com/free-icon/briefing_870783</w:t>
               </w:r>
             </w:hyperlink>
           </w:p>
@@ -6531,6 +6527,7 @@
                 <w:noProof/>
                 <w:sz w:val="20"/>
                 <w:szCs w:val="20"/>
+                <w:lang w:val="en-US"/>
               </w:rPr>
             </w:pPr>
             <w:r>
@@ -6542,10 +6539,10 @@
                 <w:lang w:eastAsia="ru-RU"/>
               </w:rPr>
               <w:drawing>
-                <wp:inline distT="0" distB="0" distL="0" distR="0" wp14:anchorId="1191F20F" wp14:editId="3BA63F43">
+                <wp:inline distT="0" distB="0" distL="0" distR="0" wp14:anchorId="36582D5D" wp14:editId="0C92B286">
                   <wp:extent cx="360000" cy="360000"/>
-                  <wp:effectExtent l="0" t="0" r="0" b="2540"/>
-                  <wp:docPr id="1217831500" name="Рисунок 2"/>
+                  <wp:effectExtent l="0" t="0" r="2540" b="2540"/>
+                  <wp:docPr id="985557376" name="Рисунок 1"/>
                   <wp:cNvGraphicFramePr>
                     <a:graphicFrameLocks xmlns:a="http://schemas.openxmlformats.org/drawingml/2006/main" noChangeAspect="1"/>
                   </wp:cNvGraphicFramePr>
@@ -6553,7 +6550,7 @@
                     <a:graphicData uri="http://schemas.openxmlformats.org/drawingml/2006/picture">
                       <pic:pic xmlns:pic="http://schemas.openxmlformats.org/drawingml/2006/picture">
                         <pic:nvPicPr>
-                          <pic:cNvPr id="0" name="Picture 3"/>
+                          <pic:cNvPr id="0" name="Picture 1"/>
                           <pic:cNvPicPr>
                             <a:picLocks noChangeAspect="1" noChangeArrowheads="1"/>
                           </pic:cNvPicPr>
@@ -6613,7 +6610,7 @@
                 <w:szCs w:val="20"/>
                 <w:lang w:val="en-US"/>
               </w:rPr>
-              <w:t>letter-b.png</w:t>
+              <w:t>briefcase.png</w:t>
             </w:r>
           </w:p>
         </w:tc>
@@ -6638,7 +6635,7 @@
                 <w:szCs w:val="20"/>
                 <w:lang w:val="en-US"/>
               </w:rPr>
-              <w:t>shohanur.rahman13</w:t>
+              <w:t>Maxim Basinski Premium</w:t>
             </w:r>
           </w:p>
         </w:tc>
@@ -6665,7 +6662,7 @@
                   <w:szCs w:val="20"/>
                   <w:lang w:val="en-US"/>
                 </w:rPr>
-                <w:t>https://www.flaticon.com/free-icon/letter-b_11974488</w:t>
+                <w:t>https://www.flaticon.com/free-icon/briefcase_284895</w:t>
               </w:r>
             </w:hyperlink>
           </w:p>
@@ -6696,10 +6693,10 @@
                 <w:lang w:eastAsia="ru-RU"/>
               </w:rPr>
               <w:drawing>
-                <wp:inline distT="0" distB="0" distL="0" distR="0" wp14:anchorId="75105D03" wp14:editId="5D489382">
+                <wp:inline distT="0" distB="0" distL="0" distR="0" wp14:anchorId="1191F20F" wp14:editId="3BA63F43">
                   <wp:extent cx="360000" cy="360000"/>
-                  <wp:effectExtent l="0" t="0" r="2540" b="2540"/>
-                  <wp:docPr id="2112457410" name="Рисунок 10"/>
+                  <wp:effectExtent l="0" t="0" r="0" b="2540"/>
+                  <wp:docPr id="1217831500" name="Рисунок 2"/>
                   <wp:cNvGraphicFramePr>
                     <a:graphicFrameLocks xmlns:a="http://schemas.openxmlformats.org/drawingml/2006/main" noChangeAspect="1"/>
                   </wp:cNvGraphicFramePr>
@@ -6707,7 +6704,7 @@
                     <a:graphicData uri="http://schemas.openxmlformats.org/drawingml/2006/picture">
                       <pic:pic xmlns:pic="http://schemas.openxmlformats.org/drawingml/2006/picture">
                         <pic:nvPicPr>
-                          <pic:cNvPr id="0" name="Picture 19"/>
+                          <pic:cNvPr id="0" name="Picture 3"/>
                           <pic:cNvPicPr>
                             <a:picLocks noChangeAspect="1" noChangeArrowheads="1"/>
                           </pic:cNvPicPr>
@@ -6767,7 +6764,7 @@
                 <w:szCs w:val="20"/>
                 <w:lang w:val="en-US"/>
               </w:rPr>
-              <w:t>measure.png</w:t>
+              <w:t>letter-b.png</w:t>
             </w:r>
           </w:p>
         </w:tc>
@@ -6792,7 +6789,7 @@
                 <w:szCs w:val="20"/>
                 <w:lang w:val="en-US"/>
               </w:rPr>
-              <w:t>Maxim Basinski Premium</w:t>
+              <w:t>shohanur.rahman13</w:t>
             </w:r>
           </w:p>
         </w:tc>
@@ -6819,7 +6816,7 @@
                   <w:szCs w:val="20"/>
                   <w:lang w:val="en-US"/>
                 </w:rPr>
-                <w:t>https://www.flaticon.com/free-icon/development_956600</w:t>
+                <w:t>https://www.flaticon.com/free-icon/letter-b_11974488</w:t>
               </w:r>
             </w:hyperlink>
           </w:p>
@@ -6850,10 +6847,10 @@
                 <w:lang w:eastAsia="ru-RU"/>
               </w:rPr>
               <w:drawing>
-                <wp:inline distT="0" distB="0" distL="0" distR="0" wp14:anchorId="46664BF9" wp14:editId="0E7FE3EA">
+                <wp:inline distT="0" distB="0" distL="0" distR="0" wp14:anchorId="75105D03" wp14:editId="5D489382">
                   <wp:extent cx="360000" cy="360000"/>
                   <wp:effectExtent l="0" t="0" r="2540" b="2540"/>
-                  <wp:docPr id="1794032285" name="Рисунок 13"/>
+                  <wp:docPr id="2112457410" name="Рисунок 10"/>
                   <wp:cNvGraphicFramePr>
                     <a:graphicFrameLocks xmlns:a="http://schemas.openxmlformats.org/drawingml/2006/main" noChangeAspect="1"/>
                   </wp:cNvGraphicFramePr>
@@ -6861,7 +6858,7 @@
                     <a:graphicData uri="http://schemas.openxmlformats.org/drawingml/2006/picture">
                       <pic:pic xmlns:pic="http://schemas.openxmlformats.org/drawingml/2006/picture">
                         <pic:nvPicPr>
-                          <pic:cNvPr id="0" name="Picture 25"/>
+                          <pic:cNvPr id="0" name="Picture 19"/>
                           <pic:cNvPicPr>
                             <a:picLocks noChangeAspect="1" noChangeArrowheads="1"/>
                           </pic:cNvPicPr>
@@ -6921,7 +6918,7 @@
                 <w:szCs w:val="20"/>
                 <w:lang w:val="en-US"/>
               </w:rPr>
-              <w:t>task.png</w:t>
+              <w:t>measure.png</w:t>
             </w:r>
           </w:p>
         </w:tc>
@@ -6939,17 +6936,15 @@
                 <w:lang w:val="en-US"/>
               </w:rPr>
             </w:pPr>
-            <w:proofErr w:type="spellStart"/>
-            <w:r>
-              <w:rPr>
-                <w:rFonts w:ascii="Liberation Serif" w:hAnsi="Liberation Serif" w:cs="Liberation Serif"/>
-                <w:sz w:val="20"/>
-                <w:szCs w:val="20"/>
-                <w:lang w:val="en-US"/>
-              </w:rPr>
-              <w:t>vectaicon</w:t>
-            </w:r>
-            <w:proofErr w:type="spellEnd"/>
+            <w:r>
+              <w:rPr>
+                <w:rFonts w:ascii="Liberation Serif" w:hAnsi="Liberation Serif" w:cs="Liberation Serif"/>
+                <w:sz w:val="20"/>
+                <w:szCs w:val="20"/>
+                <w:lang w:val="en-US"/>
+              </w:rPr>
+              <w:t>Maxim Basinski Premium</w:t>
+            </w:r>
           </w:p>
         </w:tc>
         <w:tc>
@@ -6975,7 +6970,7 @@
                   <w:szCs w:val="20"/>
                   <w:lang w:val="en-US"/>
                 </w:rPr>
-                <w:t>https://www.flaticon.com/free-icon/task_11851836</w:t>
+                <w:t>https://www.flaticon.com/free-icon/development_956600</w:t>
               </w:r>
             </w:hyperlink>
           </w:p>
@@ -7006,10 +7001,10 @@
                 <w:lang w:eastAsia="ru-RU"/>
               </w:rPr>
               <w:drawing>
-                <wp:inline distT="0" distB="0" distL="0" distR="0" wp14:anchorId="7AD91F2D" wp14:editId="763A79C2">
+                <wp:inline distT="0" distB="0" distL="0" distR="0" wp14:anchorId="46664BF9" wp14:editId="0E7FE3EA">
                   <wp:extent cx="360000" cy="360000"/>
                   <wp:effectExtent l="0" t="0" r="2540" b="2540"/>
-                  <wp:docPr id="115004653" name="Рисунок 11"/>
+                  <wp:docPr id="1794032285" name="Рисунок 13"/>
                   <wp:cNvGraphicFramePr>
                     <a:graphicFrameLocks xmlns:a="http://schemas.openxmlformats.org/drawingml/2006/main" noChangeAspect="1"/>
                   </wp:cNvGraphicFramePr>
@@ -7017,7 +7012,7 @@
                     <a:graphicData uri="http://schemas.openxmlformats.org/drawingml/2006/picture">
                       <pic:pic xmlns:pic="http://schemas.openxmlformats.org/drawingml/2006/picture">
                         <pic:nvPicPr>
-                          <pic:cNvPr id="0" name="Picture 21"/>
+                          <pic:cNvPr id="0" name="Picture 25"/>
                           <pic:cNvPicPr>
                             <a:picLocks noChangeAspect="1" noChangeArrowheads="1"/>
                           </pic:cNvPicPr>
@@ -7077,7 +7072,7 @@
                 <w:szCs w:val="20"/>
                 <w:lang w:val="en-US"/>
               </w:rPr>
-              <w:t>time-management.png</w:t>
+              <w:t>task.png</w:t>
             </w:r>
           </w:p>
         </w:tc>
@@ -7095,15 +7090,17 @@
                 <w:lang w:val="en-US"/>
               </w:rPr>
             </w:pPr>
-            <w:r>
-              <w:rPr>
-                <w:rFonts w:ascii="Liberation Serif" w:hAnsi="Liberation Serif" w:cs="Liberation Serif"/>
-                <w:sz w:val="20"/>
-                <w:szCs w:val="20"/>
-                <w:lang w:val="en-US"/>
-              </w:rPr>
-              <w:t>Maxim Basinski Premium</w:t>
-            </w:r>
+            <w:proofErr w:type="spellStart"/>
+            <w:r>
+              <w:rPr>
+                <w:rFonts w:ascii="Liberation Serif" w:hAnsi="Liberation Serif" w:cs="Liberation Serif"/>
+                <w:sz w:val="20"/>
+                <w:szCs w:val="20"/>
+                <w:lang w:val="en-US"/>
+              </w:rPr>
+              <w:t>vectaicon</w:t>
+            </w:r>
+            <w:proofErr w:type="spellEnd"/>
           </w:p>
         </w:tc>
         <w:tc>
@@ -7129,7 +7126,7 @@
                   <w:szCs w:val="20"/>
                   <w:lang w:val="en-US"/>
                 </w:rPr>
-                <w:t>https://www.flaticon.com/free-icon/time-management_956613</w:t>
+                <w:t>https://www.flaticon.com/free-icon/task_11851836</w:t>
               </w:r>
             </w:hyperlink>
           </w:p>
@@ -7159,11 +7156,12 @@
                 <w:szCs w:val="20"/>
                 <w:lang w:eastAsia="ru-RU"/>
               </w:rPr>
+              <w:lastRenderedPageBreak/>
               <w:drawing>
-                <wp:inline distT="0" distB="0" distL="0" distR="0" wp14:anchorId="17452A0B" wp14:editId="195B7EEB">
+                <wp:inline distT="0" distB="0" distL="0" distR="0" wp14:anchorId="7AD91F2D" wp14:editId="1CC066E0">
                   <wp:extent cx="360000" cy="360000"/>
                   <wp:effectExtent l="0" t="0" r="2540" b="2540"/>
-                  <wp:docPr id="786541642" name="Рисунок 1"/>
+                  <wp:docPr id="115004653" name="Рисунок 11"/>
                   <wp:cNvGraphicFramePr>
                     <a:graphicFrameLocks xmlns:a="http://schemas.openxmlformats.org/drawingml/2006/main" noChangeAspect="1"/>
                   </wp:cNvGraphicFramePr>
@@ -7171,7 +7169,7 @@
                     <a:graphicData uri="http://schemas.openxmlformats.org/drawingml/2006/picture">
                       <pic:pic xmlns:pic="http://schemas.openxmlformats.org/drawingml/2006/picture">
                         <pic:nvPicPr>
-                          <pic:cNvPr id="0" name="Picture 1"/>
+                          <pic:cNvPr id="0" name="Picture 21"/>
                           <pic:cNvPicPr>
                             <a:picLocks noChangeAspect="1" noChangeArrowheads="1"/>
                           </pic:cNvPicPr>
@@ -7231,7 +7229,7 @@
                 <w:szCs w:val="20"/>
                 <w:lang w:val="en-US"/>
               </w:rPr>
-              <w:t>finish.png</w:t>
+              <w:t>time-management.png</w:t>
             </w:r>
           </w:p>
         </w:tc>
@@ -7249,17 +7247,15 @@
                 <w:lang w:val="en-US"/>
               </w:rPr>
             </w:pPr>
-            <w:proofErr w:type="spellStart"/>
-            <w:r>
-              <w:rPr>
-                <w:rFonts w:ascii="Liberation Serif" w:hAnsi="Liberation Serif" w:cs="Liberation Serif"/>
-                <w:sz w:val="20"/>
-                <w:szCs w:val="20"/>
-                <w:lang w:val="en-US"/>
-              </w:rPr>
-              <w:t>Freepik</w:t>
-            </w:r>
-            <w:proofErr w:type="spellEnd"/>
+            <w:r>
+              <w:rPr>
+                <w:rFonts w:ascii="Liberation Serif" w:hAnsi="Liberation Serif" w:cs="Liberation Serif"/>
+                <w:sz w:val="20"/>
+                <w:szCs w:val="20"/>
+                <w:lang w:val="en-US"/>
+              </w:rPr>
+              <w:t>Maxim Basinski Premium</w:t>
+            </w:r>
           </w:p>
         </w:tc>
         <w:tc>
@@ -7285,17 +7281,7 @@
                   <w:szCs w:val="20"/>
                   <w:lang w:val="en-US"/>
                 </w:rPr>
-                <w:t>https</w:t>
-              </w:r>
-              <w:r>
-                <w:rPr>
-                  <w:rStyle w:val="a4"/>
-                  <w:rFonts w:ascii="Liberation Serif" w:hAnsi="Liberation Serif" w:cs="Liberation Serif"/>
-                  <w:sz w:val="20"/>
-                  <w:szCs w:val="20"/>
-                  <w:lang w:val="en-US"/>
-                </w:rPr>
-                <w:t>://www.flaticon.com/free-icon/race-flag_1894428</w:t>
+                <w:t>https://www.flaticon.com/free-icon/time-management_956613</w:t>
               </w:r>
             </w:hyperlink>
           </w:p>
@@ -7319,15 +7305,17 @@
             </w:pPr>
             <w:r>
               <w:rPr>
-                <w:noProof/>
+                <w:rFonts w:ascii="Liberation Serif" w:hAnsi="Liberation Serif" w:cs="Liberation Serif"/>
+                <w:noProof/>
+                <w:sz w:val="20"/>
+                <w:szCs w:val="20"/>
                 <w:lang w:eastAsia="ru-RU"/>
               </w:rPr>
-              <w:lastRenderedPageBreak/>
               <w:drawing>
-                <wp:inline distT="0" distB="0" distL="0" distR="0" wp14:anchorId="7744EF02" wp14:editId="767AE0DB">
+                <wp:inline distT="0" distB="0" distL="0" distR="0" wp14:anchorId="17452A0B" wp14:editId="195B7EEB">
                   <wp:extent cx="360000" cy="360000"/>
                   <wp:effectExtent l="0" t="0" r="2540" b="2540"/>
-                  <wp:docPr id="1005053952" name="Рисунок 1"/>
+                  <wp:docPr id="786541642" name="Рисунок 1"/>
                   <wp:cNvGraphicFramePr>
                     <a:graphicFrameLocks xmlns:a="http://schemas.openxmlformats.org/drawingml/2006/main" noChangeAspect="1"/>
                   </wp:cNvGraphicFramePr>
@@ -7395,7 +7383,7 @@
                 <w:szCs w:val="20"/>
                 <w:lang w:val="en-US"/>
               </w:rPr>
-              <w:t>transfer.png</w:t>
+              <w:t>finish.png</w:t>
             </w:r>
           </w:p>
         </w:tc>
@@ -7413,15 +7401,17 @@
                 <w:lang w:val="en-US"/>
               </w:rPr>
             </w:pPr>
-            <w:r>
-              <w:rPr>
-                <w:rFonts w:ascii="Liberation Serif" w:hAnsi="Liberation Serif" w:cs="Liberation Serif"/>
-                <w:sz w:val="20"/>
-                <w:szCs w:val="20"/>
-                <w:lang w:val="en-US"/>
-              </w:rPr>
-              <w:t>Pixel perfect</w:t>
-            </w:r>
+            <w:proofErr w:type="spellStart"/>
+            <w:r>
+              <w:rPr>
+                <w:rFonts w:ascii="Liberation Serif" w:hAnsi="Liberation Serif" w:cs="Liberation Serif"/>
+                <w:sz w:val="20"/>
+                <w:szCs w:val="20"/>
+                <w:lang w:val="en-US"/>
+              </w:rPr>
+              <w:t>Freepik</w:t>
+            </w:r>
+            <w:proofErr w:type="spellEnd"/>
           </w:p>
         </w:tc>
         <w:tc>
@@ -7447,7 +7437,17 @@
                   <w:szCs w:val="20"/>
                   <w:lang w:val="en-US"/>
                 </w:rPr>
-                <w:t>https://www.flaticon.com/free-icon/redo_889578</w:t>
+                <w:t>https</w:t>
+              </w:r>
+              <w:r>
+                <w:rPr>
+                  <w:rStyle w:val="a4"/>
+                  <w:rFonts w:ascii="Liberation Serif" w:hAnsi="Liberation Serif" w:cs="Liberation Serif"/>
+                  <w:sz w:val="20"/>
+                  <w:szCs w:val="20"/>
+                  <w:lang w:val="en-US"/>
+                </w:rPr>
+                <w:t>://www.flaticon.com/free-icon/race-flag_1894428</w:t>
               </w:r>
             </w:hyperlink>
           </w:p>
@@ -7461,23 +7461,24 @@
           </w:tcPr>
           <w:p>
             <w:pPr>
-              <w:rPr>
-                <w:rFonts w:ascii="Liberation Serif" w:hAnsi="Liberation Serif" w:cs="Liberation Serif"/>
-                <w:noProof/>
-                <w:sz w:val="20"/>
-                <w:szCs w:val="20"/>
-                <w:lang w:val="en-US"/>
-              </w:rPr>
-            </w:pPr>
-            <w:r>
-              <w:rPr>
-                <w:noProof/>
+              <w:jc w:val="center"/>
+              <w:rPr>
+                <w:rFonts w:ascii="Liberation Serif" w:hAnsi="Liberation Serif" w:cs="Liberation Serif"/>
+                <w:noProof/>
+                <w:sz w:val="20"/>
+                <w:szCs w:val="20"/>
+              </w:rPr>
+            </w:pPr>
+            <w:r>
+              <w:rPr>
+                <w:noProof/>
+                <w:lang w:eastAsia="ru-RU"/>
               </w:rPr>
               <w:drawing>
-                <wp:inline distT="0" distB="0" distL="0" distR="0" wp14:anchorId="6EDD1341" wp14:editId="1C7DFB8E">
+                <wp:inline distT="0" distB="0" distL="0" distR="0" wp14:anchorId="7744EF02" wp14:editId="767AE0DB">
                   <wp:extent cx="360000" cy="360000"/>
-                  <wp:effectExtent l="0" t="0" r="2540" b="0"/>
-                  <wp:docPr id="1769948509" name="Рисунок 1"/>
+                  <wp:effectExtent l="0" t="0" r="2540" b="2540"/>
+                  <wp:docPr id="1005053952" name="Рисунок 1"/>
                   <wp:cNvGraphicFramePr>
                     <a:graphicFrameLocks xmlns:a="http://schemas.openxmlformats.org/drawingml/2006/main" noChangeAspect="1"/>
                   </wp:cNvGraphicFramePr>
@@ -7545,6 +7546,156 @@
                 <w:szCs w:val="20"/>
                 <w:lang w:val="en-US"/>
               </w:rPr>
+              <w:t>transfer.png</w:t>
+            </w:r>
+          </w:p>
+        </w:tc>
+        <w:tc>
+          <w:tcPr>
+            <w:tcW w:w="2004" w:type="dxa"/>
+            <w:vAlign w:val="center"/>
+          </w:tcPr>
+          <w:p>
+            <w:pPr>
+              <w:rPr>
+                <w:rFonts w:ascii="Liberation Serif" w:hAnsi="Liberation Serif" w:cs="Liberation Serif"/>
+                <w:sz w:val="20"/>
+                <w:szCs w:val="20"/>
+                <w:lang w:val="en-US"/>
+              </w:rPr>
+            </w:pPr>
+            <w:r>
+              <w:rPr>
+                <w:rFonts w:ascii="Liberation Serif" w:hAnsi="Liberation Serif" w:cs="Liberation Serif"/>
+                <w:sz w:val="20"/>
+                <w:szCs w:val="20"/>
+                <w:lang w:val="en-US"/>
+              </w:rPr>
+              <w:t>Pixel perfect</w:t>
+            </w:r>
+          </w:p>
+        </w:tc>
+        <w:tc>
+          <w:tcPr>
+            <w:tcW w:w="5887" w:type="dxa"/>
+            <w:vAlign w:val="center"/>
+          </w:tcPr>
+          <w:p>
+            <w:pPr>
+              <w:rPr>
+                <w:rFonts w:ascii="Liberation Serif" w:hAnsi="Liberation Serif" w:cs="Liberation Serif"/>
+                <w:sz w:val="20"/>
+                <w:szCs w:val="20"/>
+                <w:lang w:val="en-US"/>
+              </w:rPr>
+            </w:pPr>
+            <w:hyperlink r:id="rId96" w:history="1">
+              <w:r>
+                <w:rPr>
+                  <w:rStyle w:val="a4"/>
+                  <w:rFonts w:ascii="Liberation Serif" w:hAnsi="Liberation Serif" w:cs="Liberation Serif"/>
+                  <w:sz w:val="20"/>
+                  <w:szCs w:val="20"/>
+                  <w:lang w:val="en-US"/>
+                </w:rPr>
+                <w:t>https://www.flaticon.com/free-icon/redo_889578</w:t>
+              </w:r>
+            </w:hyperlink>
+          </w:p>
+        </w:tc>
+      </w:tr>
+      <w:tr>
+        <w:tc>
+          <w:tcPr>
+            <w:tcW w:w="839" w:type="dxa"/>
+            <w:vAlign w:val="center"/>
+          </w:tcPr>
+          <w:p>
+            <w:pPr>
+              <w:rPr>
+                <w:rFonts w:ascii="Liberation Serif" w:hAnsi="Liberation Serif" w:cs="Liberation Serif"/>
+                <w:noProof/>
+                <w:sz w:val="20"/>
+                <w:szCs w:val="20"/>
+                <w:lang w:val="en-US"/>
+              </w:rPr>
+            </w:pPr>
+            <w:r>
+              <w:rPr>
+                <w:noProof/>
+              </w:rPr>
+              <w:drawing>
+                <wp:inline distT="0" distB="0" distL="0" distR="0" wp14:anchorId="6EDD1341" wp14:editId="1C7DFB8E">
+                  <wp:extent cx="360000" cy="360000"/>
+                  <wp:effectExtent l="0" t="0" r="2540" b="0"/>
+                  <wp:docPr id="1769948509" name="Рисунок 1"/>
+                  <wp:cNvGraphicFramePr>
+                    <a:graphicFrameLocks xmlns:a="http://schemas.openxmlformats.org/drawingml/2006/main" noChangeAspect="1"/>
+                  </wp:cNvGraphicFramePr>
+                  <a:graphic xmlns:a="http://schemas.openxmlformats.org/drawingml/2006/main">
+                    <a:graphicData uri="http://schemas.openxmlformats.org/drawingml/2006/picture">
+                      <pic:pic xmlns:pic="http://schemas.openxmlformats.org/drawingml/2006/picture">
+                        <pic:nvPicPr>
+                          <pic:cNvPr id="0" name="Picture 1"/>
+                          <pic:cNvPicPr>
+                            <a:picLocks noChangeAspect="1" noChangeArrowheads="1"/>
+                          </pic:cNvPicPr>
+                        </pic:nvPicPr>
+                        <pic:blipFill>
+                          <a:blip r:embed="rId97" cstate="print">
+                            <a:extLst>
+                              <a:ext uri="{28A0092B-C50C-407E-A947-70E740481C1C}">
+                                <a14:useLocalDpi xmlns:a14="http://schemas.microsoft.com/office/drawing/2010/main" val="0"/>
+                              </a:ext>
+                            </a:extLst>
+                          </a:blip>
+                          <a:srcRect/>
+                          <a:stretch>
+                            <a:fillRect/>
+                          </a:stretch>
+                        </pic:blipFill>
+                        <pic:spPr bwMode="auto">
+                          <a:xfrm>
+                            <a:off x="0" y="0"/>
+                            <a:ext cx="360000" cy="360000"/>
+                          </a:xfrm>
+                          <a:prstGeom prst="rect">
+                            <a:avLst/>
+                          </a:prstGeom>
+                          <a:noFill/>
+                          <a:ln>
+                            <a:noFill/>
+                          </a:ln>
+                        </pic:spPr>
+                      </pic:pic>
+                    </a:graphicData>
+                  </a:graphic>
+                </wp:inline>
+              </w:drawing>
+            </w:r>
+          </w:p>
+        </w:tc>
+        <w:tc>
+          <w:tcPr>
+            <w:tcW w:w="2032" w:type="dxa"/>
+            <w:vAlign w:val="center"/>
+          </w:tcPr>
+          <w:p>
+            <w:pPr>
+              <w:rPr>
+                <w:rFonts w:ascii="Liberation Serif" w:hAnsi="Liberation Serif" w:cs="Liberation Serif"/>
+                <w:sz w:val="20"/>
+                <w:szCs w:val="20"/>
+                <w:lang w:val="en-US"/>
+              </w:rPr>
+            </w:pPr>
+            <w:r>
+              <w:rPr>
+                <w:rFonts w:ascii="Liberation Serif" w:hAnsi="Liberation Serif" w:cs="Liberation Serif"/>
+                <w:sz w:val="20"/>
+                <w:szCs w:val="20"/>
+                <w:lang w:val="en-US"/>
+              </w:rPr>
               <w:t>cells</w:t>
             </w:r>
             <w:r>
@@ -7599,7 +7750,7 @@
                 <w:lang w:val="en-US"/>
               </w:rPr>
             </w:pPr>
-            <w:hyperlink r:id="rId96" w:history="1">
+            <w:hyperlink r:id="rId98" w:history="1">
               <w:r>
                 <w:rPr>
                   <w:rStyle w:val="a4"/>

</xml_diff>

<commit_message>
other form glyphs scaling for screen ppi
</commit_message>
<xml_diff>
--- a/images/Icons_info.docx
+++ b/images/Icons_info.docx
@@ -18,7 +18,16 @@
           <w:szCs w:val="28"/>
           <w:lang w:val="en-US"/>
         </w:rPr>
-        <w:t>Icons from Flaticon.com</w:t>
+        <w:t xml:space="preserve">Icons </w:t>
+      </w:r>
+      <w:r>
+        <w:rPr>
+          <w:rFonts w:ascii="Liberation Serif" w:hAnsi="Liberation Serif"/>
+          <w:sz w:val="28"/>
+          <w:szCs w:val="28"/>
+          <w:lang w:val="en-US"/>
+        </w:rPr>
+        <w:t>attribute</w:t>
       </w:r>
     </w:p>
     <w:p>
@@ -953,7 +962,7 @@
                 <w:lang w:eastAsia="ru-RU"/>
               </w:rPr>
               <w:drawing>
-                <wp:inline distT="0" distB="0" distL="0" distR="0" wp14:anchorId="64AD2455" wp14:editId="43D243D0">
+                <wp:inline distT="0" distB="0" distL="0" distR="0" wp14:anchorId="64AD2455" wp14:editId="3E881138">
                   <wp:extent cx="360000" cy="360000"/>
                   <wp:effectExtent l="0" t="0" r="2540" b="2540"/>
                   <wp:docPr id="1322601588" name="Рисунок 2"/>
@@ -3639,15 +3648,15 @@
         <w:tblLook w:val="04A0" w:firstRow="1" w:lastRow="0" w:firstColumn="1" w:lastColumn="0" w:noHBand="0" w:noVBand="1"/>
       </w:tblPr>
       <w:tblGrid>
-        <w:gridCol w:w="839"/>
+        <w:gridCol w:w="936"/>
         <w:gridCol w:w="2032"/>
-        <w:gridCol w:w="2004"/>
-        <w:gridCol w:w="5887"/>
+        <w:gridCol w:w="1997"/>
+        <w:gridCol w:w="5797"/>
       </w:tblGrid>
       <w:tr>
         <w:tc>
           <w:tcPr>
-            <w:tcW w:w="839" w:type="dxa"/>
+            <w:tcW w:w="936" w:type="dxa"/>
           </w:tcPr>
           <w:p>
             <w:pPr>
@@ -3697,7 +3706,7 @@
         </w:tc>
         <w:tc>
           <w:tcPr>
-            <w:tcW w:w="2004" w:type="dxa"/>
+            <w:tcW w:w="1997" w:type="dxa"/>
           </w:tcPr>
           <w:p>
             <w:pPr>
@@ -3722,7 +3731,7 @@
         </w:tc>
         <w:tc>
           <w:tcPr>
-            <w:tcW w:w="5887" w:type="dxa"/>
+            <w:tcW w:w="5797" w:type="dxa"/>
           </w:tcPr>
           <w:p>
             <w:pPr>
@@ -3749,7 +3758,7 @@
       <w:tr>
         <w:tc>
           <w:tcPr>
-            <w:tcW w:w="839" w:type="dxa"/>
+            <w:tcW w:w="936" w:type="dxa"/>
             <w:vAlign w:val="center"/>
           </w:tcPr>
           <w:p>
@@ -3848,7 +3857,7 @@
         </w:tc>
         <w:tc>
           <w:tcPr>
-            <w:tcW w:w="2004" w:type="dxa"/>
+            <w:tcW w:w="1997" w:type="dxa"/>
             <w:vAlign w:val="center"/>
           </w:tcPr>
           <w:p>
@@ -3875,7 +3884,7 @@
         </w:tc>
         <w:tc>
           <w:tcPr>
-            <w:tcW w:w="5887" w:type="dxa"/>
+            <w:tcW w:w="5797" w:type="dxa"/>
             <w:vAlign w:val="center"/>
           </w:tcPr>
           <w:p>
@@ -3905,7 +3914,7 @@
       <w:tr>
         <w:tc>
           <w:tcPr>
-            <w:tcW w:w="839" w:type="dxa"/>
+            <w:tcW w:w="936" w:type="dxa"/>
             <w:vAlign w:val="center"/>
           </w:tcPr>
           <w:p>
@@ -3928,7 +3937,7 @@
                 <w:lang w:eastAsia="ru-RU"/>
               </w:rPr>
               <w:drawing>
-                <wp:inline distT="0" distB="0" distL="0" distR="0" wp14:anchorId="1FC627A5" wp14:editId="12E23651">
+                <wp:inline distT="0" distB="0" distL="0" distR="0" wp14:anchorId="1FC627A5" wp14:editId="7485728A">
                   <wp:extent cx="360000" cy="360000"/>
                   <wp:effectExtent l="0" t="0" r="2540" b="2540"/>
                   <wp:docPr id="1297586318" name="Рисунок 1"/>
@@ -4014,7 +4023,7 @@
         </w:tc>
         <w:tc>
           <w:tcPr>
-            <w:tcW w:w="2004" w:type="dxa"/>
+            <w:tcW w:w="1997" w:type="dxa"/>
             <w:vAlign w:val="center"/>
           </w:tcPr>
           <w:p>
@@ -4039,7 +4048,7 @@
         </w:tc>
         <w:tc>
           <w:tcPr>
-            <w:tcW w:w="5887" w:type="dxa"/>
+            <w:tcW w:w="5797" w:type="dxa"/>
             <w:vAlign w:val="center"/>
           </w:tcPr>
           <w:p>
@@ -4069,7 +4078,7 @@
       <w:tr>
         <w:tc>
           <w:tcPr>
-            <w:tcW w:w="839" w:type="dxa"/>
+            <w:tcW w:w="936" w:type="dxa"/>
             <w:vAlign w:val="center"/>
           </w:tcPr>
           <w:p>
@@ -4091,7 +4100,7 @@
                 <w:lang w:eastAsia="ru-RU"/>
               </w:rPr>
               <w:drawing>
-                <wp:inline distT="0" distB="0" distL="0" distR="0" wp14:anchorId="2DBBCE7C" wp14:editId="1C375C72">
+                <wp:inline distT="0" distB="0" distL="0" distR="0" wp14:anchorId="2DBBCE7C" wp14:editId="3ABCB556">
                   <wp:extent cx="360000" cy="360000"/>
                   <wp:effectExtent l="0" t="0" r="2540" b="2540"/>
                   <wp:docPr id="698260326" name="Рисунок 1"/>
@@ -4168,7 +4177,7 @@
         </w:tc>
         <w:tc>
           <w:tcPr>
-            <w:tcW w:w="2004" w:type="dxa"/>
+            <w:tcW w:w="1997" w:type="dxa"/>
             <w:vAlign w:val="center"/>
           </w:tcPr>
           <w:p>
@@ -4193,7 +4202,7 @@
         </w:tc>
         <w:tc>
           <w:tcPr>
-            <w:tcW w:w="5887" w:type="dxa"/>
+            <w:tcW w:w="5797" w:type="dxa"/>
             <w:vAlign w:val="center"/>
           </w:tcPr>
           <w:p>
@@ -4223,7 +4232,7 @@
       <w:tr>
         <w:tc>
           <w:tcPr>
-            <w:tcW w:w="839" w:type="dxa"/>
+            <w:tcW w:w="936" w:type="dxa"/>
             <w:vAlign w:val="center"/>
           </w:tcPr>
           <w:p>
@@ -4323,7 +4332,7 @@
         </w:tc>
         <w:tc>
           <w:tcPr>
-            <w:tcW w:w="2004" w:type="dxa"/>
+            <w:tcW w:w="1997" w:type="dxa"/>
             <w:vAlign w:val="center"/>
           </w:tcPr>
           <w:p>
@@ -4350,7 +4359,7 @@
         </w:tc>
         <w:tc>
           <w:tcPr>
-            <w:tcW w:w="5887" w:type="dxa"/>
+            <w:tcW w:w="5797" w:type="dxa"/>
             <w:vAlign w:val="center"/>
           </w:tcPr>
           <w:p>
@@ -4380,7 +4389,7 @@
       <w:tr>
         <w:tc>
           <w:tcPr>
-            <w:tcW w:w="839" w:type="dxa"/>
+            <w:tcW w:w="936" w:type="dxa"/>
             <w:vAlign w:val="center"/>
           </w:tcPr>
           <w:p>
@@ -4479,7 +4488,7 @@
         </w:tc>
         <w:tc>
           <w:tcPr>
-            <w:tcW w:w="2004" w:type="dxa"/>
+            <w:tcW w:w="1997" w:type="dxa"/>
             <w:vAlign w:val="center"/>
           </w:tcPr>
           <w:p>
@@ -4504,7 +4513,7 @@
         </w:tc>
         <w:tc>
           <w:tcPr>
-            <w:tcW w:w="5887" w:type="dxa"/>
+            <w:tcW w:w="5797" w:type="dxa"/>
             <w:vAlign w:val="center"/>
           </w:tcPr>
           <w:p>
@@ -4534,7 +4543,7 @@
       <w:tr>
         <w:tc>
           <w:tcPr>
-            <w:tcW w:w="839" w:type="dxa"/>
+            <w:tcW w:w="936" w:type="dxa"/>
             <w:vAlign w:val="center"/>
           </w:tcPr>
           <w:p>
@@ -4633,7 +4642,7 @@
         </w:tc>
         <w:tc>
           <w:tcPr>
-            <w:tcW w:w="2004" w:type="dxa"/>
+            <w:tcW w:w="1997" w:type="dxa"/>
             <w:vAlign w:val="center"/>
           </w:tcPr>
           <w:p>
@@ -4660,7 +4669,7 @@
         </w:tc>
         <w:tc>
           <w:tcPr>
-            <w:tcW w:w="5887" w:type="dxa"/>
+            <w:tcW w:w="5797" w:type="dxa"/>
             <w:vAlign w:val="center"/>
           </w:tcPr>
           <w:p>
@@ -4690,7 +4699,7 @@
       <w:tr>
         <w:tc>
           <w:tcPr>
-            <w:tcW w:w="839" w:type="dxa"/>
+            <w:tcW w:w="936" w:type="dxa"/>
             <w:vAlign w:val="center"/>
           </w:tcPr>
           <w:p>
@@ -4789,7 +4798,7 @@
         </w:tc>
         <w:tc>
           <w:tcPr>
-            <w:tcW w:w="2004" w:type="dxa"/>
+            <w:tcW w:w="1997" w:type="dxa"/>
             <w:vAlign w:val="center"/>
           </w:tcPr>
           <w:p>
@@ -4814,7 +4823,7 @@
         </w:tc>
         <w:tc>
           <w:tcPr>
-            <w:tcW w:w="5887" w:type="dxa"/>
+            <w:tcW w:w="5797" w:type="dxa"/>
             <w:vAlign w:val="center"/>
           </w:tcPr>
           <w:p>
@@ -4844,7 +4853,7 @@
       <w:tr>
         <w:tc>
           <w:tcPr>
-            <w:tcW w:w="839" w:type="dxa"/>
+            <w:tcW w:w="936" w:type="dxa"/>
             <w:vAlign w:val="center"/>
           </w:tcPr>
           <w:p>
@@ -4936,7 +4945,7 @@
         </w:tc>
         <w:tc>
           <w:tcPr>
-            <w:tcW w:w="2004" w:type="dxa"/>
+            <w:tcW w:w="1997" w:type="dxa"/>
             <w:vAlign w:val="center"/>
           </w:tcPr>
           <w:p>
@@ -4963,7 +4972,7 @@
         </w:tc>
         <w:tc>
           <w:tcPr>
-            <w:tcW w:w="5887" w:type="dxa"/>
+            <w:tcW w:w="5797" w:type="dxa"/>
             <w:vAlign w:val="center"/>
           </w:tcPr>
           <w:p>
@@ -4993,7 +5002,7 @@
       <w:tr>
         <w:tc>
           <w:tcPr>
-            <w:tcW w:w="839" w:type="dxa"/>
+            <w:tcW w:w="936" w:type="dxa"/>
             <w:vAlign w:val="center"/>
           </w:tcPr>
           <w:p>
@@ -5092,7 +5101,7 @@
         </w:tc>
         <w:tc>
           <w:tcPr>
-            <w:tcW w:w="2004" w:type="dxa"/>
+            <w:tcW w:w="1997" w:type="dxa"/>
             <w:vAlign w:val="center"/>
           </w:tcPr>
           <w:p>
@@ -5119,7 +5128,7 @@
         </w:tc>
         <w:tc>
           <w:tcPr>
-            <w:tcW w:w="5887" w:type="dxa"/>
+            <w:tcW w:w="5797" w:type="dxa"/>
             <w:vAlign w:val="center"/>
           </w:tcPr>
           <w:p>
@@ -5149,7 +5158,7 @@
       <w:tr>
         <w:tc>
           <w:tcPr>
-            <w:tcW w:w="839" w:type="dxa"/>
+            <w:tcW w:w="936" w:type="dxa"/>
             <w:vAlign w:val="center"/>
           </w:tcPr>
           <w:p>
@@ -5248,7 +5257,7 @@
         </w:tc>
         <w:tc>
           <w:tcPr>
-            <w:tcW w:w="2004" w:type="dxa"/>
+            <w:tcW w:w="1997" w:type="dxa"/>
             <w:vAlign w:val="center"/>
           </w:tcPr>
           <w:p>
@@ -5273,7 +5282,7 @@
         </w:tc>
         <w:tc>
           <w:tcPr>
-            <w:tcW w:w="5887" w:type="dxa"/>
+            <w:tcW w:w="5797" w:type="dxa"/>
             <w:vAlign w:val="center"/>
           </w:tcPr>
           <w:p>
@@ -5303,7 +5312,7 @@
       <w:tr>
         <w:tc>
           <w:tcPr>
-            <w:tcW w:w="839" w:type="dxa"/>
+            <w:tcW w:w="936" w:type="dxa"/>
             <w:vAlign w:val="center"/>
           </w:tcPr>
           <w:p>
@@ -5402,7 +5411,7 @@
         </w:tc>
         <w:tc>
           <w:tcPr>
-            <w:tcW w:w="2004" w:type="dxa"/>
+            <w:tcW w:w="1997" w:type="dxa"/>
             <w:vAlign w:val="center"/>
           </w:tcPr>
           <w:p>
@@ -5429,7 +5438,7 @@
         </w:tc>
         <w:tc>
           <w:tcPr>
-            <w:tcW w:w="5887" w:type="dxa"/>
+            <w:tcW w:w="5797" w:type="dxa"/>
             <w:vAlign w:val="center"/>
           </w:tcPr>
           <w:p>
@@ -5459,7 +5468,7 @@
       <w:tr>
         <w:tc>
           <w:tcPr>
-            <w:tcW w:w="839" w:type="dxa"/>
+            <w:tcW w:w="936" w:type="dxa"/>
             <w:vAlign w:val="center"/>
           </w:tcPr>
           <w:p>
@@ -5565,7 +5574,7 @@
         </w:tc>
         <w:tc>
           <w:tcPr>
-            <w:tcW w:w="2004" w:type="dxa"/>
+            <w:tcW w:w="1997" w:type="dxa"/>
             <w:vAlign w:val="center"/>
           </w:tcPr>
           <w:p>
@@ -5592,7 +5601,7 @@
         </w:tc>
         <w:tc>
           <w:tcPr>
-            <w:tcW w:w="5887" w:type="dxa"/>
+            <w:tcW w:w="5797" w:type="dxa"/>
             <w:vAlign w:val="center"/>
           </w:tcPr>
           <w:p>
@@ -5616,7 +5625,7 @@
       <w:tr>
         <w:tc>
           <w:tcPr>
-            <w:tcW w:w="839" w:type="dxa"/>
+            <w:tcW w:w="936" w:type="dxa"/>
             <w:vAlign w:val="center"/>
           </w:tcPr>
           <w:p>
@@ -5713,7 +5722,7 @@
         </w:tc>
         <w:tc>
           <w:tcPr>
-            <w:tcW w:w="2004" w:type="dxa"/>
+            <w:tcW w:w="1997" w:type="dxa"/>
             <w:vAlign w:val="center"/>
           </w:tcPr>
           <w:p>
@@ -5740,7 +5749,7 @@
         </w:tc>
         <w:tc>
           <w:tcPr>
-            <w:tcW w:w="5887" w:type="dxa"/>
+            <w:tcW w:w="5797" w:type="dxa"/>
             <w:vAlign w:val="center"/>
           </w:tcPr>
           <w:p>
@@ -5770,7 +5779,7 @@
       <w:tr>
         <w:tc>
           <w:tcPr>
-            <w:tcW w:w="839" w:type="dxa"/>
+            <w:tcW w:w="936" w:type="dxa"/>
             <w:vAlign w:val="center"/>
           </w:tcPr>
           <w:p>
@@ -5863,7 +5872,7 @@
         </w:tc>
         <w:tc>
           <w:tcPr>
-            <w:tcW w:w="2004" w:type="dxa"/>
+            <w:tcW w:w="1997" w:type="dxa"/>
             <w:vAlign w:val="center"/>
           </w:tcPr>
           <w:p>
@@ -5890,7 +5899,7 @@
         </w:tc>
         <w:tc>
           <w:tcPr>
-            <w:tcW w:w="5887" w:type="dxa"/>
+            <w:tcW w:w="5797" w:type="dxa"/>
             <w:vAlign w:val="center"/>
           </w:tcPr>
           <w:p>
@@ -5914,7 +5923,7 @@
       <w:tr>
         <w:tc>
           <w:tcPr>
-            <w:tcW w:w="839" w:type="dxa"/>
+            <w:tcW w:w="936" w:type="dxa"/>
             <w:vAlign w:val="center"/>
           </w:tcPr>
           <w:p>
@@ -6014,7 +6023,7 @@
         </w:tc>
         <w:tc>
           <w:tcPr>
-            <w:tcW w:w="2004" w:type="dxa"/>
+            <w:tcW w:w="1997" w:type="dxa"/>
             <w:vAlign w:val="center"/>
           </w:tcPr>
           <w:p>
@@ -6041,7 +6050,7 @@
         </w:tc>
         <w:tc>
           <w:tcPr>
-            <w:tcW w:w="5887" w:type="dxa"/>
+            <w:tcW w:w="5797" w:type="dxa"/>
             <w:vAlign w:val="center"/>
           </w:tcPr>
           <w:p>
@@ -6071,7 +6080,7 @@
       <w:tr>
         <w:tc>
           <w:tcPr>
-            <w:tcW w:w="839" w:type="dxa"/>
+            <w:tcW w:w="936" w:type="dxa"/>
             <w:vAlign w:val="center"/>
           </w:tcPr>
           <w:p>
@@ -6163,7 +6172,7 @@
         </w:tc>
         <w:tc>
           <w:tcPr>
-            <w:tcW w:w="2004" w:type="dxa"/>
+            <w:tcW w:w="1997" w:type="dxa"/>
             <w:vAlign w:val="center"/>
           </w:tcPr>
           <w:p>
@@ -6188,7 +6197,7 @@
         </w:tc>
         <w:tc>
           <w:tcPr>
-            <w:tcW w:w="5887" w:type="dxa"/>
+            <w:tcW w:w="5797" w:type="dxa"/>
             <w:vAlign w:val="center"/>
           </w:tcPr>
           <w:p>
@@ -6218,7 +6227,7 @@
       <w:tr>
         <w:tc>
           <w:tcPr>
-            <w:tcW w:w="839" w:type="dxa"/>
+            <w:tcW w:w="936" w:type="dxa"/>
             <w:vAlign w:val="center"/>
           </w:tcPr>
           <w:p>
@@ -6310,7 +6319,7 @@
         </w:tc>
         <w:tc>
           <w:tcPr>
-            <w:tcW w:w="2004" w:type="dxa"/>
+            <w:tcW w:w="1997" w:type="dxa"/>
             <w:vAlign w:val="center"/>
           </w:tcPr>
           <w:p>
@@ -6337,7 +6346,7 @@
         </w:tc>
         <w:tc>
           <w:tcPr>
-            <w:tcW w:w="5887" w:type="dxa"/>
+            <w:tcW w:w="5797" w:type="dxa"/>
             <w:vAlign w:val="center"/>
           </w:tcPr>
           <w:p>
@@ -6367,7 +6376,7 @@
       <w:tr>
         <w:tc>
           <w:tcPr>
-            <w:tcW w:w="839" w:type="dxa"/>
+            <w:tcW w:w="936" w:type="dxa"/>
             <w:vAlign w:val="center"/>
           </w:tcPr>
           <w:p>
@@ -6459,7 +6468,7 @@
         </w:tc>
         <w:tc>
           <w:tcPr>
-            <w:tcW w:w="2004" w:type="dxa"/>
+            <w:tcW w:w="1997" w:type="dxa"/>
             <w:vAlign w:val="center"/>
           </w:tcPr>
           <w:p>
@@ -6486,7 +6495,7 @@
         </w:tc>
         <w:tc>
           <w:tcPr>
-            <w:tcW w:w="5887" w:type="dxa"/>
+            <w:tcW w:w="5797" w:type="dxa"/>
             <w:vAlign w:val="center"/>
           </w:tcPr>
           <w:p>
@@ -6516,7 +6525,7 @@
       <w:tr>
         <w:tc>
           <w:tcPr>
-            <w:tcW w:w="839" w:type="dxa"/>
+            <w:tcW w:w="936" w:type="dxa"/>
             <w:vAlign w:val="center"/>
           </w:tcPr>
           <w:p>
@@ -6616,7 +6625,7 @@
         </w:tc>
         <w:tc>
           <w:tcPr>
-            <w:tcW w:w="2004" w:type="dxa"/>
+            <w:tcW w:w="1997" w:type="dxa"/>
             <w:vAlign w:val="center"/>
           </w:tcPr>
           <w:p>
@@ -6641,7 +6650,7 @@
         </w:tc>
         <w:tc>
           <w:tcPr>
-            <w:tcW w:w="5887" w:type="dxa"/>
+            <w:tcW w:w="5797" w:type="dxa"/>
             <w:vAlign w:val="center"/>
           </w:tcPr>
           <w:p>
@@ -6671,7 +6680,7 @@
       <w:tr>
         <w:tc>
           <w:tcPr>
-            <w:tcW w:w="839" w:type="dxa"/>
+            <w:tcW w:w="936" w:type="dxa"/>
             <w:vAlign w:val="center"/>
           </w:tcPr>
           <w:p>
@@ -6770,7 +6779,7 @@
         </w:tc>
         <w:tc>
           <w:tcPr>
-            <w:tcW w:w="2004" w:type="dxa"/>
+            <w:tcW w:w="1997" w:type="dxa"/>
             <w:vAlign w:val="center"/>
           </w:tcPr>
           <w:p>
@@ -6795,7 +6804,7 @@
         </w:tc>
         <w:tc>
           <w:tcPr>
-            <w:tcW w:w="5887" w:type="dxa"/>
+            <w:tcW w:w="5797" w:type="dxa"/>
             <w:vAlign w:val="center"/>
           </w:tcPr>
           <w:p>
@@ -6825,7 +6834,7 @@
       <w:tr>
         <w:tc>
           <w:tcPr>
-            <w:tcW w:w="839" w:type="dxa"/>
+            <w:tcW w:w="936" w:type="dxa"/>
             <w:vAlign w:val="center"/>
           </w:tcPr>
           <w:p>
@@ -6924,7 +6933,7 @@
         </w:tc>
         <w:tc>
           <w:tcPr>
-            <w:tcW w:w="2004" w:type="dxa"/>
+            <w:tcW w:w="1997" w:type="dxa"/>
             <w:vAlign w:val="center"/>
           </w:tcPr>
           <w:p>
@@ -6949,7 +6958,7 @@
         </w:tc>
         <w:tc>
           <w:tcPr>
-            <w:tcW w:w="5887" w:type="dxa"/>
+            <w:tcW w:w="5797" w:type="dxa"/>
             <w:vAlign w:val="center"/>
           </w:tcPr>
           <w:p>
@@ -6979,7 +6988,7 @@
       <w:tr>
         <w:tc>
           <w:tcPr>
-            <w:tcW w:w="839" w:type="dxa"/>
+            <w:tcW w:w="936" w:type="dxa"/>
             <w:vAlign w:val="center"/>
           </w:tcPr>
           <w:p>
@@ -7078,7 +7087,7 @@
         </w:tc>
         <w:tc>
           <w:tcPr>
-            <w:tcW w:w="2004" w:type="dxa"/>
+            <w:tcW w:w="1997" w:type="dxa"/>
             <w:vAlign w:val="center"/>
           </w:tcPr>
           <w:p>
@@ -7105,7 +7114,7 @@
         </w:tc>
         <w:tc>
           <w:tcPr>
-            <w:tcW w:w="5887" w:type="dxa"/>
+            <w:tcW w:w="5797" w:type="dxa"/>
             <w:vAlign w:val="center"/>
           </w:tcPr>
           <w:p>
@@ -7135,7 +7144,7 @@
       <w:tr>
         <w:tc>
           <w:tcPr>
-            <w:tcW w:w="839" w:type="dxa"/>
+            <w:tcW w:w="936" w:type="dxa"/>
             <w:vAlign w:val="center"/>
           </w:tcPr>
           <w:p>
@@ -7158,7 +7167,7 @@
               </w:rPr>
               <w:lastRenderedPageBreak/>
               <w:drawing>
-                <wp:inline distT="0" distB="0" distL="0" distR="0" wp14:anchorId="7AD91F2D" wp14:editId="1CC066E0">
+                <wp:inline distT="0" distB="0" distL="0" distR="0" wp14:anchorId="7AD91F2D" wp14:editId="0D09598A">
                   <wp:extent cx="360000" cy="360000"/>
                   <wp:effectExtent l="0" t="0" r="2540" b="2540"/>
                   <wp:docPr id="115004653" name="Рисунок 11"/>
@@ -7235,7 +7244,7 @@
         </w:tc>
         <w:tc>
           <w:tcPr>
-            <w:tcW w:w="2004" w:type="dxa"/>
+            <w:tcW w:w="1997" w:type="dxa"/>
             <w:vAlign w:val="center"/>
           </w:tcPr>
           <w:p>
@@ -7260,7 +7269,7 @@
         </w:tc>
         <w:tc>
           <w:tcPr>
-            <w:tcW w:w="5887" w:type="dxa"/>
+            <w:tcW w:w="5797" w:type="dxa"/>
             <w:vAlign w:val="center"/>
           </w:tcPr>
           <w:p>
@@ -7290,7 +7299,7 @@
       <w:tr>
         <w:tc>
           <w:tcPr>
-            <w:tcW w:w="839" w:type="dxa"/>
+            <w:tcW w:w="936" w:type="dxa"/>
             <w:vAlign w:val="center"/>
           </w:tcPr>
           <w:p>
@@ -7389,7 +7398,7 @@
         </w:tc>
         <w:tc>
           <w:tcPr>
-            <w:tcW w:w="2004" w:type="dxa"/>
+            <w:tcW w:w="1997" w:type="dxa"/>
             <w:vAlign w:val="center"/>
           </w:tcPr>
           <w:p>
@@ -7416,7 +7425,7 @@
         </w:tc>
         <w:tc>
           <w:tcPr>
-            <w:tcW w:w="5887" w:type="dxa"/>
+            <w:tcW w:w="5797" w:type="dxa"/>
             <w:vAlign w:val="center"/>
           </w:tcPr>
           <w:p>
@@ -7456,7 +7465,7 @@
       <w:tr>
         <w:tc>
           <w:tcPr>
-            <w:tcW w:w="839" w:type="dxa"/>
+            <w:tcW w:w="936" w:type="dxa"/>
             <w:vAlign w:val="center"/>
           </w:tcPr>
           <w:p>
@@ -7552,7 +7561,7 @@
         </w:tc>
         <w:tc>
           <w:tcPr>
-            <w:tcW w:w="2004" w:type="dxa"/>
+            <w:tcW w:w="1997" w:type="dxa"/>
             <w:vAlign w:val="center"/>
           </w:tcPr>
           <w:p>
@@ -7577,7 +7586,7 @@
         </w:tc>
         <w:tc>
           <w:tcPr>
-            <w:tcW w:w="5887" w:type="dxa"/>
+            <w:tcW w:w="5797" w:type="dxa"/>
             <w:vAlign w:val="center"/>
           </w:tcPr>
           <w:p>
@@ -7607,7 +7616,7 @@
       <w:tr>
         <w:tc>
           <w:tcPr>
-            <w:tcW w:w="839" w:type="dxa"/>
+            <w:tcW w:w="936" w:type="dxa"/>
             <w:vAlign w:val="center"/>
           </w:tcPr>
           <w:p>
@@ -7625,10 +7634,10 @@
                 <w:noProof/>
               </w:rPr>
               <w:drawing>
-                <wp:inline distT="0" distB="0" distL="0" distR="0" wp14:anchorId="6EDD1341" wp14:editId="1C7DFB8E">
-                  <wp:extent cx="360000" cy="360000"/>
-                  <wp:effectExtent l="0" t="0" r="2540" b="0"/>
-                  <wp:docPr id="1769948509" name="Рисунок 1"/>
+                <wp:inline distT="0" distB="0" distL="0" distR="0" wp14:anchorId="625E1EF3" wp14:editId="4FD64337">
+                  <wp:extent cx="457200" cy="457200"/>
+                  <wp:effectExtent l="0" t="0" r="0" b="0"/>
+                  <wp:docPr id="53902881" name="Рисунок 1"/>
                   <wp:cNvGraphicFramePr>
                     <a:graphicFrameLocks xmlns:a="http://schemas.openxmlformats.org/drawingml/2006/main" noChangeAspect="1"/>
                   </wp:cNvGraphicFramePr>
@@ -7657,7 +7666,7 @@
                         <pic:spPr bwMode="auto">
                           <a:xfrm>
                             <a:off x="0" y="0"/>
-                            <a:ext cx="360000" cy="360000"/>
+                            <a:ext cx="457200" cy="457200"/>
                           </a:xfrm>
                           <a:prstGeom prst="rect">
                             <a:avLst/>
@@ -7696,7 +7705,16 @@
                 <w:szCs w:val="20"/>
                 <w:lang w:val="en-US"/>
               </w:rPr>
-              <w:t>cells</w:t>
+              <w:t>m</w:t>
+            </w:r>
+            <w:r>
+              <w:rPr>
+                <w:rFonts w:ascii="Liberation Serif" w:hAnsi="Liberation Serif" w:cs="Liberation Serif"/>
+                <w:sz w:val="20"/>
+                <w:szCs w:val="20"/>
+                <w:lang w:val="en-US"/>
+              </w:rPr>
+              <w:t>ove</w:t>
             </w:r>
             <w:r>
               <w:rPr>
@@ -7711,7 +7729,7 @@
         </w:tc>
         <w:tc>
           <w:tcPr>
-            <w:tcW w:w="2004" w:type="dxa"/>
+            <w:tcW w:w="1997" w:type="dxa"/>
             <w:vAlign w:val="center"/>
           </w:tcPr>
           <w:p>
@@ -7731,14 +7749,14 @@
                 <w:szCs w:val="20"/>
                 <w:lang w:val="en-US"/>
               </w:rPr>
-              <w:t>Freepik</w:t>
+              <w:t>paonkz</w:t>
             </w:r>
             <w:proofErr w:type="spellEnd"/>
           </w:p>
         </w:tc>
         <w:tc>
           <w:tcPr>
-            <w:tcW w:w="5887" w:type="dxa"/>
+            <w:tcW w:w="5797" w:type="dxa"/>
             <w:vAlign w:val="center"/>
           </w:tcPr>
           <w:p>
@@ -7759,7 +7777,7 @@
                   <w:szCs w:val="20"/>
                   <w:lang w:val="en-US"/>
                 </w:rPr>
-                <w:t>https://www.flaticon.com/free-icon/cells_447123</w:t>
+                <w:t>https://www.freepik.com/icon/move_12101640</w:t>
               </w:r>
             </w:hyperlink>
           </w:p>
@@ -7768,19 +7786,72 @@
       <w:tr>
         <w:tc>
           <w:tcPr>
-            <w:tcW w:w="839" w:type="dxa"/>
-            <w:vAlign w:val="center"/>
-          </w:tcPr>
-          <w:p>
-            <w:pPr>
-              <w:rPr>
-                <w:rFonts w:ascii="Liberation Serif" w:hAnsi="Liberation Serif" w:cs="Liberation Serif"/>
-                <w:noProof/>
-                <w:sz w:val="20"/>
-                <w:szCs w:val="20"/>
-                <w:lang w:val="en-US"/>
-              </w:rPr>
-            </w:pPr>
+            <w:tcW w:w="936" w:type="dxa"/>
+            <w:vAlign w:val="center"/>
+          </w:tcPr>
+          <w:p>
+            <w:pPr>
+              <w:rPr>
+                <w:rFonts w:ascii="Liberation Serif" w:hAnsi="Liberation Serif" w:cs="Liberation Serif"/>
+                <w:noProof/>
+                <w:sz w:val="20"/>
+                <w:szCs w:val="20"/>
+                <w:lang w:val="en-US"/>
+              </w:rPr>
+            </w:pPr>
+            <w:r>
+              <w:rPr>
+                <w:noProof/>
+              </w:rPr>
+              <w:drawing>
+                <wp:inline distT="0" distB="0" distL="0" distR="0" wp14:anchorId="65B2B996" wp14:editId="14869F70">
+                  <wp:extent cx="457200" cy="457200"/>
+                  <wp:effectExtent l="0" t="0" r="0" b="0"/>
+                  <wp:docPr id="32556411" name="Рисунок 2"/>
+                  <wp:cNvGraphicFramePr>
+                    <a:graphicFrameLocks xmlns:a="http://schemas.openxmlformats.org/drawingml/2006/main" noChangeAspect="1"/>
+                  </wp:cNvGraphicFramePr>
+                  <a:graphic xmlns:a="http://schemas.openxmlformats.org/drawingml/2006/main">
+                    <a:graphicData uri="http://schemas.openxmlformats.org/drawingml/2006/picture">
+                      <pic:pic xmlns:pic="http://schemas.openxmlformats.org/drawingml/2006/picture">
+                        <pic:nvPicPr>
+                          <pic:cNvPr id="0" name="Picture 3"/>
+                          <pic:cNvPicPr>
+                            <a:picLocks noChangeAspect="1" noChangeArrowheads="1"/>
+                          </pic:cNvPicPr>
+                        </pic:nvPicPr>
+                        <pic:blipFill>
+                          <a:blip r:embed="rId99" cstate="print">
+                            <a:extLst>
+                              <a:ext uri="{28A0092B-C50C-407E-A947-70E740481C1C}">
+                                <a14:useLocalDpi xmlns:a14="http://schemas.microsoft.com/office/drawing/2010/main" val="0"/>
+                              </a:ext>
+                            </a:extLst>
+                          </a:blip>
+                          <a:srcRect/>
+                          <a:stretch>
+                            <a:fillRect/>
+                          </a:stretch>
+                        </pic:blipFill>
+                        <pic:spPr bwMode="auto">
+                          <a:xfrm>
+                            <a:off x="0" y="0"/>
+                            <a:ext cx="457200" cy="457200"/>
+                          </a:xfrm>
+                          <a:prstGeom prst="rect">
+                            <a:avLst/>
+                          </a:prstGeom>
+                          <a:noFill/>
+                          <a:ln>
+                            <a:noFill/>
+                          </a:ln>
+                        </pic:spPr>
+                      </pic:pic>
+                    </a:graphicData>
+                  </a:graphic>
+                </wp:inline>
+              </w:drawing>
+            </w:r>
           </w:p>
         </w:tc>
         <w:tc>
@@ -7797,45 +7868,86 @@
                 <w:lang w:val="en-US"/>
               </w:rPr>
             </w:pPr>
-          </w:p>
-        </w:tc>
-        <w:tc>
-          <w:tcPr>
-            <w:tcW w:w="2004" w:type="dxa"/>
-            <w:vAlign w:val="center"/>
-          </w:tcPr>
-          <w:p>
-            <w:pPr>
-              <w:rPr>
-                <w:rFonts w:ascii="Liberation Serif" w:hAnsi="Liberation Serif" w:cs="Liberation Serif"/>
-                <w:sz w:val="20"/>
-                <w:szCs w:val="20"/>
-                <w:lang w:val="en-US"/>
-              </w:rPr>
-            </w:pPr>
-          </w:p>
-        </w:tc>
-        <w:tc>
-          <w:tcPr>
-            <w:tcW w:w="5887" w:type="dxa"/>
-            <w:vAlign w:val="center"/>
-          </w:tcPr>
-          <w:p>
-            <w:pPr>
-              <w:rPr>
-                <w:rFonts w:ascii="Liberation Serif" w:hAnsi="Liberation Serif" w:cs="Liberation Serif"/>
-                <w:sz w:val="20"/>
-                <w:szCs w:val="20"/>
-                <w:lang w:val="en-US"/>
-              </w:rPr>
-            </w:pPr>
+            <w:r>
+              <w:rPr>
+                <w:rFonts w:ascii="Liberation Serif" w:hAnsi="Liberation Serif" w:cs="Liberation Serif"/>
+                <w:sz w:val="20"/>
+                <w:szCs w:val="20"/>
+                <w:lang w:val="en-US"/>
+              </w:rPr>
+              <w:t>height</w:t>
+            </w:r>
+            <w:r>
+              <w:rPr>
+                <w:rFonts w:ascii="Liberation Serif" w:hAnsi="Liberation Serif" w:cs="Liberation Serif"/>
+                <w:sz w:val="20"/>
+                <w:szCs w:val="20"/>
+                <w:lang w:val="en-US"/>
+              </w:rPr>
+              <w:t>.png</w:t>
+            </w:r>
+          </w:p>
+        </w:tc>
+        <w:tc>
+          <w:tcPr>
+            <w:tcW w:w="1997" w:type="dxa"/>
+            <w:vAlign w:val="center"/>
+          </w:tcPr>
+          <w:p>
+            <w:pPr>
+              <w:rPr>
+                <w:rFonts w:ascii="Liberation Serif" w:hAnsi="Liberation Serif" w:cs="Liberation Serif"/>
+                <w:sz w:val="20"/>
+                <w:szCs w:val="20"/>
+                <w:lang w:val="en-US"/>
+              </w:rPr>
+            </w:pPr>
+            <w:proofErr w:type="spellStart"/>
+            <w:r>
+              <w:rPr>
+                <w:rFonts w:ascii="Liberation Serif" w:hAnsi="Liberation Serif" w:cs="Liberation Serif"/>
+                <w:sz w:val="20"/>
+                <w:szCs w:val="20"/>
+                <w:lang w:val="en-US"/>
+              </w:rPr>
+              <w:t>paonkz</w:t>
+            </w:r>
+            <w:proofErr w:type="spellEnd"/>
+          </w:p>
+        </w:tc>
+        <w:tc>
+          <w:tcPr>
+            <w:tcW w:w="5797" w:type="dxa"/>
+            <w:vAlign w:val="center"/>
+          </w:tcPr>
+          <w:p>
+            <w:pPr>
+              <w:rPr>
+                <w:rFonts w:ascii="Liberation Serif" w:hAnsi="Liberation Serif" w:cs="Liberation Serif"/>
+                <w:sz w:val="20"/>
+                <w:szCs w:val="20"/>
+                <w:lang w:val="en-US"/>
+              </w:rPr>
+            </w:pPr>
+            <w:hyperlink r:id="rId100" w:history="1">
+              <w:r>
+                <w:rPr>
+                  <w:rStyle w:val="a4"/>
+                  <w:rFonts w:ascii="Liberation Serif" w:hAnsi="Liberation Serif" w:cs="Liberation Serif"/>
+                  <w:sz w:val="20"/>
+                  <w:szCs w:val="20"/>
+                  <w:lang w:val="en-US"/>
+                </w:rPr>
+                <w:t>https://www.freepik.com/icon/height_12101534</w:t>
+              </w:r>
+            </w:hyperlink>
           </w:p>
         </w:tc>
       </w:tr>
       <w:tr>
         <w:tc>
           <w:tcPr>
-            <w:tcW w:w="839" w:type="dxa"/>
+            <w:tcW w:w="936" w:type="dxa"/>
             <w:vAlign w:val="center"/>
           </w:tcPr>
           <w:p>
@@ -7869,23 +7981,23 @@
         </w:tc>
         <w:tc>
           <w:tcPr>
-            <w:tcW w:w="2004" w:type="dxa"/>
-            <w:vAlign w:val="center"/>
-          </w:tcPr>
-          <w:p>
-            <w:pPr>
-              <w:rPr>
-                <w:rFonts w:ascii="Liberation Serif" w:hAnsi="Liberation Serif" w:cs="Liberation Serif"/>
-                <w:sz w:val="20"/>
-                <w:szCs w:val="20"/>
-                <w:lang w:val="en-US"/>
-              </w:rPr>
-            </w:pPr>
-          </w:p>
-        </w:tc>
-        <w:tc>
-          <w:tcPr>
-            <w:tcW w:w="5887" w:type="dxa"/>
+            <w:tcW w:w="1997" w:type="dxa"/>
+            <w:vAlign w:val="center"/>
+          </w:tcPr>
+          <w:p>
+            <w:pPr>
+              <w:rPr>
+                <w:rFonts w:ascii="Liberation Serif" w:hAnsi="Liberation Serif" w:cs="Liberation Serif"/>
+                <w:sz w:val="20"/>
+                <w:szCs w:val="20"/>
+                <w:lang w:val="en-US"/>
+              </w:rPr>
+            </w:pPr>
+          </w:p>
+        </w:tc>
+        <w:tc>
+          <w:tcPr>
+            <w:tcW w:w="5797" w:type="dxa"/>
             <w:vAlign w:val="center"/>
           </w:tcPr>
           <w:p>
@@ -7904,7 +8016,7 @@
       <w:tr>
         <w:tc>
           <w:tcPr>
-            <w:tcW w:w="839" w:type="dxa"/>
+            <w:tcW w:w="936" w:type="dxa"/>
             <w:vAlign w:val="center"/>
           </w:tcPr>
           <w:p>
@@ -7938,23 +8050,23 @@
         </w:tc>
         <w:tc>
           <w:tcPr>
-            <w:tcW w:w="2004" w:type="dxa"/>
-            <w:vAlign w:val="center"/>
-          </w:tcPr>
-          <w:p>
-            <w:pPr>
-              <w:rPr>
-                <w:rFonts w:ascii="Liberation Serif" w:hAnsi="Liberation Serif" w:cs="Liberation Serif"/>
-                <w:sz w:val="20"/>
-                <w:szCs w:val="20"/>
-                <w:lang w:val="en-US"/>
-              </w:rPr>
-            </w:pPr>
-          </w:p>
-        </w:tc>
-        <w:tc>
-          <w:tcPr>
-            <w:tcW w:w="5887" w:type="dxa"/>
+            <w:tcW w:w="1997" w:type="dxa"/>
+            <w:vAlign w:val="center"/>
+          </w:tcPr>
+          <w:p>
+            <w:pPr>
+              <w:rPr>
+                <w:rFonts w:ascii="Liberation Serif" w:hAnsi="Liberation Serif" w:cs="Liberation Serif"/>
+                <w:sz w:val="20"/>
+                <w:szCs w:val="20"/>
+                <w:lang w:val="en-US"/>
+              </w:rPr>
+            </w:pPr>
+          </w:p>
+        </w:tc>
+        <w:tc>
+          <w:tcPr>
+            <w:tcW w:w="5797" w:type="dxa"/>
             <w:vAlign w:val="center"/>
           </w:tcPr>
           <w:p>
@@ -7973,7 +8085,7 @@
       <w:tr>
         <w:tc>
           <w:tcPr>
-            <w:tcW w:w="839" w:type="dxa"/>
+            <w:tcW w:w="936" w:type="dxa"/>
             <w:vAlign w:val="center"/>
           </w:tcPr>
           <w:p>
@@ -8007,23 +8119,23 @@
         </w:tc>
         <w:tc>
           <w:tcPr>
-            <w:tcW w:w="2004" w:type="dxa"/>
-            <w:vAlign w:val="center"/>
-          </w:tcPr>
-          <w:p>
-            <w:pPr>
-              <w:rPr>
-                <w:rFonts w:ascii="Liberation Serif" w:hAnsi="Liberation Serif" w:cs="Liberation Serif"/>
-                <w:sz w:val="20"/>
-                <w:szCs w:val="20"/>
-                <w:lang w:val="en-US"/>
-              </w:rPr>
-            </w:pPr>
-          </w:p>
-        </w:tc>
-        <w:tc>
-          <w:tcPr>
-            <w:tcW w:w="5887" w:type="dxa"/>
+            <w:tcW w:w="1997" w:type="dxa"/>
+            <w:vAlign w:val="center"/>
+          </w:tcPr>
+          <w:p>
+            <w:pPr>
+              <w:rPr>
+                <w:rFonts w:ascii="Liberation Serif" w:hAnsi="Liberation Serif" w:cs="Liberation Serif"/>
+                <w:sz w:val="20"/>
+                <w:szCs w:val="20"/>
+                <w:lang w:val="en-US"/>
+              </w:rPr>
+            </w:pPr>
+          </w:p>
+        </w:tc>
+        <w:tc>
+          <w:tcPr>
+            <w:tcW w:w="5797" w:type="dxa"/>
             <w:vAlign w:val="center"/>
           </w:tcPr>
           <w:p>
@@ -8042,7 +8154,7 @@
       <w:tr>
         <w:tc>
           <w:tcPr>
-            <w:tcW w:w="839" w:type="dxa"/>
+            <w:tcW w:w="936" w:type="dxa"/>
             <w:vAlign w:val="center"/>
           </w:tcPr>
           <w:p>
@@ -8076,23 +8188,23 @@
         </w:tc>
         <w:tc>
           <w:tcPr>
-            <w:tcW w:w="2004" w:type="dxa"/>
-            <w:vAlign w:val="center"/>
-          </w:tcPr>
-          <w:p>
-            <w:pPr>
-              <w:rPr>
-                <w:rFonts w:ascii="Liberation Serif" w:hAnsi="Liberation Serif" w:cs="Liberation Serif"/>
-                <w:sz w:val="20"/>
-                <w:szCs w:val="20"/>
-                <w:lang w:val="en-US"/>
-              </w:rPr>
-            </w:pPr>
-          </w:p>
-        </w:tc>
-        <w:tc>
-          <w:tcPr>
-            <w:tcW w:w="5887" w:type="dxa"/>
+            <w:tcW w:w="1997" w:type="dxa"/>
+            <w:vAlign w:val="center"/>
+          </w:tcPr>
+          <w:p>
+            <w:pPr>
+              <w:rPr>
+                <w:rFonts w:ascii="Liberation Serif" w:hAnsi="Liberation Serif" w:cs="Liberation Serif"/>
+                <w:sz w:val="20"/>
+                <w:szCs w:val="20"/>
+                <w:lang w:val="en-US"/>
+              </w:rPr>
+            </w:pPr>
+          </w:p>
+        </w:tc>
+        <w:tc>
+          <w:tcPr>
+            <w:tcW w:w="5797" w:type="dxa"/>
             <w:vAlign w:val="center"/>
           </w:tcPr>
           <w:p>

</xml_diff>